<commit_message>
AKMS, and Psycho done
</commit_message>
<xml_diff>
--- a/AKMS/PR_7/PR_7.docx
+++ b/AKMS/PR_7/PR_7.docx
@@ -1,11 +1,1521 @@
 
 <file path=word/document.xml><?xml version="1.0" encoding="utf-8"?>
-<w:document xmlns:wpc="http://schemas.microsoft.com/office/word/2010/wordprocessingCanvas" xmlns:cx="http://schemas.microsoft.com/office/drawing/2014/chartex" xmlns:cx1="http://schemas.microsoft.com/office/drawing/2015/9/8/chartex" xmlns:cx2="http://schemas.microsoft.com/office/drawing/2015/10/21/chartex" xmlns:cx3="http://schemas.microsoft.com/office/drawing/2016/5/9/chartex" xmlns:cx4="http://schemas.microsoft.com/office/drawing/2016/5/10/chartex" xmlns:cx5="http://schemas.microsoft.com/office/drawing/2016/5/11/chartex" xmlns:cx6="http://schemas.microsoft.com/office/drawing/2016/5/12/chartex" xmlns:cx7="http://schemas.microsoft.com/office/drawing/2016/5/13/chartex" xmlns:cx8="http://schemas.microsoft.com/office/drawing/2016/5/14/chartex" xmlns:mc="http://schemas.openxmlformats.org/markup-compatibility/2006" xmlns:aink="http://schemas.microsoft.com/office/drawing/2016/ink" xmlns:am3d="http://schemas.microsoft.com/office/drawing/2017/model3d" xmlns:o="urn:schemas-microsoft-com:office:office" xmlns:oel="http://schemas.microsoft.com/office/2019/extlst" xmlns:r="http://schemas.openxmlformats.org/officeDocument/2006/relationships" xmlns:m="http://schemas.openxmlformats.org/officeDocument/2006/math" xmlns:v="urn:schemas-microsoft-com:vml" xmlns:wp14="http://schemas.microsoft.com/office/word/2010/wordprocessingDrawing" xmlns:wp="http://schemas.openxmlformats.org/drawingml/2006/wordprocessingDrawing" xmlns:w10="urn:schemas-microsoft-com:office:word" xmlns:w="http://schemas.openxmlformats.org/wordprocessingml/2006/main" xmlns:w14="http://schemas.microsoft.com/office/word/2010/wordml" xmlns:w15="http://schemas.microsoft.com/office/word/2012/wordml" xmlns:w16cex="http://schemas.microsoft.com/office/word/2018/wordml/cex" xmlns:w16cid="http://schemas.microsoft.com/office/word/2016/wordml/cid" xmlns:w16="http://schemas.microsoft.com/office/word/2018/wordml" xmlns:w16du="http://schemas.microsoft.com/office/word/2023/wordml/word16du" xmlns:w16sdtdh="http://schemas.microsoft.com/office/word/2020/wordml/sdtdatahash" xmlns:w16sdtfl="http://schemas.microsoft.com/office/word/2024/wordml/sdtformatlock" xmlns:w16se="http://schemas.microsoft.com/office/word/2015/wordml/symex" xmlns:wpg="http://schemas.microsoft.com/office/word/2010/wordprocessingGroup" xmlns:wpi="http://schemas.microsoft.com/office/word/2010/wordprocessingInk" xmlns:wne="http://schemas.microsoft.com/office/word/2006/wordml" xmlns:wps="http://schemas.microsoft.com/office/word/2010/wordprocessingShape" mc:Ignorable="w14 w15 w16se w16cid w16 w16cex w16sdtdh w16sdtfl w16du wp14">
+<w:document xmlns:wpc="http://schemas.microsoft.com/office/word/2010/wordprocessingCanvas" xmlns:cx="http://schemas.microsoft.com/office/drawing/2014/chartex" xmlns:cx1="http://schemas.microsoft.com/office/drawing/2015/9/8/chartex" xmlns:cx2="http://schemas.microsoft.com/office/drawing/2015/10/21/chartex" xmlns:cx3="http://schemas.microsoft.com/office/drawing/2016/5/9/chartex" xmlns:cx4="http://schemas.microsoft.com/office/drawing/2016/5/10/chartex" xmlns:cx5="http://schemas.microsoft.com/office/drawing/2016/5/11/chartex" xmlns:cx6="http://schemas.microsoft.com/office/drawing/2016/5/12/chartex" xmlns:cx7="http://schemas.microsoft.com/office/drawing/2016/5/13/chartex" xmlns:cx8="http://schemas.microsoft.com/office/drawing/2016/5/14/chartex" xmlns:mc="http://schemas.openxmlformats.org/markup-compatibility/2006" xmlns:aink="http://schemas.microsoft.com/office/drawing/2016/ink" xmlns:am3d="http://schemas.microsoft.com/office/drawing/2017/model3d" xmlns:o="urn:schemas-microsoft-com:office:office" xmlns:r="http://schemas.openxmlformats.org/officeDocument/2006/relationships" xmlns:m="http://schemas.openxmlformats.org/officeDocument/2006/math" xmlns:v="urn:schemas-microsoft-com:vml" xmlns:wp14="http://schemas.microsoft.com/office/word/2010/wordprocessingDrawing" xmlns:wp="http://schemas.openxmlformats.org/drawingml/2006/wordprocessingDrawing" xmlns:w10="urn:schemas-microsoft-com:office:word" xmlns:w="http://schemas.openxmlformats.org/wordprocessingml/2006/main" xmlns:w14="http://schemas.microsoft.com/office/word/2010/wordml" xmlns:w15="http://schemas.microsoft.com/office/word/2012/wordml" xmlns:w16cex="http://schemas.microsoft.com/office/word/2018/wordml/cex" xmlns:w16cid="http://schemas.microsoft.com/office/word/2016/wordml/cid" xmlns:w16="http://schemas.microsoft.com/office/word/2018/wordml" xmlns:w16sdtdh="http://schemas.microsoft.com/office/word/2020/wordml/sdtdatahash" xmlns:w16se="http://schemas.microsoft.com/office/word/2015/wordml/symex" xmlns:wpg="http://schemas.microsoft.com/office/word/2010/wordprocessingGroup" xmlns:wpi="http://schemas.microsoft.com/office/word/2010/wordprocessingInk" xmlns:wne="http://schemas.microsoft.com/office/word/2006/wordml" xmlns:wps="http://schemas.microsoft.com/office/word/2010/wordprocessingShape" mc:Ignorable="w14 w15 w16se w16cid w16 w16cex w16sdtdh wp14">
   <w:body>
-    <w:p/>
+    <w:tbl>
+      <w:tblPr>
+        <w:tblW w:w="5000" w:type="pct"/>
+        <w:tblCellMar>
+          <w:left w:w="0" w:type="dxa"/>
+          <w:right w:w="0" w:type="dxa"/>
+        </w:tblCellMar>
+        <w:tblLook w:val="04A0" w:firstRow="1" w:lastRow="0" w:firstColumn="1" w:lastColumn="0" w:noHBand="0" w:noVBand="1"/>
+      </w:tblPr>
+      <w:tblGrid>
+        <w:gridCol w:w="9638"/>
+      </w:tblGrid>
+      <w:tr>
+        <w:trPr>
+          <w:cantSplit/>
+          <w:trHeight w:val="180"/>
+        </w:trPr>
+        <w:tc>
+          <w:tcPr>
+            <w:tcW w:w="5000" w:type="pct"/>
+            <w:hideMark/>
+          </w:tcPr>
+          <w:p>
+            <w:pPr>
+              <w:spacing w:before="60"/>
+              <w:ind w:firstLine="0"/>
+              <w:jc w:val="center"/>
+              <w:rPr>
+                <w:rFonts w:cs="Times New Roman"/>
+                <w:caps/>
+              </w:rPr>
+            </w:pPr>
+            <w:bookmarkStart w:id="0" w:name="_Toc100913768"/>
+            <w:bookmarkStart w:id="1" w:name="_Toc102076516"/>
+            <w:bookmarkStart w:id="2" w:name="_Toc102076491"/>
+            <w:r>
+              <w:rPr>
+                <w:noProof/>
+                <w:lang w:eastAsia="ru-RU"/>
+              </w:rPr>
+              <w:drawing>
+                <wp:inline distT="0" distB="0" distL="0" distR="0" wp14:anchorId="6827CD9D" wp14:editId="5A07EEB4">
+                  <wp:extent cx="1066800" cy="1066800"/>
+                  <wp:effectExtent l="0" t="0" r="0" b="0"/>
+                  <wp:docPr id="298370851" name="Рисунок 3"/>
+                  <wp:cNvGraphicFramePr>
+                    <a:graphicFrameLocks xmlns:a="http://schemas.openxmlformats.org/drawingml/2006/main" noChangeAspect="1"/>
+                  </wp:cNvGraphicFramePr>
+                  <a:graphic xmlns:a="http://schemas.openxmlformats.org/drawingml/2006/main">
+                    <a:graphicData uri="http://schemas.openxmlformats.org/drawingml/2006/picture">
+                      <pic:pic xmlns:pic="http://schemas.openxmlformats.org/drawingml/2006/picture">
+                        <pic:nvPicPr>
+                          <pic:cNvPr id="0" name="Рисунок 3"/>
+                          <pic:cNvPicPr/>
+                        </pic:nvPicPr>
+                        <pic:blipFill>
+                          <a:blip r:embed="rId8" cstate="print">
+                            <a:extLst>
+                              <a:ext uri="{28A0092B-C50C-407E-A947-70E740481C1C}">
+                                <a14:useLocalDpi xmlns:a14="http://schemas.microsoft.com/office/drawing/2010/main" val="0"/>
+                              </a:ext>
+                            </a:extLst>
+                          </a:blip>
+                          <a:stretch>
+                            <a:fillRect/>
+                          </a:stretch>
+                        </pic:blipFill>
+                        <pic:spPr>
+                          <a:xfrm>
+                            <a:off x="0" y="0"/>
+                            <a:ext cx="1066800" cy="1066800"/>
+                          </a:xfrm>
+                          <a:prstGeom prst="rect">
+                            <a:avLst/>
+                          </a:prstGeom>
+                        </pic:spPr>
+                      </pic:pic>
+                    </a:graphicData>
+                  </a:graphic>
+                </wp:inline>
+              </w:drawing>
+            </w:r>
+          </w:p>
+          <w:p>
+            <w:pPr>
+              <w:spacing w:before="60"/>
+              <w:ind w:firstLine="0"/>
+              <w:jc w:val="center"/>
+              <w:rPr>
+                <w:rFonts w:cs="Times New Roman"/>
+                <w:caps/>
+              </w:rPr>
+            </w:pPr>
+            <w:r>
+              <w:rPr>
+                <w:rFonts w:cs="Times New Roman"/>
+                <w:caps/>
+                <w:sz w:val="24"/>
+              </w:rPr>
+              <w:t>МИНОБРНАУКИ РОССИИ</w:t>
+            </w:r>
+          </w:p>
+        </w:tc>
+      </w:tr>
+      <w:tr>
+        <w:trPr>
+          <w:cantSplit/>
+          <w:trHeight w:val="1417"/>
+        </w:trPr>
+        <w:tc>
+          <w:tcPr>
+            <w:tcW w:w="5000" w:type="pct"/>
+            <w:hideMark/>
+          </w:tcPr>
+          <w:p>
+            <w:pPr>
+              <w:pStyle w:val="BodyText"/>
+              <w:spacing w:line="216" w:lineRule="auto"/>
+              <w:jc w:val="center"/>
+              <w:rPr>
+                <w:b/>
+                <w:i/>
+                <w:sz w:val="20"/>
+              </w:rPr>
+            </w:pPr>
+            <w:r>
+              <w:t>Федеральное государственное бюджетное образовательное учреждение</w:t>
+            </w:r>
+            <w:r>
+              <w:br/>
+              <w:t>высшего образования</w:t>
+            </w:r>
+            <w:r>
+              <w:br/>
+            </w:r>
+            <w:r>
+              <w:rPr>
+                <w:rFonts w:ascii="Times New Roman CYR" w:hAnsi="Times New Roman CYR" w:cs="Times New Roman CYR"/>
+                <w:b/>
+                <w:bCs/>
+                <w:snapToGrid w:val="0"/>
+              </w:rPr>
+              <w:t xml:space="preserve">«МИРЭА </w:t>
+            </w:r>
+            <w:r>
+              <w:rPr>
+                <w:rFonts w:ascii="Times New Roman CYR" w:hAnsi="Times New Roman CYR" w:cs="Times New Roman CYR"/>
+                <w:b/>
+                <w:bCs/>
+                <w:snapToGrid w:val="0"/>
+              </w:rPr>
+              <w:sym w:font="Symbol" w:char="F02D"/>
+            </w:r>
+            <w:r>
+              <w:rPr>
+                <w:rFonts w:ascii="Times New Roman CYR" w:hAnsi="Times New Roman CYR" w:cs="Times New Roman CYR"/>
+                <w:b/>
+                <w:bCs/>
+                <w:snapToGrid w:val="0"/>
+              </w:rPr>
+              <w:t xml:space="preserve"> Российский технологический университет»</w:t>
+            </w:r>
+          </w:p>
+          <w:p>
+            <w:pPr>
+              <w:ind w:firstLine="0"/>
+              <w:jc w:val="center"/>
+              <w:rPr>
+                <w:rFonts w:cs="Times New Roman"/>
+              </w:rPr>
+            </w:pPr>
+            <w:r>
+              <w:rPr>
+                <w:b/>
+                <w:snapToGrid w:val="0"/>
+                <w:sz w:val="32"/>
+                <w:szCs w:val="32"/>
+              </w:rPr>
+              <w:t>РТУ МИРЭА</w:t>
+            </w:r>
+            <w:r>
+              <w:rPr>
+                <w:rFonts w:cs="Times New Roman"/>
+                <w:b/>
+                <w:sz w:val="32"/>
+                <w:szCs w:val="32"/>
+              </w:rPr>
+              <w:t xml:space="preserve"> </w:t>
+            </w:r>
+            <w:r>
+              <w:rPr>
+                <w:rFonts w:cs="Times New Roman"/>
+                <w:b/>
+                <w:noProof/>
+                <w:sz w:val="32"/>
+                <w:szCs w:val="32"/>
+                <w:lang w:eastAsia="ru-RU"/>
+              </w:rPr>
+              <mc:AlternateContent>
+                <mc:Choice Requires="wps">
+                  <w:drawing>
+                    <wp:inline distT="0" distB="0" distL="0" distR="0" wp14:anchorId="7D5D5417" wp14:editId="006FFB5B">
+                      <wp:extent cx="5600700" cy="1270"/>
+                      <wp:effectExtent l="19050" t="19050" r="19050" b="27305"/>
+                      <wp:docPr id="2" name="Прямая соединительная линия 2"/>
+                      <wp:cNvGraphicFramePr>
+                        <a:graphicFrameLocks xmlns:a="http://schemas.openxmlformats.org/drawingml/2006/main"/>
+                      </wp:cNvGraphicFramePr>
+                      <a:graphic xmlns:a="http://schemas.openxmlformats.org/drawingml/2006/main">
+                        <a:graphicData uri="http://schemas.microsoft.com/office/word/2010/wordprocessingShape">
+                          <wps:wsp>
+                            <wps:cNvCnPr>
+                              <a:cxnSpLocks noChangeShapeType="1"/>
+                            </wps:cNvCnPr>
+                            <wps:spPr bwMode="auto">
+                              <a:xfrm flipV="1">
+                                <a:off x="0" y="0"/>
+                                <a:ext cx="5600700" cy="1270"/>
+                              </a:xfrm>
+                              <a:prstGeom prst="line">
+                                <a:avLst/>
+                              </a:prstGeom>
+                              <a:noFill/>
+                              <a:ln w="38100" cmpd="dbl">
+                                <a:solidFill>
+                                  <a:srgbClr val="000000"/>
+                                </a:solidFill>
+                                <a:round/>
+                                <a:headEnd/>
+                                <a:tailEnd/>
+                              </a:ln>
+                              <a:extLst>
+                                <a:ext uri="{909E8E84-426E-40DD-AFC4-6F175D3DCCD1}">
+                                  <a14:hiddenFill xmlns:a14="http://schemas.microsoft.com/office/drawing/2010/main">
+                                    <a:noFill/>
+                                  </a14:hiddenFill>
+                                </a:ext>
+                              </a:extLst>
+                            </wps:spPr>
+                            <wps:bodyPr/>
+                          </wps:wsp>
+                        </a:graphicData>
+                      </a:graphic>
+                    </wp:inline>
+                  </w:drawing>
+                </mc:Choice>
+                <mc:Fallback>
+                  <w:pict>
+                    <v:line w14:anchorId="2267F653" id="Прямая соединительная линия 2" o:spid="_x0000_s1026" style="flip:y;visibility:visible;mso-wrap-style:square;mso-left-percent:-10001;mso-top-percent:-10001;mso-position-horizontal:absolute;mso-position-horizontal-relative:char;mso-position-vertical:absolute;mso-position-vertical-relative:line;mso-left-percent:-10001;mso-top-percent:-10001" from="0,0" to="441pt,.1pt" o:gfxdata="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" strokeweight="3pt">
+                      <v:stroke linestyle="thinThin"/>
+                      <w10:anchorlock/>
+                    </v:line>
+                  </w:pict>
+                </mc:Fallback>
+              </mc:AlternateContent>
+            </w:r>
+          </w:p>
+        </w:tc>
+      </w:tr>
+    </w:tbl>
+    <w:p>
+      <w:pPr>
+        <w:tabs>
+          <w:tab w:val="left" w:pos="9072"/>
+        </w:tabs>
+        <w:spacing w:line="259" w:lineRule="auto"/>
+        <w:ind w:firstLine="0"/>
+        <w:jc w:val="center"/>
+        <w:rPr>
+          <w:rFonts w:cs="Times New Roman"/>
+          <w:szCs w:val="28"/>
+        </w:rPr>
+      </w:pPr>
+      <w:r>
+        <w:rPr>
+          <w:rFonts w:cs="Times New Roman"/>
+          <w:b/>
+          <w:szCs w:val="28"/>
+        </w:rPr>
+        <w:t>Институт информационных технологий (ИИТ)</w:t>
+      </w:r>
+    </w:p>
+    <w:p>
+      <w:pPr>
+        <w:ind w:firstLine="0"/>
+        <w:jc w:val="center"/>
+        <w:rPr>
+          <w:rFonts w:cs="Times New Roman"/>
+          <w:szCs w:val="28"/>
+        </w:rPr>
+      </w:pPr>
+      <w:r>
+        <w:rPr>
+          <w:rFonts w:cs="Times New Roman"/>
+          <w:b/>
+          <w:szCs w:val="28"/>
+        </w:rPr>
+        <w:t>Кафедра практической и прикладной информатики (ППИ)</w:t>
+      </w:r>
+    </w:p>
+    <w:p>
+      <w:pPr>
+        <w:spacing w:line="259" w:lineRule="auto"/>
+        <w:jc w:val="center"/>
+        <w:rPr>
+          <w:rFonts w:cs="Times New Roman"/>
+          <w:b/>
+          <w:sz w:val="24"/>
+        </w:rPr>
+      </w:pPr>
+    </w:p>
+    <w:p>
+      <w:pPr>
+        <w:spacing w:line="259" w:lineRule="auto"/>
+        <w:rPr>
+          <w:rFonts w:cs="Times New Roman"/>
+          <w:b/>
+          <w:sz w:val="24"/>
+        </w:rPr>
+      </w:pPr>
+    </w:p>
+    <w:p>
+      <w:pPr>
+        <w:spacing w:line="259" w:lineRule="auto"/>
+        <w:ind w:firstLine="0"/>
+        <w:jc w:val="center"/>
+        <w:rPr>
+          <w:rFonts w:cs="Times New Roman"/>
+          <w:b/>
+          <w:sz w:val="32"/>
+          <w:szCs w:val="32"/>
+        </w:rPr>
+      </w:pPr>
+      <w:r>
+        <w:rPr>
+          <w:rFonts w:cs="Times New Roman"/>
+          <w:b/>
+          <w:sz w:val="32"/>
+          <w:szCs w:val="32"/>
+        </w:rPr>
+        <w:t>ОТЧЕТ ПО ПРАКТИЧЕСКОЙ РАБОТЕ №</w:t>
+      </w:r>
+      <w:r>
+        <w:rPr>
+          <w:rFonts w:cs="Times New Roman"/>
+          <w:b/>
+          <w:sz w:val="32"/>
+          <w:szCs w:val="32"/>
+        </w:rPr>
+        <w:t>7</w:t>
+      </w:r>
+    </w:p>
+    <w:p>
+      <w:pPr>
+        <w:ind w:firstLine="0"/>
+        <w:jc w:val="center"/>
+        <w:rPr>
+          <w:rFonts w:cs="Times New Roman"/>
+          <w:b/>
+          <w:szCs w:val="28"/>
+        </w:rPr>
+      </w:pPr>
+      <w:r>
+        <w:rPr>
+          <w:rFonts w:cs="Times New Roman"/>
+          <w:szCs w:val="28"/>
+        </w:rPr>
+        <w:t>по дисциплине «</w:t>
+      </w:r>
+      <w:r>
+        <w:rPr>
+          <w:rFonts w:cs="Times New Roman"/>
+          <w:szCs w:val="28"/>
+        </w:rPr>
+        <w:t>Анализ и концептуальное моделирование систем</w:t>
+      </w:r>
+      <w:r>
+        <w:rPr>
+          <w:rFonts w:cs="Times New Roman"/>
+          <w:szCs w:val="28"/>
+        </w:rPr>
+        <w:t>»</w:t>
+      </w:r>
+    </w:p>
+    <w:p>
+      <w:pPr>
+        <w:tabs>
+          <w:tab w:val="left" w:pos="9072"/>
+        </w:tabs>
+        <w:spacing w:line="259" w:lineRule="auto"/>
+        <w:ind w:firstLine="0"/>
+        <w:jc w:val="center"/>
+        <w:rPr>
+          <w:rFonts w:cs="Times New Roman"/>
+          <w:szCs w:val="28"/>
+        </w:rPr>
+      </w:pPr>
+    </w:p>
+    <w:p>
+      <w:pPr>
+        <w:spacing w:line="259" w:lineRule="auto"/>
+        <w:ind w:firstLine="0"/>
+        <w:jc w:val="center"/>
+        <w:rPr>
+          <w:rFonts w:cs="Times New Roman"/>
+          <w:szCs w:val="28"/>
+        </w:rPr>
+      </w:pPr>
+    </w:p>
+    <w:p>
+      <w:pPr>
+        <w:spacing w:line="259" w:lineRule="auto"/>
+        <w:ind w:firstLine="0"/>
+        <w:jc w:val="center"/>
+        <w:rPr>
+          <w:rFonts w:cs="Times New Roman"/>
+          <w:szCs w:val="28"/>
+        </w:rPr>
+      </w:pPr>
+    </w:p>
+    <w:p>
+      <w:pPr>
+        <w:spacing w:line="259" w:lineRule="auto"/>
+        <w:ind w:firstLine="0"/>
+        <w:jc w:val="center"/>
+        <w:rPr>
+          <w:rFonts w:cs="Times New Roman"/>
+          <w:szCs w:val="28"/>
+        </w:rPr>
+      </w:pPr>
+    </w:p>
+    <w:p>
+      <w:pPr>
+        <w:spacing w:line="259" w:lineRule="auto"/>
+        <w:ind w:firstLine="0"/>
+        <w:jc w:val="center"/>
+        <w:rPr>
+          <w:rFonts w:cs="Times New Roman"/>
+          <w:szCs w:val="28"/>
+        </w:rPr>
+      </w:pPr>
+    </w:p>
+    <w:tbl>
+      <w:tblPr>
+        <w:tblStyle w:val="TableGrid"/>
+        <w:tblW w:w="10472" w:type="dxa"/>
+        <w:tblBorders>
+          <w:top w:val="none" w:sz="0" w:space="0" w:color="auto"/>
+          <w:left w:val="none" w:sz="0" w:space="0" w:color="auto"/>
+          <w:bottom w:val="none" w:sz="0" w:space="0" w:color="auto"/>
+          <w:right w:val="none" w:sz="0" w:space="0" w:color="auto"/>
+          <w:insideH w:val="none" w:sz="0" w:space="0" w:color="auto"/>
+          <w:insideV w:val="none" w:sz="0" w:space="0" w:color="auto"/>
+        </w:tblBorders>
+        <w:tblLook w:val="04A0" w:firstRow="1" w:lastRow="0" w:firstColumn="1" w:lastColumn="0" w:noHBand="0" w:noVBand="1"/>
+      </w:tblPr>
+      <w:tblGrid>
+        <w:gridCol w:w="3544"/>
+        <w:gridCol w:w="4252"/>
+        <w:gridCol w:w="1110"/>
+        <w:gridCol w:w="450"/>
+        <w:gridCol w:w="1116"/>
+      </w:tblGrid>
+      <w:tr>
+        <w:trPr>
+          <w:gridAfter w:val="1"/>
+          <w:wAfter w:w="1116" w:type="dxa"/>
+        </w:trPr>
+        <w:tc>
+          <w:tcPr>
+            <w:tcW w:w="3544" w:type="dxa"/>
+          </w:tcPr>
+          <w:p>
+            <w:pPr>
+              <w:ind w:firstLine="0"/>
+              <w:jc w:val="left"/>
+              <w:rPr>
+                <w:rFonts w:cs="Times New Roman"/>
+                <w:color w:val="FFFFFF" w:themeColor="background1"/>
+                <w:sz w:val="24"/>
+              </w:rPr>
+            </w:pPr>
+            <w:r>
+              <w:rPr>
+                <w:rFonts w:cs="Times New Roman"/>
+                <w:sz w:val="24"/>
+              </w:rPr>
+              <w:t>Выполнил с</w:t>
+            </w:r>
+            <w:r>
+              <w:rPr>
+                <w:rFonts w:cs="Times New Roman"/>
+                <w:sz w:val="24"/>
+              </w:rPr>
+              <w:t xml:space="preserve">тудент группы </w:t>
+            </w:r>
+            <w:r>
+              <w:rPr>
+                <w:rFonts w:cs="Times New Roman"/>
+                <w:i/>
+                <w:iCs/>
+                <w:sz w:val="24"/>
+              </w:rPr>
+              <w:t xml:space="preserve">ИВБО-11-23 </w:t>
+            </w:r>
+            <w:r>
+              <w:rPr>
+                <w:rFonts w:cs="Times New Roman"/>
+                <w:color w:val="FFFFFF" w:themeColor="background1"/>
+                <w:sz w:val="24"/>
+              </w:rPr>
+              <w:t>ИНБО-01-17</w:t>
+            </w:r>
+          </w:p>
+          <w:p>
+            <w:pPr>
+              <w:ind w:firstLine="0"/>
+              <w:jc w:val="left"/>
+              <w:rPr>
+                <w:rFonts w:cs="Times New Roman"/>
+                <w:sz w:val="24"/>
+              </w:rPr>
+            </w:pPr>
+          </w:p>
+        </w:tc>
+        <w:tc>
+          <w:tcPr>
+            <w:tcW w:w="4252" w:type="dxa"/>
+          </w:tcPr>
+          <w:p>
+            <w:pPr>
+              <w:ind w:left="2440" w:firstLine="0"/>
+              <w:jc w:val="right"/>
+              <w:rPr>
+                <w:rFonts w:cs="Times New Roman"/>
+                <w:i/>
+                <w:iCs/>
+                <w:sz w:val="24"/>
+              </w:rPr>
+            </w:pPr>
+            <w:proofErr w:type="spellStart"/>
+            <w:r>
+              <w:rPr>
+                <w:rFonts w:cs="Times New Roman"/>
+                <w:i/>
+                <w:iCs/>
+                <w:sz w:val="24"/>
+              </w:rPr>
+              <w:t>Туктаров</w:t>
+            </w:r>
+            <w:proofErr w:type="spellEnd"/>
+            <w:r>
+              <w:rPr>
+                <w:rFonts w:cs="Times New Roman"/>
+                <w:i/>
+                <w:iCs/>
+                <w:sz w:val="24"/>
+              </w:rPr>
+              <w:t xml:space="preserve"> Т.А.</w:t>
+            </w:r>
+          </w:p>
+        </w:tc>
+        <w:tc>
+          <w:tcPr>
+            <w:tcW w:w="1560" w:type="dxa"/>
+            <w:gridSpan w:val="2"/>
+          </w:tcPr>
+          <w:p>
+            <w:pPr>
+              <w:pBdr>
+                <w:bottom w:val="single" w:sz="12" w:space="1" w:color="auto"/>
+              </w:pBdr>
+              <w:ind w:firstLine="0"/>
+              <w:jc w:val="left"/>
+              <w:rPr>
+                <w:rFonts w:cs="Times New Roman"/>
+                <w:sz w:val="18"/>
+                <w:szCs w:val="18"/>
+              </w:rPr>
+            </w:pPr>
+          </w:p>
+          <w:p>
+            <w:pPr>
+              <w:ind w:firstLine="0"/>
+              <w:jc w:val="center"/>
+              <w:rPr>
+                <w:rFonts w:cs="Times New Roman"/>
+                <w:sz w:val="18"/>
+                <w:szCs w:val="18"/>
+              </w:rPr>
+            </w:pPr>
+            <w:r>
+              <w:rPr>
+                <w:rFonts w:cs="Times New Roman"/>
+                <w:sz w:val="18"/>
+                <w:szCs w:val="18"/>
+              </w:rPr>
+              <w:t>(подпись)</w:t>
+            </w:r>
+          </w:p>
+          <w:p>
+            <w:pPr>
+              <w:ind w:firstLine="0"/>
+              <w:rPr>
+                <w:rFonts w:cs="Times New Roman"/>
+                <w:sz w:val="18"/>
+                <w:szCs w:val="18"/>
+              </w:rPr>
+            </w:pPr>
+          </w:p>
+        </w:tc>
+      </w:tr>
+      <w:tr>
+        <w:trPr>
+          <w:gridAfter w:val="1"/>
+          <w:wAfter w:w="1116" w:type="dxa"/>
+        </w:trPr>
+        <w:tc>
+          <w:tcPr>
+            <w:tcW w:w="3544" w:type="dxa"/>
+          </w:tcPr>
+          <w:p>
+            <w:pPr>
+              <w:ind w:firstLine="0"/>
+              <w:jc w:val="left"/>
+              <w:rPr>
+                <w:rFonts w:cs="Times New Roman"/>
+                <w:sz w:val="24"/>
+              </w:rPr>
+            </w:pPr>
+            <w:r>
+              <w:rPr>
+                <w:rFonts w:cs="Times New Roman"/>
+                <w:sz w:val="24"/>
+              </w:rPr>
+              <w:t>Принял старший п</w:t>
+            </w:r>
+            <w:r>
+              <w:rPr>
+                <w:rFonts w:cs="Times New Roman"/>
+                <w:sz w:val="24"/>
+              </w:rPr>
+              <w:t>реподаватель</w:t>
+            </w:r>
+          </w:p>
+          <w:p>
+            <w:pPr>
+              <w:ind w:firstLine="0"/>
+              <w:jc w:val="left"/>
+              <w:rPr>
+                <w:rFonts w:cs="Times New Roman"/>
+                <w:sz w:val="24"/>
+              </w:rPr>
+            </w:pPr>
+          </w:p>
+        </w:tc>
+        <w:tc>
+          <w:tcPr>
+            <w:tcW w:w="4252" w:type="dxa"/>
+          </w:tcPr>
+          <w:p>
+            <w:pPr>
+              <w:ind w:left="2440" w:firstLine="0"/>
+              <w:jc w:val="right"/>
+              <w:rPr>
+                <w:rFonts w:cs="Times New Roman"/>
+                <w:sz w:val="24"/>
+              </w:rPr>
+            </w:pPr>
+            <w:r>
+              <w:rPr>
+                <w:rFonts w:cs="Times New Roman"/>
+                <w:i/>
+                <w:iCs/>
+                <w:sz w:val="24"/>
+              </w:rPr>
+              <w:t>Трушин С.М.</w:t>
+            </w:r>
+          </w:p>
+        </w:tc>
+        <w:tc>
+          <w:tcPr>
+            <w:tcW w:w="1560" w:type="dxa"/>
+            <w:gridSpan w:val="2"/>
+          </w:tcPr>
+          <w:p>
+            <w:pPr>
+              <w:pBdr>
+                <w:bottom w:val="single" w:sz="12" w:space="1" w:color="auto"/>
+              </w:pBdr>
+              <w:ind w:firstLine="0"/>
+              <w:jc w:val="left"/>
+              <w:rPr>
+                <w:rFonts w:cs="Times New Roman"/>
+                <w:sz w:val="18"/>
+                <w:szCs w:val="18"/>
+              </w:rPr>
+            </w:pPr>
+          </w:p>
+          <w:p>
+            <w:pPr>
+              <w:ind w:firstLine="0"/>
+              <w:jc w:val="center"/>
+              <w:rPr>
+                <w:rFonts w:cs="Times New Roman"/>
+                <w:sz w:val="18"/>
+                <w:szCs w:val="18"/>
+              </w:rPr>
+            </w:pPr>
+            <w:r>
+              <w:rPr>
+                <w:rFonts w:cs="Times New Roman"/>
+                <w:sz w:val="18"/>
+                <w:szCs w:val="18"/>
+              </w:rPr>
+              <w:t>(подпись)</w:t>
+            </w:r>
+          </w:p>
+          <w:p>
+            <w:pPr>
+              <w:ind w:firstLine="0"/>
+              <w:rPr>
+                <w:rFonts w:cs="Times New Roman"/>
+                <w:sz w:val="18"/>
+                <w:szCs w:val="18"/>
+              </w:rPr>
+            </w:pPr>
+          </w:p>
+        </w:tc>
+      </w:tr>
+      <w:tr>
+        <w:tc>
+          <w:tcPr>
+            <w:tcW w:w="3544" w:type="dxa"/>
+          </w:tcPr>
+          <w:p>
+            <w:pPr>
+              <w:ind w:firstLine="0"/>
+              <w:jc w:val="left"/>
+              <w:rPr>
+                <w:rFonts w:cs="Times New Roman"/>
+              </w:rPr>
+            </w:pPr>
+          </w:p>
+        </w:tc>
+        <w:tc>
+          <w:tcPr>
+            <w:tcW w:w="5362" w:type="dxa"/>
+            <w:gridSpan w:val="2"/>
+          </w:tcPr>
+          <w:p>
+            <w:pPr>
+              <w:jc w:val="left"/>
+              <w:rPr>
+                <w:rFonts w:cs="Times New Roman"/>
+              </w:rPr>
+            </w:pPr>
+          </w:p>
+        </w:tc>
+        <w:tc>
+          <w:tcPr>
+            <w:tcW w:w="1566" w:type="dxa"/>
+            <w:gridSpan w:val="2"/>
+          </w:tcPr>
+          <w:p>
+            <w:pPr>
+              <w:rPr>
+                <w:rFonts w:cs="Times New Roman"/>
+              </w:rPr>
+            </w:pPr>
+          </w:p>
+        </w:tc>
+      </w:tr>
+    </w:tbl>
+    <w:p>
+      <w:pPr>
+        <w:ind w:firstLine="0"/>
+        <w:jc w:val="center"/>
+        <w:rPr>
+          <w:rFonts w:cs="Times New Roman"/>
+          <w:szCs w:val="28"/>
+        </w:rPr>
+      </w:pPr>
+    </w:p>
+    <w:p>
+      <w:pPr>
+        <w:ind w:firstLine="0"/>
+        <w:jc w:val="center"/>
+        <w:rPr>
+          <w:rFonts w:cs="Times New Roman"/>
+          <w:szCs w:val="28"/>
+        </w:rPr>
+      </w:pPr>
+    </w:p>
+    <w:p>
+      <w:pPr>
+        <w:ind w:firstLine="0"/>
+        <w:jc w:val="center"/>
+        <w:rPr>
+          <w:rFonts w:cs="Times New Roman"/>
+          <w:szCs w:val="28"/>
+        </w:rPr>
+      </w:pPr>
+    </w:p>
+    <w:p>
+      <w:pPr>
+        <w:ind w:firstLine="0"/>
+        <w:jc w:val="center"/>
+        <w:rPr>
+          <w:rFonts w:cs="Times New Roman"/>
+          <w:szCs w:val="28"/>
+        </w:rPr>
+      </w:pPr>
+    </w:p>
+    <w:p>
+      <w:pPr>
+        <w:ind w:firstLine="0"/>
+        <w:jc w:val="center"/>
+        <w:rPr>
+          <w:rFonts w:cs="Times New Roman"/>
+          <w:szCs w:val="28"/>
+        </w:rPr>
+      </w:pPr>
+    </w:p>
+    <w:p>
+      <w:pPr>
+        <w:ind w:firstLine="0"/>
+        <w:jc w:val="center"/>
+        <w:rPr>
+          <w:rFonts w:cs="Times New Roman"/>
+          <w:szCs w:val="28"/>
+        </w:rPr>
+      </w:pPr>
+    </w:p>
+    <w:p>
+      <w:pPr>
+        <w:spacing w:after="160" w:line="256" w:lineRule="auto"/>
+        <w:ind w:firstLine="0"/>
+        <w:jc w:val="center"/>
+        <w:rPr>
+          <w:rFonts w:ascii="Liberation Serif" w:eastAsia="Droid Sans Fallback" w:hAnsi="Liberation Serif" w:cs="Times New Roman"/>
+          <w:kern w:val="2"/>
+          <w:sz w:val="24"/>
+          <w:szCs w:val="28"/>
+          <w:lang w:eastAsia="zh-CN" w:bidi="hi-IN"/>
+        </w:rPr>
+      </w:pPr>
+      <w:r>
+        <w:rPr>
+          <w:rFonts w:cs="Times New Roman"/>
+          <w:sz w:val="24"/>
+        </w:rPr>
+        <w:t>Москва 2025 г</w:t>
+      </w:r>
+    </w:p>
+    <w:bookmarkStart w:id="3" w:name="_Toc199109002" w:displacedByCustomXml="next"/>
+    <w:bookmarkStart w:id="4" w:name="_Toc192713360" w:displacedByCustomXml="next"/>
+    <w:bookmarkStart w:id="5" w:name="_Toc190733105" w:displacedByCustomXml="next"/>
+    <w:bookmarkStart w:id="6" w:name="_Toc192029247" w:displacedByCustomXml="next"/>
+    <w:bookmarkStart w:id="7" w:name="_Toc193965431" w:displacedByCustomXml="next"/>
+    <w:bookmarkStart w:id="8" w:name="_Toc195805011" w:displacedByCustomXml="next"/>
+    <w:sdt>
+      <w:sdtPr>
+        <w:rPr>
+          <w:rFonts w:eastAsiaTheme="minorHAnsi" w:cstheme="minorBidi"/>
+          <w:b w:val="0"/>
+          <w:caps w:val="0"/>
+          <w:sz w:val="28"/>
+          <w:szCs w:val="22"/>
+        </w:rPr>
+        <w:id w:val="-617220410"/>
+        <w:docPartObj>
+          <w:docPartGallery w:val="Table of Contents"/>
+          <w:docPartUnique/>
+        </w:docPartObj>
+      </w:sdtPr>
+      <w:sdtContent>
+        <w:bookmarkEnd w:id="2" w:displacedByCustomXml="prev"/>
+        <w:bookmarkEnd w:id="1" w:displacedByCustomXml="prev"/>
+        <w:bookmarkStart w:id="9" w:name="_Toc102076492" w:displacedByCustomXml="prev"/>
+        <w:bookmarkStart w:id="10" w:name="_Toc102076517" w:displacedByCustomXml="prev"/>
+        <w:p>
+          <w:pPr>
+            <w:pStyle w:val="a9"/>
+            <w:rPr>
+              <w:noProof/>
+            </w:rPr>
+          </w:pPr>
+          <w:r>
+            <w:t>С</w:t>
+          </w:r>
+          <w:bookmarkEnd w:id="0"/>
+          <w:r>
+            <w:t>ОДЕРЖАНИЕ</w:t>
+          </w:r>
+          <w:bookmarkEnd w:id="8"/>
+          <w:bookmarkEnd w:id="7"/>
+          <w:bookmarkEnd w:id="6"/>
+          <w:bookmarkEnd w:id="5"/>
+          <w:bookmarkEnd w:id="4"/>
+          <w:bookmarkEnd w:id="3"/>
+          <w:bookmarkEnd w:id="10"/>
+          <w:bookmarkEnd w:id="9"/>
+          <w:r>
+            <w:fldChar w:fldCharType="begin"/>
+          </w:r>
+          <w:r>
+            <w:instrText xml:space="preserve"> TOC \o "1-3" \h \z \u </w:instrText>
+          </w:r>
+          <w:r>
+            <w:fldChar w:fldCharType="separate"/>
+          </w:r>
+        </w:p>
+        <w:p>
+          <w:pPr>
+            <w:pStyle w:val="TOC1"/>
+            <w:tabs>
+              <w:tab w:val="right" w:leader="dot" w:pos="9628"/>
+            </w:tabs>
+            <w:ind w:firstLine="0"/>
+            <w:rPr>
+              <w:rFonts w:asciiTheme="minorHAnsi" w:eastAsiaTheme="minorEastAsia" w:hAnsiTheme="minorHAnsi"/>
+              <w:noProof/>
+              <w:sz w:val="22"/>
+              <w:lang w:eastAsia="ru-RU"/>
+            </w:rPr>
+          </w:pPr>
+          <w:hyperlink w:anchor="_Toc199109004" w:history="1">
+            <w:r>
+              <w:rPr>
+                <w:rStyle w:val="Hyperlink"/>
+                <w:noProof/>
+              </w:rPr>
+              <w:t>1. ДИАГРАММА РАЗВЕРТЫВАНИЯ</w:t>
+            </w:r>
+            <w:r>
+              <w:rPr>
+                <w:noProof/>
+                <w:webHidden/>
+              </w:rPr>
+              <w:tab/>
+            </w:r>
+            <w:r>
+              <w:rPr>
+                <w:noProof/>
+                <w:webHidden/>
+              </w:rPr>
+              <w:fldChar w:fldCharType="begin"/>
+            </w:r>
+            <w:r>
+              <w:rPr>
+                <w:noProof/>
+                <w:webHidden/>
+              </w:rPr>
+              <w:instrText xml:space="preserve"> PAGEREF _Toc199109004 \h </w:instrText>
+            </w:r>
+            <w:r>
+              <w:rPr>
+                <w:noProof/>
+                <w:webHidden/>
+              </w:rPr>
+            </w:r>
+            <w:r>
+              <w:rPr>
+                <w:noProof/>
+                <w:webHidden/>
+              </w:rPr>
+              <w:fldChar w:fldCharType="separate"/>
+            </w:r>
+            <w:r>
+              <w:rPr>
+                <w:noProof/>
+                <w:webHidden/>
+              </w:rPr>
+              <w:t>4</w:t>
+            </w:r>
+            <w:r>
+              <w:rPr>
+                <w:noProof/>
+                <w:webHidden/>
+              </w:rPr>
+              <w:fldChar w:fldCharType="end"/>
+            </w:r>
+          </w:hyperlink>
+        </w:p>
+        <w:p>
+          <w:pPr>
+            <w:pStyle w:val="TOC1"/>
+            <w:tabs>
+              <w:tab w:val="right" w:leader="dot" w:pos="9628"/>
+            </w:tabs>
+            <w:ind w:firstLine="0"/>
+            <w:rPr>
+              <w:rFonts w:asciiTheme="minorHAnsi" w:eastAsiaTheme="minorEastAsia" w:hAnsiTheme="minorHAnsi"/>
+              <w:noProof/>
+              <w:sz w:val="22"/>
+              <w:lang w:eastAsia="ru-RU"/>
+            </w:rPr>
+          </w:pPr>
+          <w:hyperlink w:anchor="_Toc199109005" w:history="1">
+            <w:r>
+              <w:rPr>
+                <w:rStyle w:val="Hyperlink"/>
+                <w:noProof/>
+              </w:rPr>
+              <w:t>2 ДИАГРАММА КОМПОНЕНТОВ</w:t>
+            </w:r>
+            <w:r>
+              <w:rPr>
+                <w:noProof/>
+                <w:webHidden/>
+              </w:rPr>
+              <w:tab/>
+            </w:r>
+            <w:r>
+              <w:rPr>
+                <w:noProof/>
+                <w:webHidden/>
+              </w:rPr>
+              <w:fldChar w:fldCharType="begin"/>
+            </w:r>
+            <w:r>
+              <w:rPr>
+                <w:noProof/>
+                <w:webHidden/>
+              </w:rPr>
+              <w:instrText xml:space="preserve"> PAGEREF _Toc199109005 \h </w:instrText>
+            </w:r>
+            <w:r>
+              <w:rPr>
+                <w:noProof/>
+                <w:webHidden/>
+              </w:rPr>
+            </w:r>
+            <w:r>
+              <w:rPr>
+                <w:noProof/>
+                <w:webHidden/>
+              </w:rPr>
+              <w:fldChar w:fldCharType="separate"/>
+            </w:r>
+            <w:r>
+              <w:rPr>
+                <w:noProof/>
+                <w:webHidden/>
+              </w:rPr>
+              <w:t>5</w:t>
+            </w:r>
+            <w:r>
+              <w:rPr>
+                <w:noProof/>
+                <w:webHidden/>
+              </w:rPr>
+              <w:fldChar w:fldCharType="end"/>
+            </w:r>
+          </w:hyperlink>
+        </w:p>
+        <w:p>
+          <w:pPr>
+            <w:pStyle w:val="TOC1"/>
+            <w:tabs>
+              <w:tab w:val="right" w:leader="dot" w:pos="9628"/>
+            </w:tabs>
+            <w:ind w:firstLine="0"/>
+            <w:rPr>
+              <w:rFonts w:asciiTheme="minorHAnsi" w:eastAsiaTheme="minorEastAsia" w:hAnsiTheme="minorHAnsi"/>
+              <w:noProof/>
+              <w:sz w:val="22"/>
+              <w:lang w:eastAsia="ru-RU"/>
+            </w:rPr>
+          </w:pPr>
+          <w:hyperlink w:anchor="_Toc199109006" w:history="1">
+            <w:r>
+              <w:rPr>
+                <w:rStyle w:val="Hyperlink"/>
+                <w:noProof/>
+              </w:rPr>
+              <w:t>ВЫВОД</w:t>
+            </w:r>
+            <w:r>
+              <w:rPr>
+                <w:noProof/>
+                <w:webHidden/>
+              </w:rPr>
+              <w:tab/>
+            </w:r>
+            <w:r>
+              <w:rPr>
+                <w:noProof/>
+                <w:webHidden/>
+              </w:rPr>
+              <w:fldChar w:fldCharType="begin"/>
+            </w:r>
+            <w:r>
+              <w:rPr>
+                <w:noProof/>
+                <w:webHidden/>
+              </w:rPr>
+              <w:instrText xml:space="preserve"> PAGEREF _Toc199109006 \h </w:instrText>
+            </w:r>
+            <w:r>
+              <w:rPr>
+                <w:noProof/>
+                <w:webHidden/>
+              </w:rPr>
+            </w:r>
+            <w:r>
+              <w:rPr>
+                <w:noProof/>
+                <w:webHidden/>
+              </w:rPr>
+              <w:fldChar w:fldCharType="separate"/>
+            </w:r>
+            <w:r>
+              <w:rPr>
+                <w:noProof/>
+                <w:webHidden/>
+              </w:rPr>
+              <w:t>6</w:t>
+            </w:r>
+            <w:r>
+              <w:rPr>
+                <w:noProof/>
+                <w:webHidden/>
+              </w:rPr>
+              <w:fldChar w:fldCharType="end"/>
+            </w:r>
+          </w:hyperlink>
+        </w:p>
+        <w:p>
+          <w:pPr>
+            <w:pStyle w:val="a1"/>
+            <w:tabs>
+              <w:tab w:val="clear" w:pos="9345"/>
+              <w:tab w:val="right" w:leader="dot" w:pos="9638"/>
+            </w:tabs>
+          </w:pPr>
+          <w:r>
+            <w:fldChar w:fldCharType="end"/>
+          </w:r>
+        </w:p>
+      </w:sdtContent>
+    </w:sdt>
+    <w:p>
+      <w:pPr>
+        <w:ind w:right="-1" w:firstLine="0"/>
+        <w:rPr>
+          <w:rFonts w:eastAsiaTheme="majorEastAsia" w:cstheme="majorBidi"/>
+          <w:lang w:val="en-US"/>
+        </w:rPr>
+      </w:pPr>
+      <w:r>
+        <w:br w:type="page" w:clear="all"/>
+      </w:r>
+    </w:p>
+    <w:p>
+      <w:pPr>
+        <w:pStyle w:val="a9"/>
+      </w:pPr>
+      <w:bookmarkStart w:id="11" w:name="_Toc199109003"/>
+      <w:r>
+        <w:lastRenderedPageBreak/>
+        <w:t>ПОСТАНОВКА ЗАДАЧИ</w:t>
+      </w:r>
+      <w:bookmarkEnd w:id="11"/>
+    </w:p>
+    <w:p>
+      <w:pPr>
+        <w:rPr>
+          <w:rFonts w:cs="Times New Roman"/>
+          <w:szCs w:val="28"/>
+        </w:rPr>
+      </w:pPr>
+      <w:r>
+        <w:rPr>
+          <w:rFonts w:cs="Times New Roman"/>
+          <w:b/>
+          <w:szCs w:val="28"/>
+        </w:rPr>
+        <w:t>Цель работы</w:t>
+      </w:r>
+      <w:proofErr w:type="gramStart"/>
+      <w:r>
+        <w:rPr>
+          <w:rFonts w:cs="Times New Roman"/>
+          <w:szCs w:val="28"/>
+        </w:rPr>
+        <w:t xml:space="preserve">: </w:t>
+      </w:r>
+      <w:r>
+        <w:rPr>
+          <w:rFonts w:cs="Times New Roman"/>
+          <w:szCs w:val="28"/>
+        </w:rPr>
+        <w:t>Научиться</w:t>
+      </w:r>
+      <w:proofErr w:type="gramEnd"/>
+      <w:r>
+        <w:rPr>
+          <w:rFonts w:cs="Times New Roman"/>
+          <w:szCs w:val="28"/>
+        </w:rPr>
+        <w:t xml:space="preserve"> строить модель реализации</w:t>
+      </w:r>
+    </w:p>
+    <w:p>
+      <w:pPr>
+        <w:rPr>
+          <w:rFonts w:cs="Times New Roman"/>
+          <w:szCs w:val="28"/>
+        </w:rPr>
+      </w:pPr>
+      <w:r>
+        <w:rPr>
+          <w:rFonts w:cs="Times New Roman"/>
+          <w:b/>
+          <w:szCs w:val="28"/>
+        </w:rPr>
+        <w:t>Задачи:</w:t>
+      </w:r>
+      <w:r>
+        <w:rPr>
+          <w:rFonts w:cs="Times New Roman"/>
+          <w:szCs w:val="28"/>
+        </w:rPr>
+        <w:t xml:space="preserve"> </w:t>
+      </w:r>
+      <w:r>
+        <w:rPr>
+          <w:rFonts w:cs="Times New Roman"/>
+          <w:szCs w:val="28"/>
+        </w:rPr>
+        <w:t>построить модель реализации с помощью диаграмм компонентов и развертывания с рассмотрением основных элементов и правил построения.</w:t>
+      </w:r>
+    </w:p>
+    <w:p>
+      <w:pPr>
+        <w:rPr>
+          <w:rFonts w:cs="Times New Roman"/>
+          <w:b/>
+          <w:szCs w:val="28"/>
+        </w:rPr>
+      </w:pPr>
+      <w:r>
+        <w:rPr>
+          <w:rFonts w:cs="Times New Roman"/>
+          <w:b/>
+          <w:szCs w:val="28"/>
+        </w:rPr>
+        <w:t>Порядок выполнения работы:</w:t>
+      </w:r>
+      <w:r>
+        <w:rPr>
+          <w:rFonts w:cs="Times New Roman"/>
+          <w:b/>
+          <w:szCs w:val="28"/>
+        </w:rPr>
+        <w:t xml:space="preserve"> </w:t>
+      </w:r>
+    </w:p>
+    <w:p>
+      <w:r>
+        <w:t>1.</w:t>
+      </w:r>
+      <w:r>
+        <w:tab/>
+      </w:r>
+      <w:r>
+        <w:t>Построить диаграмму компонентов (индивидуальный вариант учебного проекта).</w:t>
+      </w:r>
+    </w:p>
+    <w:p>
+      <w:pPr>
+        <w:ind w:left="720" w:firstLine="0"/>
+      </w:pPr>
+      <w:r>
+        <w:t>2.</w:t>
+      </w:r>
+      <w:r>
+        <w:tab/>
+      </w:r>
+      <w:r>
+        <w:t xml:space="preserve">Построить диаграмму развертывания рассматриваемой системы. </w:t>
+      </w:r>
+    </w:p>
+    <w:p>
+      <w:pPr>
+        <w:pStyle w:val="Heading1"/>
+      </w:pPr>
+      <w:bookmarkStart w:id="12" w:name="_Toc199109004"/>
+      <w:r>
+        <w:lastRenderedPageBreak/>
+        <w:t xml:space="preserve">1. ДИАГРАММА </w:t>
+      </w:r>
+      <w:r>
+        <w:t>РАЗВЕРТЫВАНИЯ</w:t>
+      </w:r>
+      <w:bookmarkEnd w:id="12"/>
+    </w:p>
+    <w:p>
+      <w:r>
+        <w:t xml:space="preserve">Построение диаграммы </w:t>
+      </w:r>
+      <w:r>
+        <w:t>развертывания</w:t>
+      </w:r>
+      <w:r>
+        <w:t xml:space="preserve"> согласно индивидуальному варианту учебного проекта представлено на Рисунке 1</w:t>
+      </w:r>
+      <w:r>
+        <w:t>.</w:t>
+      </w:r>
+      <w:r>
+        <w:t>1</w:t>
+      </w:r>
+      <w:r>
+        <w:t>:</w:t>
+      </w:r>
+    </w:p>
+    <w:p>
+      <w:pPr>
+        <w:pStyle w:val="a5"/>
+        <w:rPr>
+          <w:lang w:val="en-US"/>
+        </w:rPr>
+      </w:pPr>
+      <w:r>
+        <w:rPr>
+          <w:noProof/>
+        </w:rPr>
+        <w:drawing>
+          <wp:inline distT="0" distB="0" distL="0" distR="0" wp14:anchorId="2DC404E4" wp14:editId="0083F491">
+            <wp:extent cx="6115050" cy="4032250"/>
+            <wp:effectExtent l="0" t="0" r="0" b="6350"/>
+            <wp:docPr id="1" name="Picture 1"/>
+            <wp:cNvGraphicFramePr>
+              <a:graphicFrameLocks xmlns:a="http://schemas.openxmlformats.org/drawingml/2006/main" noChangeAspect="1"/>
+            </wp:cNvGraphicFramePr>
+            <a:graphic xmlns:a="http://schemas.openxmlformats.org/drawingml/2006/main">
+              <a:graphicData uri="http://schemas.openxmlformats.org/drawingml/2006/picture">
+                <pic:pic xmlns:pic="http://schemas.openxmlformats.org/drawingml/2006/picture">
+                  <pic:nvPicPr>
+                    <pic:cNvPr id="0" name="Picture 1"/>
+                    <pic:cNvPicPr>
+                      <a:picLocks noChangeAspect="1" noChangeArrowheads="1"/>
+                    </pic:cNvPicPr>
+                  </pic:nvPicPr>
+                  <pic:blipFill>
+                    <a:blip r:embed="rId9">
+                      <a:extLst>
+                        <a:ext uri="{28A0092B-C50C-407E-A947-70E740481C1C}">
+                          <a14:useLocalDpi xmlns:a14="http://schemas.microsoft.com/office/drawing/2010/main" val="0"/>
+                        </a:ext>
+                      </a:extLst>
+                    </a:blip>
+                    <a:srcRect/>
+                    <a:stretch>
+                      <a:fillRect/>
+                    </a:stretch>
+                  </pic:blipFill>
+                  <pic:spPr bwMode="auto">
+                    <a:xfrm>
+                      <a:off x="0" y="0"/>
+                      <a:ext cx="6115050" cy="4032250"/>
+                    </a:xfrm>
+                    <a:prstGeom prst="rect">
+                      <a:avLst/>
+                    </a:prstGeom>
+                    <a:noFill/>
+                    <a:ln>
+                      <a:noFill/>
+                    </a:ln>
+                  </pic:spPr>
+                </pic:pic>
+              </a:graphicData>
+            </a:graphic>
+          </wp:inline>
+        </w:drawing>
+      </w:r>
+    </w:p>
+    <w:p>
+      <w:pPr>
+        <w:pStyle w:val="a5"/>
+      </w:pPr>
+      <w:r>
+        <w:t xml:space="preserve">Рисунок 1.1 – диаграмма </w:t>
+      </w:r>
+      <w:r>
+        <w:t>развертывания</w:t>
+      </w:r>
+      <w:r>
+        <w:t>.</w:t>
+      </w:r>
+    </w:p>
+    <w:p>
+      <w:pPr>
+        <w:pStyle w:val="Heading1"/>
+        <w:ind w:left="1416" w:hanging="707"/>
+      </w:pPr>
+      <w:bookmarkStart w:id="13" w:name="_Toc199109005"/>
+      <w:r>
+        <w:lastRenderedPageBreak/>
+        <w:t>2</w:t>
+      </w:r>
+      <w:r>
+        <w:t xml:space="preserve"> ДИАГРАММА </w:t>
+      </w:r>
+      <w:r>
+        <w:t>КОМПОНЕНТОВ</w:t>
+      </w:r>
+      <w:bookmarkEnd w:id="13"/>
+    </w:p>
+    <w:p>
+      <w:r>
+        <w:t xml:space="preserve">Построение диаграммы </w:t>
+      </w:r>
+      <w:r>
+        <w:t xml:space="preserve">компонентов </w:t>
+      </w:r>
+      <w:r>
+        <w:t>представлено на рисунке 2.1.</w:t>
+      </w:r>
+    </w:p>
+    <w:p>
+      <w:pPr>
+        <w:pStyle w:val="a5"/>
+      </w:pPr>
+    </w:p>
+    <w:p>
+      <w:pPr>
+        <w:pStyle w:val="a5"/>
+      </w:pPr>
+      <w:r>
+        <w:t xml:space="preserve">Рисунок 2.1 – Диаграмма </w:t>
+      </w:r>
+      <w:r>
+        <w:t>компонентов</w:t>
+      </w:r>
+      <w:r>
+        <w:rPr>
+          <w:noProof/>
+        </w:rPr>
+        <w:drawing>
+          <wp:inline distT="0" distB="0" distL="0" distR="0" wp14:anchorId="74D34314" wp14:editId="67195A83">
+            <wp:extent cx="5308448" cy="5568950"/>
+            <wp:effectExtent l="0" t="0" r="6985" b="0"/>
+            <wp:docPr id="3" name="Picture 3"/>
+            <wp:cNvGraphicFramePr>
+              <a:graphicFrameLocks xmlns:a="http://schemas.openxmlformats.org/drawingml/2006/main" noChangeAspect="1"/>
+            </wp:cNvGraphicFramePr>
+            <a:graphic xmlns:a="http://schemas.openxmlformats.org/drawingml/2006/main">
+              <a:graphicData uri="http://schemas.openxmlformats.org/drawingml/2006/picture">
+                <pic:pic xmlns:pic="http://schemas.openxmlformats.org/drawingml/2006/picture">
+                  <pic:nvPicPr>
+                    <pic:cNvPr id="0" name="Picture 2"/>
+                    <pic:cNvPicPr>
+                      <a:picLocks noChangeAspect="1" noChangeArrowheads="1"/>
+                    </pic:cNvPicPr>
+                  </pic:nvPicPr>
+                  <pic:blipFill>
+                    <a:blip r:embed="rId10">
+                      <a:extLst>
+                        <a:ext uri="{28A0092B-C50C-407E-A947-70E740481C1C}">
+                          <a14:useLocalDpi xmlns:a14="http://schemas.microsoft.com/office/drawing/2010/main" val="0"/>
+                        </a:ext>
+                      </a:extLst>
+                    </a:blip>
+                    <a:srcRect/>
+                    <a:stretch>
+                      <a:fillRect/>
+                    </a:stretch>
+                  </pic:blipFill>
+                  <pic:spPr bwMode="auto">
+                    <a:xfrm>
+                      <a:off x="0" y="0"/>
+                      <a:ext cx="5311999" cy="5572676"/>
+                    </a:xfrm>
+                    <a:prstGeom prst="rect">
+                      <a:avLst/>
+                    </a:prstGeom>
+                    <a:noFill/>
+                    <a:ln>
+                      <a:noFill/>
+                    </a:ln>
+                  </pic:spPr>
+                </pic:pic>
+              </a:graphicData>
+            </a:graphic>
+          </wp:inline>
+        </w:drawing>
+      </w:r>
+      <w:r>
+        <w:t>.</w:t>
+      </w:r>
+    </w:p>
+    <w:p>
+      <w:pPr>
+        <w:pStyle w:val="a9"/>
+      </w:pPr>
+      <w:bookmarkStart w:id="14" w:name="_Toc199109006"/>
+      <w:r>
+        <w:lastRenderedPageBreak/>
+        <w:t>ВЫВОД</w:t>
+      </w:r>
+      <w:bookmarkEnd w:id="14"/>
+    </w:p>
+    <w:p>
+      <w:r>
+        <w:t>В рамках проделанной работы были изучены основные элементы и правила построения диаграммы компонентов и диаграммы развертывания. Также были построены диаграмма компонентов и диаграмма развертывания рассматриваемой системы с учетом индивидуального варианта учебного проекта.</w:t>
+      </w:r>
+    </w:p>
     <w:sectPr>
-      <w:footerReference w:type="default" r:id="rId8"/>
-      <w:footerReference w:type="first" r:id="rId9"/>
+      <w:footerReference w:type="default" r:id="rId11"/>
+      <w:footerReference w:type="first" r:id="rId12"/>
       <w:pgSz w:w="11906" w:h="16838"/>
       <w:pgMar w:top="1134" w:right="567" w:bottom="1134" w:left="1701" w:header="709" w:footer="709" w:gutter="0"/>
       <w:cols w:space="708"/>
@@ -16,7 +1526,7 @@
 </file>
 
 <file path=word/endnotes.xml><?xml version="1.0" encoding="utf-8"?>
-<w:endnotes xmlns:wpc="http://schemas.microsoft.com/office/word/2010/wordprocessingCanvas" xmlns:cx="http://schemas.microsoft.com/office/drawing/2014/chartex" xmlns:cx1="http://schemas.microsoft.com/office/drawing/2015/9/8/chartex" xmlns:cx2="http://schemas.microsoft.com/office/drawing/2015/10/21/chartex" xmlns:cx3="http://schemas.microsoft.com/office/drawing/2016/5/9/chartex" xmlns:cx4="http://schemas.microsoft.com/office/drawing/2016/5/10/chartex" xmlns:cx5="http://schemas.microsoft.com/office/drawing/2016/5/11/chartex" xmlns:cx6="http://schemas.microsoft.com/office/drawing/2016/5/12/chartex" xmlns:cx7="http://schemas.microsoft.com/office/drawing/2016/5/13/chartex" xmlns:cx8="http://schemas.microsoft.com/office/drawing/2016/5/14/chartex" xmlns:mc="http://schemas.openxmlformats.org/markup-compatibility/2006" xmlns:aink="http://schemas.microsoft.com/office/drawing/2016/ink" xmlns:am3d="http://schemas.microsoft.com/office/drawing/2017/model3d" xmlns:o="urn:schemas-microsoft-com:office:office" xmlns:oel="http://schemas.microsoft.com/office/2019/extlst" xmlns:r="http://schemas.openxmlformats.org/officeDocument/2006/relationships" xmlns:m="http://schemas.openxmlformats.org/officeDocument/2006/math" xmlns:v="urn:schemas-microsoft-com:vml" xmlns:wp14="http://schemas.microsoft.com/office/word/2010/wordprocessingDrawing" xmlns:wp="http://schemas.openxmlformats.org/drawingml/2006/wordprocessingDrawing" xmlns:w10="urn:schemas-microsoft-com:office:word" xmlns:w="http://schemas.openxmlformats.org/wordprocessingml/2006/main" xmlns:w14="http://schemas.microsoft.com/office/word/2010/wordml" xmlns:w15="http://schemas.microsoft.com/office/word/2012/wordml" xmlns:w16cex="http://schemas.microsoft.com/office/word/2018/wordml/cex" xmlns:w16cid="http://schemas.microsoft.com/office/word/2016/wordml/cid" xmlns:w16="http://schemas.microsoft.com/office/word/2018/wordml" xmlns:w16du="http://schemas.microsoft.com/office/word/2023/wordml/word16du" xmlns:w16sdtdh="http://schemas.microsoft.com/office/word/2020/wordml/sdtdatahash" xmlns:w16sdtfl="http://schemas.microsoft.com/office/word/2024/wordml/sdtformatlock" xmlns:w16se="http://schemas.microsoft.com/office/word/2015/wordml/symex" xmlns:wpg="http://schemas.microsoft.com/office/word/2010/wordprocessingGroup" xmlns:wpi="http://schemas.microsoft.com/office/word/2010/wordprocessingInk" xmlns:wne="http://schemas.microsoft.com/office/word/2006/wordml" xmlns:wps="http://schemas.microsoft.com/office/word/2010/wordprocessingShape" mc:Ignorable="w14 w15 w16se w16cid w16 w16cex w16sdtdh w16sdtfl w16du wp14">
+<w:endnotes xmlns:wpc="http://schemas.microsoft.com/office/word/2010/wordprocessingCanvas" xmlns:cx="http://schemas.microsoft.com/office/drawing/2014/chartex" xmlns:cx1="http://schemas.microsoft.com/office/drawing/2015/9/8/chartex" xmlns:cx2="http://schemas.microsoft.com/office/drawing/2015/10/21/chartex" xmlns:cx3="http://schemas.microsoft.com/office/drawing/2016/5/9/chartex" xmlns:cx4="http://schemas.microsoft.com/office/drawing/2016/5/10/chartex" xmlns:cx5="http://schemas.microsoft.com/office/drawing/2016/5/11/chartex" xmlns:cx6="http://schemas.microsoft.com/office/drawing/2016/5/12/chartex" xmlns:cx7="http://schemas.microsoft.com/office/drawing/2016/5/13/chartex" xmlns:cx8="http://schemas.microsoft.com/office/drawing/2016/5/14/chartex" xmlns:mc="http://schemas.openxmlformats.org/markup-compatibility/2006" xmlns:aink="http://schemas.microsoft.com/office/drawing/2016/ink" xmlns:am3d="http://schemas.microsoft.com/office/drawing/2017/model3d" xmlns:o="urn:schemas-microsoft-com:office:office" xmlns:r="http://schemas.openxmlformats.org/officeDocument/2006/relationships" xmlns:m="http://schemas.openxmlformats.org/officeDocument/2006/math" xmlns:v="urn:schemas-microsoft-com:vml" xmlns:wp14="http://schemas.microsoft.com/office/word/2010/wordprocessingDrawing" xmlns:wp="http://schemas.openxmlformats.org/drawingml/2006/wordprocessingDrawing" xmlns:w10="urn:schemas-microsoft-com:office:word" xmlns:w="http://schemas.openxmlformats.org/wordprocessingml/2006/main" xmlns:w14="http://schemas.microsoft.com/office/word/2010/wordml" xmlns:w15="http://schemas.microsoft.com/office/word/2012/wordml" xmlns:w16cex="http://schemas.microsoft.com/office/word/2018/wordml/cex" xmlns:w16cid="http://schemas.microsoft.com/office/word/2016/wordml/cid" xmlns:w16="http://schemas.microsoft.com/office/word/2018/wordml" xmlns:w16sdtdh="http://schemas.microsoft.com/office/word/2020/wordml/sdtdatahash" xmlns:w16se="http://schemas.microsoft.com/office/word/2015/wordml/symex" xmlns:wpg="http://schemas.microsoft.com/office/word/2010/wordprocessingGroup" xmlns:wpi="http://schemas.microsoft.com/office/word/2010/wordprocessingInk" xmlns:wne="http://schemas.microsoft.com/office/word/2006/wordml" xmlns:wps="http://schemas.microsoft.com/office/word/2010/wordprocessingShape" mc:Ignorable="w14 w15 w16se w16cid w16 w16cex w16sdtdh wp14">
   <w:endnote w:type="separator" w:id="-1">
     <w:p>
       <w:pPr>
@@ -41,7 +1551,7 @@
 </file>
 
 <file path=word/footer1.xml><?xml version="1.0" encoding="utf-8"?>
-<w:ftr xmlns:wpc="http://schemas.microsoft.com/office/word/2010/wordprocessingCanvas" xmlns:cx="http://schemas.microsoft.com/office/drawing/2014/chartex" xmlns:cx1="http://schemas.microsoft.com/office/drawing/2015/9/8/chartex" xmlns:cx2="http://schemas.microsoft.com/office/drawing/2015/10/21/chartex" xmlns:cx3="http://schemas.microsoft.com/office/drawing/2016/5/9/chartex" xmlns:cx4="http://schemas.microsoft.com/office/drawing/2016/5/10/chartex" xmlns:cx5="http://schemas.microsoft.com/office/drawing/2016/5/11/chartex" xmlns:cx6="http://schemas.microsoft.com/office/drawing/2016/5/12/chartex" xmlns:cx7="http://schemas.microsoft.com/office/drawing/2016/5/13/chartex" xmlns:cx8="http://schemas.microsoft.com/office/drawing/2016/5/14/chartex" xmlns:mc="http://schemas.openxmlformats.org/markup-compatibility/2006" xmlns:aink="http://schemas.microsoft.com/office/drawing/2016/ink" xmlns:am3d="http://schemas.microsoft.com/office/drawing/2017/model3d" xmlns:o="urn:schemas-microsoft-com:office:office" xmlns:oel="http://schemas.microsoft.com/office/2019/extlst" xmlns:r="http://schemas.openxmlformats.org/officeDocument/2006/relationships" xmlns:m="http://schemas.openxmlformats.org/officeDocument/2006/math" xmlns:v="urn:schemas-microsoft-com:vml" xmlns:wp14="http://schemas.microsoft.com/office/word/2010/wordprocessingDrawing" xmlns:wp="http://schemas.openxmlformats.org/drawingml/2006/wordprocessingDrawing" xmlns:w10="urn:schemas-microsoft-com:office:word" xmlns:w="http://schemas.openxmlformats.org/wordprocessingml/2006/main" xmlns:w14="http://schemas.microsoft.com/office/word/2010/wordml" xmlns:w15="http://schemas.microsoft.com/office/word/2012/wordml" xmlns:w16cex="http://schemas.microsoft.com/office/word/2018/wordml/cex" xmlns:w16cid="http://schemas.microsoft.com/office/word/2016/wordml/cid" xmlns:w16="http://schemas.microsoft.com/office/word/2018/wordml" xmlns:w16du="http://schemas.microsoft.com/office/word/2023/wordml/word16du" xmlns:w16sdtdh="http://schemas.microsoft.com/office/word/2020/wordml/sdtdatahash" xmlns:w16sdtfl="http://schemas.microsoft.com/office/word/2024/wordml/sdtformatlock" xmlns:w16se="http://schemas.microsoft.com/office/word/2015/wordml/symex" xmlns:wpg="http://schemas.microsoft.com/office/word/2010/wordprocessingGroup" xmlns:wpi="http://schemas.microsoft.com/office/word/2010/wordprocessingInk" xmlns:wne="http://schemas.microsoft.com/office/word/2006/wordml" xmlns:wps="http://schemas.microsoft.com/office/word/2010/wordprocessingShape" mc:Ignorable="w14 w15 w16se w16cid w16 w16cex w16sdtdh w16sdtfl w16du wp14">
+<w:ftr xmlns:wpc="http://schemas.microsoft.com/office/word/2010/wordprocessingCanvas" xmlns:cx="http://schemas.microsoft.com/office/drawing/2014/chartex" xmlns:cx1="http://schemas.microsoft.com/office/drawing/2015/9/8/chartex" xmlns:cx2="http://schemas.microsoft.com/office/drawing/2015/10/21/chartex" xmlns:cx3="http://schemas.microsoft.com/office/drawing/2016/5/9/chartex" xmlns:cx4="http://schemas.microsoft.com/office/drawing/2016/5/10/chartex" xmlns:cx5="http://schemas.microsoft.com/office/drawing/2016/5/11/chartex" xmlns:cx6="http://schemas.microsoft.com/office/drawing/2016/5/12/chartex" xmlns:cx7="http://schemas.microsoft.com/office/drawing/2016/5/13/chartex" xmlns:cx8="http://schemas.microsoft.com/office/drawing/2016/5/14/chartex" xmlns:mc="http://schemas.openxmlformats.org/markup-compatibility/2006" xmlns:aink="http://schemas.microsoft.com/office/drawing/2016/ink" xmlns:am3d="http://schemas.microsoft.com/office/drawing/2017/model3d" xmlns:o="urn:schemas-microsoft-com:office:office" xmlns:r="http://schemas.openxmlformats.org/officeDocument/2006/relationships" xmlns:m="http://schemas.openxmlformats.org/officeDocument/2006/math" xmlns:v="urn:schemas-microsoft-com:vml" xmlns:wp14="http://schemas.microsoft.com/office/word/2010/wordprocessingDrawing" xmlns:wp="http://schemas.openxmlformats.org/drawingml/2006/wordprocessingDrawing" xmlns:w10="urn:schemas-microsoft-com:office:word" xmlns:w="http://schemas.openxmlformats.org/wordprocessingml/2006/main" xmlns:w14="http://schemas.microsoft.com/office/word/2010/wordml" xmlns:w15="http://schemas.microsoft.com/office/word/2012/wordml" xmlns:w16cex="http://schemas.microsoft.com/office/word/2018/wordml/cex" xmlns:w16cid="http://schemas.microsoft.com/office/word/2016/wordml/cid" xmlns:w16="http://schemas.microsoft.com/office/word/2018/wordml" xmlns:w16sdtdh="http://schemas.microsoft.com/office/word/2020/wordml/sdtdatahash" xmlns:w16se="http://schemas.microsoft.com/office/word/2015/wordml/symex" xmlns:wpg="http://schemas.microsoft.com/office/word/2010/wordprocessingGroup" xmlns:wpi="http://schemas.microsoft.com/office/word/2010/wordprocessingInk" xmlns:wne="http://schemas.microsoft.com/office/word/2006/wordml" xmlns:wps="http://schemas.microsoft.com/office/word/2010/wordprocessingShape" mc:Ignorable="w14 w15 w16se w16cid w16 w16cex w16sdtdh wp14">
   <w:sdt>
     <w:sdtPr>
       <w:id w:val="1736660946"/>
@@ -50,10 +1560,11 @@
         <w:docPartUnique/>
       </w:docPartObj>
     </w:sdtPr>
+    <w:sdtEndPr/>
     <w:sdtContent>
       <w:p>
         <w:pPr>
-          <w:pStyle w:val="affe"/>
+          <w:pStyle w:val="Footer"/>
           <w:ind w:firstLine="0"/>
           <w:jc w:val="center"/>
           <w:rPr>
@@ -75,7 +1586,7 @@
 </file>
 
 <file path=word/footer2.xml><?xml version="1.0" encoding="utf-8"?>
-<w:ftr xmlns:wpc="http://schemas.microsoft.com/office/word/2010/wordprocessingCanvas" xmlns:cx="http://schemas.microsoft.com/office/drawing/2014/chartex" xmlns:cx1="http://schemas.microsoft.com/office/drawing/2015/9/8/chartex" xmlns:cx2="http://schemas.microsoft.com/office/drawing/2015/10/21/chartex" xmlns:cx3="http://schemas.microsoft.com/office/drawing/2016/5/9/chartex" xmlns:cx4="http://schemas.microsoft.com/office/drawing/2016/5/10/chartex" xmlns:cx5="http://schemas.microsoft.com/office/drawing/2016/5/11/chartex" xmlns:cx6="http://schemas.microsoft.com/office/drawing/2016/5/12/chartex" xmlns:cx7="http://schemas.microsoft.com/office/drawing/2016/5/13/chartex" xmlns:cx8="http://schemas.microsoft.com/office/drawing/2016/5/14/chartex" xmlns:mc="http://schemas.openxmlformats.org/markup-compatibility/2006" xmlns:aink="http://schemas.microsoft.com/office/drawing/2016/ink" xmlns:am3d="http://schemas.microsoft.com/office/drawing/2017/model3d" xmlns:o="urn:schemas-microsoft-com:office:office" xmlns:oel="http://schemas.microsoft.com/office/2019/extlst" xmlns:r="http://schemas.openxmlformats.org/officeDocument/2006/relationships" xmlns:m="http://schemas.openxmlformats.org/officeDocument/2006/math" xmlns:v="urn:schemas-microsoft-com:vml" xmlns:wp14="http://schemas.microsoft.com/office/word/2010/wordprocessingDrawing" xmlns:wp="http://schemas.openxmlformats.org/drawingml/2006/wordprocessingDrawing" xmlns:w10="urn:schemas-microsoft-com:office:word" xmlns:w="http://schemas.openxmlformats.org/wordprocessingml/2006/main" xmlns:w14="http://schemas.microsoft.com/office/word/2010/wordml" xmlns:w15="http://schemas.microsoft.com/office/word/2012/wordml" xmlns:w16cex="http://schemas.microsoft.com/office/word/2018/wordml/cex" xmlns:w16cid="http://schemas.microsoft.com/office/word/2016/wordml/cid" xmlns:w16="http://schemas.microsoft.com/office/word/2018/wordml" xmlns:w16du="http://schemas.microsoft.com/office/word/2023/wordml/word16du" xmlns:w16sdtdh="http://schemas.microsoft.com/office/word/2020/wordml/sdtdatahash" xmlns:w16sdtfl="http://schemas.microsoft.com/office/word/2024/wordml/sdtformatlock" xmlns:w16se="http://schemas.microsoft.com/office/word/2015/wordml/symex" xmlns:wpg="http://schemas.microsoft.com/office/word/2010/wordprocessingGroup" xmlns:wpi="http://schemas.microsoft.com/office/word/2010/wordprocessingInk" xmlns:wne="http://schemas.microsoft.com/office/word/2006/wordml" xmlns:wps="http://schemas.microsoft.com/office/word/2010/wordprocessingShape" mc:Ignorable="w14 w15 w16se w16cid w16 w16cex w16sdtdh w16sdtfl w16du wp14">
+<w:ftr xmlns:wpc="http://schemas.microsoft.com/office/word/2010/wordprocessingCanvas" xmlns:cx="http://schemas.microsoft.com/office/drawing/2014/chartex" xmlns:cx1="http://schemas.microsoft.com/office/drawing/2015/9/8/chartex" xmlns:cx2="http://schemas.microsoft.com/office/drawing/2015/10/21/chartex" xmlns:cx3="http://schemas.microsoft.com/office/drawing/2016/5/9/chartex" xmlns:cx4="http://schemas.microsoft.com/office/drawing/2016/5/10/chartex" xmlns:cx5="http://schemas.microsoft.com/office/drawing/2016/5/11/chartex" xmlns:cx6="http://schemas.microsoft.com/office/drawing/2016/5/12/chartex" xmlns:cx7="http://schemas.microsoft.com/office/drawing/2016/5/13/chartex" xmlns:cx8="http://schemas.microsoft.com/office/drawing/2016/5/14/chartex" xmlns:mc="http://schemas.openxmlformats.org/markup-compatibility/2006" xmlns:aink="http://schemas.microsoft.com/office/drawing/2016/ink" xmlns:am3d="http://schemas.microsoft.com/office/drawing/2017/model3d" xmlns:o="urn:schemas-microsoft-com:office:office" xmlns:r="http://schemas.openxmlformats.org/officeDocument/2006/relationships" xmlns:m="http://schemas.openxmlformats.org/officeDocument/2006/math" xmlns:v="urn:schemas-microsoft-com:vml" xmlns:wp14="http://schemas.microsoft.com/office/word/2010/wordprocessingDrawing" xmlns:wp="http://schemas.openxmlformats.org/drawingml/2006/wordprocessingDrawing" xmlns:w10="urn:schemas-microsoft-com:office:word" xmlns:w="http://schemas.openxmlformats.org/wordprocessingml/2006/main" xmlns:w14="http://schemas.microsoft.com/office/word/2010/wordml" xmlns:w15="http://schemas.microsoft.com/office/word/2012/wordml" xmlns:w16cex="http://schemas.microsoft.com/office/word/2018/wordml/cex" xmlns:w16cid="http://schemas.microsoft.com/office/word/2016/wordml/cid" xmlns:w16="http://schemas.microsoft.com/office/word/2018/wordml" xmlns:w16sdtdh="http://schemas.microsoft.com/office/word/2020/wordml/sdtdatahash" xmlns:w16se="http://schemas.microsoft.com/office/word/2015/wordml/symex" xmlns:wpg="http://schemas.microsoft.com/office/word/2010/wordprocessingGroup" xmlns:wpi="http://schemas.microsoft.com/office/word/2010/wordprocessingInk" xmlns:wne="http://schemas.microsoft.com/office/word/2006/wordml" xmlns:wps="http://schemas.microsoft.com/office/word/2010/wordprocessingShape" mc:Ignorable="w14 w15 w16se w16cid w16 w16cex w16sdtdh wp14">
   <w:sdt>
     <w:sdtPr>
       <w:id w:val="-135106021"/>
@@ -84,10 +1595,11 @@
         <w:docPartUnique/>
       </w:docPartObj>
     </w:sdtPr>
+    <w:sdtEndPr/>
     <w:sdtContent>
       <w:p>
         <w:pPr>
-          <w:pStyle w:val="affe"/>
+          <w:pStyle w:val="Footer"/>
           <w:ind w:firstLine="0"/>
           <w:jc w:val="center"/>
           <w:rPr>
@@ -144,7 +1656,7 @@
 </file>
 
 <file path=word/footnotes.xml><?xml version="1.0" encoding="utf-8"?>
-<w:footnotes xmlns:wpc="http://schemas.microsoft.com/office/word/2010/wordprocessingCanvas" xmlns:cx="http://schemas.microsoft.com/office/drawing/2014/chartex" xmlns:cx1="http://schemas.microsoft.com/office/drawing/2015/9/8/chartex" xmlns:cx2="http://schemas.microsoft.com/office/drawing/2015/10/21/chartex" xmlns:cx3="http://schemas.microsoft.com/office/drawing/2016/5/9/chartex" xmlns:cx4="http://schemas.microsoft.com/office/drawing/2016/5/10/chartex" xmlns:cx5="http://schemas.microsoft.com/office/drawing/2016/5/11/chartex" xmlns:cx6="http://schemas.microsoft.com/office/drawing/2016/5/12/chartex" xmlns:cx7="http://schemas.microsoft.com/office/drawing/2016/5/13/chartex" xmlns:cx8="http://schemas.microsoft.com/office/drawing/2016/5/14/chartex" xmlns:mc="http://schemas.openxmlformats.org/markup-compatibility/2006" xmlns:aink="http://schemas.microsoft.com/office/drawing/2016/ink" xmlns:am3d="http://schemas.microsoft.com/office/drawing/2017/model3d" xmlns:o="urn:schemas-microsoft-com:office:office" xmlns:oel="http://schemas.microsoft.com/office/2019/extlst" xmlns:r="http://schemas.openxmlformats.org/officeDocument/2006/relationships" xmlns:m="http://schemas.openxmlformats.org/officeDocument/2006/math" xmlns:v="urn:schemas-microsoft-com:vml" xmlns:wp14="http://schemas.microsoft.com/office/word/2010/wordprocessingDrawing" xmlns:wp="http://schemas.openxmlformats.org/drawingml/2006/wordprocessingDrawing" xmlns:w10="urn:schemas-microsoft-com:office:word" xmlns:w="http://schemas.openxmlformats.org/wordprocessingml/2006/main" xmlns:w14="http://schemas.microsoft.com/office/word/2010/wordml" xmlns:w15="http://schemas.microsoft.com/office/word/2012/wordml" xmlns:w16cex="http://schemas.microsoft.com/office/word/2018/wordml/cex" xmlns:w16cid="http://schemas.microsoft.com/office/word/2016/wordml/cid" xmlns:w16="http://schemas.microsoft.com/office/word/2018/wordml" xmlns:w16du="http://schemas.microsoft.com/office/word/2023/wordml/word16du" xmlns:w16sdtdh="http://schemas.microsoft.com/office/word/2020/wordml/sdtdatahash" xmlns:w16sdtfl="http://schemas.microsoft.com/office/word/2024/wordml/sdtformatlock" xmlns:w16se="http://schemas.microsoft.com/office/word/2015/wordml/symex" xmlns:wpg="http://schemas.microsoft.com/office/word/2010/wordprocessingGroup" xmlns:wpi="http://schemas.microsoft.com/office/word/2010/wordprocessingInk" xmlns:wne="http://schemas.microsoft.com/office/word/2006/wordml" xmlns:wps="http://schemas.microsoft.com/office/word/2010/wordprocessingShape" mc:Ignorable="w14 w15 w16se w16cid w16 w16cex w16sdtdh w16sdtfl w16du wp14">
+<w:footnotes xmlns:wpc="http://schemas.microsoft.com/office/word/2010/wordprocessingCanvas" xmlns:cx="http://schemas.microsoft.com/office/drawing/2014/chartex" xmlns:cx1="http://schemas.microsoft.com/office/drawing/2015/9/8/chartex" xmlns:cx2="http://schemas.microsoft.com/office/drawing/2015/10/21/chartex" xmlns:cx3="http://schemas.microsoft.com/office/drawing/2016/5/9/chartex" xmlns:cx4="http://schemas.microsoft.com/office/drawing/2016/5/10/chartex" xmlns:cx5="http://schemas.microsoft.com/office/drawing/2016/5/11/chartex" xmlns:cx6="http://schemas.microsoft.com/office/drawing/2016/5/12/chartex" xmlns:cx7="http://schemas.microsoft.com/office/drawing/2016/5/13/chartex" xmlns:cx8="http://schemas.microsoft.com/office/drawing/2016/5/14/chartex" xmlns:mc="http://schemas.openxmlformats.org/markup-compatibility/2006" xmlns:aink="http://schemas.microsoft.com/office/drawing/2016/ink" xmlns:am3d="http://schemas.microsoft.com/office/drawing/2017/model3d" xmlns:o="urn:schemas-microsoft-com:office:office" xmlns:r="http://schemas.openxmlformats.org/officeDocument/2006/relationships" xmlns:m="http://schemas.openxmlformats.org/officeDocument/2006/math" xmlns:v="urn:schemas-microsoft-com:vml" xmlns:wp14="http://schemas.microsoft.com/office/word/2010/wordprocessingDrawing" xmlns:wp="http://schemas.openxmlformats.org/drawingml/2006/wordprocessingDrawing" xmlns:w10="urn:schemas-microsoft-com:office:word" xmlns:w="http://schemas.openxmlformats.org/wordprocessingml/2006/main" xmlns:w14="http://schemas.microsoft.com/office/word/2010/wordml" xmlns:w15="http://schemas.microsoft.com/office/word/2012/wordml" xmlns:w16cex="http://schemas.microsoft.com/office/word/2018/wordml/cex" xmlns:w16cid="http://schemas.microsoft.com/office/word/2016/wordml/cid" xmlns:w16="http://schemas.microsoft.com/office/word/2018/wordml" xmlns:w16sdtdh="http://schemas.microsoft.com/office/word/2020/wordml/sdtdatahash" xmlns:w16se="http://schemas.microsoft.com/office/word/2015/wordml/symex" xmlns:wpg="http://schemas.microsoft.com/office/word/2010/wordprocessingGroup" xmlns:wpi="http://schemas.microsoft.com/office/word/2010/wordprocessingInk" xmlns:wne="http://schemas.microsoft.com/office/word/2006/wordml" xmlns:wps="http://schemas.microsoft.com/office/word/2010/wordprocessingShape" mc:Ignorable="w14 w15 w16se w16cid w16 w16cex w16sdtdh wp14">
   <w:footnote w:type="separator" w:id="-1">
     <w:p>
       <w:pPr>
@@ -169,7 +1681,7 @@
 </file>
 
 <file path=word/numbering.xml><?xml version="1.0" encoding="utf-8"?>
-<w:numbering xmlns:wpc="http://schemas.microsoft.com/office/word/2010/wordprocessingCanvas" xmlns:cx="http://schemas.microsoft.com/office/drawing/2014/chartex" xmlns:cx1="http://schemas.microsoft.com/office/drawing/2015/9/8/chartex" xmlns:cx2="http://schemas.microsoft.com/office/drawing/2015/10/21/chartex" xmlns:cx3="http://schemas.microsoft.com/office/drawing/2016/5/9/chartex" xmlns:cx4="http://schemas.microsoft.com/office/drawing/2016/5/10/chartex" xmlns:cx5="http://schemas.microsoft.com/office/drawing/2016/5/11/chartex" xmlns:cx6="http://schemas.microsoft.com/office/drawing/2016/5/12/chartex" xmlns:cx7="http://schemas.microsoft.com/office/drawing/2016/5/13/chartex" xmlns:cx8="http://schemas.microsoft.com/office/drawing/2016/5/14/chartex" xmlns:mc="http://schemas.openxmlformats.org/markup-compatibility/2006" xmlns:aink="http://schemas.microsoft.com/office/drawing/2016/ink" xmlns:am3d="http://schemas.microsoft.com/office/drawing/2017/model3d" xmlns:o="urn:schemas-microsoft-com:office:office" xmlns:oel="http://schemas.microsoft.com/office/2019/extlst" xmlns:r="http://schemas.openxmlformats.org/officeDocument/2006/relationships" xmlns:m="http://schemas.openxmlformats.org/officeDocument/2006/math" xmlns:v="urn:schemas-microsoft-com:vml" xmlns:wp14="http://schemas.microsoft.com/office/word/2010/wordprocessingDrawing" xmlns:wp="http://schemas.openxmlformats.org/drawingml/2006/wordprocessingDrawing" xmlns:w10="urn:schemas-microsoft-com:office:word" xmlns:w="http://schemas.openxmlformats.org/wordprocessingml/2006/main" xmlns:w14="http://schemas.microsoft.com/office/word/2010/wordml" xmlns:w15="http://schemas.microsoft.com/office/word/2012/wordml" xmlns:w16cex="http://schemas.microsoft.com/office/word/2018/wordml/cex" xmlns:w16cid="http://schemas.microsoft.com/office/word/2016/wordml/cid" xmlns:w16="http://schemas.microsoft.com/office/word/2018/wordml" xmlns:w16du="http://schemas.microsoft.com/office/word/2023/wordml/word16du" xmlns:w16sdtdh="http://schemas.microsoft.com/office/word/2020/wordml/sdtdatahash" xmlns:w16sdtfl="http://schemas.microsoft.com/office/word/2024/wordml/sdtformatlock" xmlns:w16se="http://schemas.microsoft.com/office/word/2015/wordml/symex" xmlns:wpg="http://schemas.microsoft.com/office/word/2010/wordprocessingGroup" xmlns:wpi="http://schemas.microsoft.com/office/word/2010/wordprocessingInk" xmlns:wne="http://schemas.microsoft.com/office/word/2006/wordml" xmlns:wps="http://schemas.microsoft.com/office/word/2010/wordprocessingShape" mc:Ignorable="w14 w15 w16se w16cid w16 w16cex w16sdtdh w16sdtfl w16du wp14">
+<w:numbering xmlns:wpc="http://schemas.microsoft.com/office/word/2010/wordprocessingCanvas" xmlns:cx="http://schemas.microsoft.com/office/drawing/2014/chartex" xmlns:cx1="http://schemas.microsoft.com/office/drawing/2015/9/8/chartex" xmlns:cx2="http://schemas.microsoft.com/office/drawing/2015/10/21/chartex" xmlns:cx3="http://schemas.microsoft.com/office/drawing/2016/5/9/chartex" xmlns:cx4="http://schemas.microsoft.com/office/drawing/2016/5/10/chartex" xmlns:cx5="http://schemas.microsoft.com/office/drawing/2016/5/11/chartex" xmlns:cx6="http://schemas.microsoft.com/office/drawing/2016/5/12/chartex" xmlns:cx7="http://schemas.microsoft.com/office/drawing/2016/5/13/chartex" xmlns:cx8="http://schemas.microsoft.com/office/drawing/2016/5/14/chartex" xmlns:mc="http://schemas.openxmlformats.org/markup-compatibility/2006" xmlns:aink="http://schemas.microsoft.com/office/drawing/2016/ink" xmlns:am3d="http://schemas.microsoft.com/office/drawing/2017/model3d" xmlns:o="urn:schemas-microsoft-com:office:office" xmlns:r="http://schemas.openxmlformats.org/officeDocument/2006/relationships" xmlns:m="http://schemas.openxmlformats.org/officeDocument/2006/math" xmlns:v="urn:schemas-microsoft-com:vml" xmlns:wp14="http://schemas.microsoft.com/office/word/2010/wordprocessingDrawing" xmlns:wp="http://schemas.openxmlformats.org/drawingml/2006/wordprocessingDrawing" xmlns:w10="urn:schemas-microsoft-com:office:word" xmlns:w="http://schemas.openxmlformats.org/wordprocessingml/2006/main" xmlns:w14="http://schemas.microsoft.com/office/word/2010/wordml" xmlns:w15="http://schemas.microsoft.com/office/word/2012/wordml" xmlns:w16cex="http://schemas.microsoft.com/office/word/2018/wordml/cex" xmlns:w16cid="http://schemas.microsoft.com/office/word/2016/wordml/cid" xmlns:w16="http://schemas.microsoft.com/office/word/2018/wordml" xmlns:w16sdtdh="http://schemas.microsoft.com/office/word/2020/wordml/sdtdatahash" xmlns:w16se="http://schemas.microsoft.com/office/word/2015/wordml/symex" xmlns:wpg="http://schemas.microsoft.com/office/word/2010/wordprocessingGroup" xmlns:wpi="http://schemas.microsoft.com/office/word/2010/wordprocessingInk" xmlns:wne="http://schemas.microsoft.com/office/word/2006/wordml" xmlns:wps="http://schemas.microsoft.com/office/word/2010/wordprocessingShape" mc:Ignorable="w14 w15 w16se w16cid w16 w16cex w16sdtdh wp14">
   <w:abstractNum w:abstractNumId="0" w15:restartNumberingAfterBreak="0">
     <w:nsid w:val="0C170339"/>
     <w:multiLevelType w:val="hybridMultilevel"/>
@@ -1612,6 +3124,119 @@
     </w:lvl>
   </w:abstractNum>
   <w:abstractNum w:abstractNumId="14" w15:restartNumberingAfterBreak="0">
+    <w:nsid w:val="6D2C04B4"/>
+    <w:multiLevelType w:val="hybridMultilevel"/>
+    <w:tmpl w:val="5A8631E8"/>
+    <w:lvl w:ilvl="0" w:tplc="E8D2409C">
+      <w:start w:val="1"/>
+      <w:numFmt w:val="decimal"/>
+      <w:lvlText w:val="%1."/>
+      <w:lvlJc w:val="left"/>
+      <w:pPr>
+        <w:tabs>
+          <w:tab w:val="num" w:pos="720"/>
+        </w:tabs>
+        <w:ind w:left="720" w:hanging="360"/>
+      </w:pPr>
+    </w:lvl>
+    <w:lvl w:ilvl="1" w:tplc="0B32BB36" w:tentative="1">
+      <w:start w:val="1"/>
+      <w:numFmt w:val="decimal"/>
+      <w:lvlText w:val="%2."/>
+      <w:lvlJc w:val="left"/>
+      <w:pPr>
+        <w:tabs>
+          <w:tab w:val="num" w:pos="1440"/>
+        </w:tabs>
+        <w:ind w:left="1440" w:hanging="360"/>
+      </w:pPr>
+    </w:lvl>
+    <w:lvl w:ilvl="2" w:tplc="B0367B48" w:tentative="1">
+      <w:start w:val="1"/>
+      <w:numFmt w:val="decimal"/>
+      <w:lvlText w:val="%3."/>
+      <w:lvlJc w:val="left"/>
+      <w:pPr>
+        <w:tabs>
+          <w:tab w:val="num" w:pos="2160"/>
+        </w:tabs>
+        <w:ind w:left="2160" w:hanging="360"/>
+      </w:pPr>
+    </w:lvl>
+    <w:lvl w:ilvl="3" w:tplc="02D0565C" w:tentative="1">
+      <w:start w:val="1"/>
+      <w:numFmt w:val="decimal"/>
+      <w:lvlText w:val="%4."/>
+      <w:lvlJc w:val="left"/>
+      <w:pPr>
+        <w:tabs>
+          <w:tab w:val="num" w:pos="2880"/>
+        </w:tabs>
+        <w:ind w:left="2880" w:hanging="360"/>
+      </w:pPr>
+    </w:lvl>
+    <w:lvl w:ilvl="4" w:tplc="78CA39FA" w:tentative="1">
+      <w:start w:val="1"/>
+      <w:numFmt w:val="decimal"/>
+      <w:lvlText w:val="%5."/>
+      <w:lvlJc w:val="left"/>
+      <w:pPr>
+        <w:tabs>
+          <w:tab w:val="num" w:pos="3600"/>
+        </w:tabs>
+        <w:ind w:left="3600" w:hanging="360"/>
+      </w:pPr>
+    </w:lvl>
+    <w:lvl w:ilvl="5" w:tplc="B97A1B1E" w:tentative="1">
+      <w:start w:val="1"/>
+      <w:numFmt w:val="decimal"/>
+      <w:lvlText w:val="%6."/>
+      <w:lvlJc w:val="left"/>
+      <w:pPr>
+        <w:tabs>
+          <w:tab w:val="num" w:pos="4320"/>
+        </w:tabs>
+        <w:ind w:left="4320" w:hanging="360"/>
+      </w:pPr>
+    </w:lvl>
+    <w:lvl w:ilvl="6" w:tplc="91784BF0" w:tentative="1">
+      <w:start w:val="1"/>
+      <w:numFmt w:val="decimal"/>
+      <w:lvlText w:val="%7."/>
+      <w:lvlJc w:val="left"/>
+      <w:pPr>
+        <w:tabs>
+          <w:tab w:val="num" w:pos="5040"/>
+        </w:tabs>
+        <w:ind w:left="5040" w:hanging="360"/>
+      </w:pPr>
+    </w:lvl>
+    <w:lvl w:ilvl="7" w:tplc="8C14757E" w:tentative="1">
+      <w:start w:val="1"/>
+      <w:numFmt w:val="decimal"/>
+      <w:lvlText w:val="%8."/>
+      <w:lvlJc w:val="left"/>
+      <w:pPr>
+        <w:tabs>
+          <w:tab w:val="num" w:pos="5760"/>
+        </w:tabs>
+        <w:ind w:left="5760" w:hanging="360"/>
+      </w:pPr>
+    </w:lvl>
+    <w:lvl w:ilvl="8" w:tplc="DEB8DD14" w:tentative="1">
+      <w:start w:val="1"/>
+      <w:numFmt w:val="decimal"/>
+      <w:lvlText w:val="%9."/>
+      <w:lvlJc w:val="left"/>
+      <w:pPr>
+        <w:tabs>
+          <w:tab w:val="num" w:pos="6480"/>
+        </w:tabs>
+        <w:ind w:left="6480" w:hanging="360"/>
+      </w:pPr>
+    </w:lvl>
+  </w:abstractNum>
+  <w:abstractNum w:abstractNumId="15" w15:restartNumberingAfterBreak="0">
     <w:nsid w:val="75DB3297"/>
     <w:multiLevelType w:val="hybridMultilevel"/>
     <w:tmpl w:val="214E1098"/>
@@ -1700,7 +3325,7 @@
       </w:pPr>
     </w:lvl>
   </w:abstractNum>
-  <w:abstractNum w:abstractNumId="15" w15:restartNumberingAfterBreak="0">
+  <w:abstractNum w:abstractNumId="16" w15:restartNumberingAfterBreak="0">
     <w:nsid w:val="7EEE526A"/>
     <w:multiLevelType w:val="hybridMultilevel"/>
     <w:tmpl w:val="DC0A08AA"/>
@@ -1813,62 +3438,65 @@
       </w:rPr>
     </w:lvl>
   </w:abstractNum>
-  <w:num w:numId="1" w16cid:durableId="1835102790">
+  <w:num w:numId="1">
+    <w:abstractNumId w:val="16"/>
+  </w:num>
+  <w:num w:numId="2">
+    <w:abstractNumId w:val="16"/>
+  </w:num>
+  <w:num w:numId="3">
+    <w:abstractNumId w:val="12"/>
+  </w:num>
+  <w:num w:numId="4">
+    <w:abstractNumId w:val="10"/>
+  </w:num>
+  <w:num w:numId="5">
+    <w:abstractNumId w:val="4"/>
+  </w:num>
+  <w:num w:numId="6">
+    <w:abstractNumId w:val="7"/>
+  </w:num>
+  <w:num w:numId="7">
+    <w:abstractNumId w:val="8"/>
+  </w:num>
+  <w:num w:numId="8">
+    <w:abstractNumId w:val="5"/>
+  </w:num>
+  <w:num w:numId="9">
     <w:abstractNumId w:val="15"/>
   </w:num>
-  <w:num w:numId="2" w16cid:durableId="435903297">
-    <w:abstractNumId w:val="15"/>
-  </w:num>
-  <w:num w:numId="3" w16cid:durableId="306399424">
-    <w:abstractNumId w:val="12"/>
-  </w:num>
-  <w:num w:numId="4" w16cid:durableId="1834055771">
-    <w:abstractNumId w:val="10"/>
-  </w:num>
-  <w:num w:numId="5" w16cid:durableId="530605287">
-    <w:abstractNumId w:val="4"/>
-  </w:num>
-  <w:num w:numId="6" w16cid:durableId="23293314">
-    <w:abstractNumId w:val="7"/>
-  </w:num>
-  <w:num w:numId="7" w16cid:durableId="1842039584">
-    <w:abstractNumId w:val="8"/>
-  </w:num>
-  <w:num w:numId="8" w16cid:durableId="1148791059">
-    <w:abstractNumId w:val="5"/>
-  </w:num>
-  <w:num w:numId="9" w16cid:durableId="981495161">
-    <w:abstractNumId w:val="14"/>
-  </w:num>
-  <w:num w:numId="10" w16cid:durableId="1981958652">
+  <w:num w:numId="10">
     <w:abstractNumId w:val="1"/>
   </w:num>
-  <w:num w:numId="11" w16cid:durableId="840660720">
+  <w:num w:numId="11">
     <w:abstractNumId w:val="2"/>
   </w:num>
-  <w:num w:numId="12" w16cid:durableId="1616521037">
+  <w:num w:numId="12">
     <w:abstractNumId w:val="6"/>
   </w:num>
-  <w:num w:numId="13" w16cid:durableId="1694653590">
+  <w:num w:numId="13">
     <w:abstractNumId w:val="11"/>
   </w:num>
-  <w:num w:numId="14" w16cid:durableId="1679850705">
+  <w:num w:numId="14">
     <w:abstractNumId w:val="0"/>
   </w:num>
-  <w:num w:numId="15" w16cid:durableId="659385008">
+  <w:num w:numId="15">
     <w:abstractNumId w:val="13"/>
   </w:num>
-  <w:num w:numId="16" w16cid:durableId="1938899181">
+  <w:num w:numId="16">
     <w:abstractNumId w:val="3"/>
   </w:num>
-  <w:num w:numId="17" w16cid:durableId="2081168364">
+  <w:num w:numId="17">
     <w:abstractNumId w:val="9"/>
+  </w:num>
+  <w:num w:numId="18">
+    <w:abstractNumId w:val="14"/>
   </w:num>
 </w:numbering>
 </file>
 
 <file path=word/styles.xml><?xml version="1.0" encoding="utf-8"?>
-<w:styles xmlns:mc="http://schemas.openxmlformats.org/markup-compatibility/2006" xmlns:r="http://schemas.openxmlformats.org/officeDocument/2006/relationships" xmlns:w="http://schemas.openxmlformats.org/wordprocessingml/2006/main" xmlns:w14="http://schemas.microsoft.com/office/word/2010/wordml" xmlns:w15="http://schemas.microsoft.com/office/word/2012/wordml" xmlns:w16cex="http://schemas.microsoft.com/office/word/2018/wordml/cex" xmlns:w16cid="http://schemas.microsoft.com/office/word/2016/wordml/cid" xmlns:w16="http://schemas.microsoft.com/office/word/2018/wordml" xmlns:w16du="http://schemas.microsoft.com/office/word/2023/wordml/word16du" xmlns:w16sdtdh="http://schemas.microsoft.com/office/word/2020/wordml/sdtdatahash" xmlns:w16sdtfl="http://schemas.microsoft.com/office/word/2024/wordml/sdtformatlock" xmlns:w16se="http://schemas.microsoft.com/office/word/2015/wordml/symex" mc:Ignorable="w14 w15 w16se w16cid w16 w16cex w16sdtdh w16sdtfl w16du">
+<w:styles xmlns:mc="http://schemas.openxmlformats.org/markup-compatibility/2006" xmlns:r="http://schemas.openxmlformats.org/officeDocument/2006/relationships" xmlns:w="http://schemas.openxmlformats.org/wordprocessingml/2006/main" xmlns:w14="http://schemas.microsoft.com/office/word/2010/wordml" xmlns:w15="http://schemas.microsoft.com/office/word/2012/wordml" xmlns:w16cex="http://schemas.microsoft.com/office/word/2018/wordml/cex" xmlns:w16cid="http://schemas.microsoft.com/office/word/2016/wordml/cid" xmlns:w16="http://schemas.microsoft.com/office/word/2018/wordml" xmlns:w16sdtdh="http://schemas.microsoft.com/office/word/2020/wordml/sdtdatahash" xmlns:w16se="http://schemas.microsoft.com/office/word/2015/wordml/symex" mc:Ignorable="w14 w15 w16se w16cid w16 w16cex w16sdtdh">
   <w:docDefaults>
     <w:rPrDefault>
       <w:rPr>
@@ -1951,7 +3579,7 @@
     <w:lsdException w:name="Closing" w:semiHidden="1" w:unhideWhenUsed="1"/>
     <w:lsdException w:name="Signature" w:semiHidden="1" w:unhideWhenUsed="1"/>
     <w:lsdException w:name="Default Paragraph Font" w:semiHidden="1" w:uiPriority="1" w:unhideWhenUsed="1"/>
-    <w:lsdException w:name="Body Text" w:semiHidden="1" w:unhideWhenUsed="1"/>
+    <w:lsdException w:name="Body Text" w:semiHidden="1" w:uiPriority="0" w:unhideWhenUsed="1"/>
     <w:lsdException w:name="Body Text Indent" w:semiHidden="1" w:unhideWhenUsed="1"/>
     <w:lsdException w:name="List Continue" w:semiHidden="1" w:unhideWhenUsed="1"/>
     <w:lsdException w:name="List Continue 2" w:semiHidden="1" w:unhideWhenUsed="1"/>
@@ -2262,7 +3890,7 @@
     <w:lsdException w:name="Unresolved Mention" w:semiHidden="1" w:unhideWhenUsed="1"/>
     <w:lsdException w:name="Smart Link" w:semiHidden="1" w:unhideWhenUsed="1"/>
   </w:latentStyles>
-  <w:style w:type="paragraph" w:default="1" w:styleId="a1">
+  <w:style w:type="paragraph" w:default="1" w:styleId="Normal">
     <w:name w:val="Normal"/>
     <w:qFormat/>
     <w:pPr>
@@ -2275,11 +3903,11 @@
       <w:sz w:val="28"/>
     </w:rPr>
   </w:style>
-  <w:style w:type="paragraph" w:styleId="1">
+  <w:style w:type="paragraph" w:styleId="Heading1">
     <w:name w:val="heading 1"/>
-    <w:basedOn w:val="a1"/>
-    <w:next w:val="a1"/>
-    <w:link w:val="10"/>
+    <w:basedOn w:val="Normal"/>
+    <w:next w:val="Normal"/>
+    <w:link w:val="Heading1Char1"/>
     <w:uiPriority w:val="9"/>
     <w:qFormat/>
     <w:pPr>
@@ -2296,11 +3924,11 @@
       <w:szCs w:val="32"/>
     </w:rPr>
   </w:style>
-  <w:style w:type="paragraph" w:styleId="2">
+  <w:style w:type="paragraph" w:styleId="Heading2">
     <w:name w:val="heading 2"/>
-    <w:basedOn w:val="a1"/>
-    <w:next w:val="a1"/>
-    <w:link w:val="20"/>
+    <w:basedOn w:val="Normal"/>
+    <w:next w:val="Normal"/>
+    <w:link w:val="Heading2Char1"/>
     <w:uiPriority w:val="9"/>
     <w:unhideWhenUsed/>
     <w:qFormat/>
@@ -2317,11 +3945,11 @@
       <w:szCs w:val="26"/>
     </w:rPr>
   </w:style>
-  <w:style w:type="paragraph" w:styleId="3">
+  <w:style w:type="paragraph" w:styleId="Heading3">
     <w:name w:val="heading 3"/>
-    <w:basedOn w:val="a1"/>
-    <w:next w:val="a1"/>
-    <w:link w:val="30"/>
+    <w:basedOn w:val="Normal"/>
+    <w:next w:val="Normal"/>
+    <w:link w:val="Heading3Char1"/>
     <w:uiPriority w:val="9"/>
     <w:unhideWhenUsed/>
     <w:qFormat/>
@@ -2338,11 +3966,11 @@
       <w:szCs w:val="28"/>
     </w:rPr>
   </w:style>
-  <w:style w:type="paragraph" w:styleId="4">
+  <w:style w:type="paragraph" w:styleId="Heading4">
     <w:name w:val="heading 4"/>
-    <w:basedOn w:val="a1"/>
-    <w:next w:val="a1"/>
-    <w:link w:val="40"/>
+    <w:basedOn w:val="Normal"/>
+    <w:next w:val="Normal"/>
+    <w:link w:val="Heading4Char1"/>
     <w:uiPriority w:val="9"/>
     <w:unhideWhenUsed/>
     <w:pPr>
@@ -2358,11 +3986,11 @@
       <w:color w:val="2F5496" w:themeColor="accent1" w:themeShade="BF"/>
     </w:rPr>
   </w:style>
-  <w:style w:type="paragraph" w:styleId="5">
+  <w:style w:type="paragraph" w:styleId="Heading5">
     <w:name w:val="heading 5"/>
-    <w:basedOn w:val="a1"/>
-    <w:next w:val="a1"/>
-    <w:link w:val="50"/>
+    <w:basedOn w:val="Normal"/>
+    <w:next w:val="Normal"/>
+    <w:link w:val="Heading5Char"/>
     <w:uiPriority w:val="9"/>
     <w:unhideWhenUsed/>
     <w:qFormat/>
@@ -2380,11 +4008,11 @@
       <w:szCs w:val="24"/>
     </w:rPr>
   </w:style>
-  <w:style w:type="paragraph" w:styleId="6">
+  <w:style w:type="paragraph" w:styleId="Heading6">
     <w:name w:val="heading 6"/>
-    <w:basedOn w:val="a1"/>
-    <w:next w:val="a1"/>
-    <w:link w:val="60"/>
+    <w:basedOn w:val="Normal"/>
+    <w:next w:val="Normal"/>
+    <w:link w:val="Heading6Char"/>
     <w:uiPriority w:val="9"/>
     <w:unhideWhenUsed/>
     <w:qFormat/>
@@ -2401,11 +4029,11 @@
       <w:sz w:val="22"/>
     </w:rPr>
   </w:style>
-  <w:style w:type="paragraph" w:styleId="7">
+  <w:style w:type="paragraph" w:styleId="Heading7">
     <w:name w:val="heading 7"/>
-    <w:basedOn w:val="a1"/>
-    <w:next w:val="a1"/>
-    <w:link w:val="70"/>
+    <w:basedOn w:val="Normal"/>
+    <w:next w:val="Normal"/>
+    <w:link w:val="Heading7Char"/>
     <w:uiPriority w:val="9"/>
     <w:unhideWhenUsed/>
     <w:qFormat/>
@@ -2424,11 +4052,11 @@
       <w:sz w:val="22"/>
     </w:rPr>
   </w:style>
-  <w:style w:type="paragraph" w:styleId="8">
+  <w:style w:type="paragraph" w:styleId="Heading8">
     <w:name w:val="heading 8"/>
-    <w:basedOn w:val="a1"/>
-    <w:next w:val="a1"/>
-    <w:link w:val="80"/>
+    <w:basedOn w:val="Normal"/>
+    <w:next w:val="Normal"/>
+    <w:link w:val="Heading8Char"/>
     <w:uiPriority w:val="9"/>
     <w:unhideWhenUsed/>
     <w:qFormat/>
@@ -2445,11 +4073,11 @@
       <w:sz w:val="22"/>
     </w:rPr>
   </w:style>
-  <w:style w:type="paragraph" w:styleId="9">
+  <w:style w:type="paragraph" w:styleId="Heading9">
     <w:name w:val="heading 9"/>
-    <w:basedOn w:val="a1"/>
-    <w:next w:val="a1"/>
-    <w:link w:val="90"/>
+    <w:basedOn w:val="Normal"/>
+    <w:next w:val="Normal"/>
+    <w:link w:val="Heading9Char"/>
     <w:uiPriority w:val="9"/>
     <w:unhideWhenUsed/>
     <w:qFormat/>
@@ -2467,13 +4095,12 @@
       <w:szCs w:val="21"/>
     </w:rPr>
   </w:style>
-  <w:style w:type="character" w:default="1" w:styleId="a2">
+  <w:style w:type="character" w:default="1" w:styleId="DefaultParagraphFont">
     <w:name w:val="Default Paragraph Font"/>
     <w:uiPriority w:val="1"/>
-    <w:semiHidden/>
     <w:unhideWhenUsed/>
   </w:style>
-  <w:style w:type="table" w:default="1" w:styleId="a3">
+  <w:style w:type="table" w:default="1" w:styleId="TableNormal">
     <w:name w:val="Normal Table"/>
     <w:uiPriority w:val="99"/>
     <w:semiHidden/>
@@ -2488,7 +4115,7 @@
       </w:tblCellMar>
     </w:tblPr>
   </w:style>
-  <w:style w:type="numbering" w:default="1" w:styleId="a4">
+  <w:style w:type="numbering" w:default="1" w:styleId="NoList">
     <w:name w:val="No List"/>
     <w:uiPriority w:val="99"/>
     <w:semiHidden/>
@@ -2496,7 +4123,7 @@
   </w:style>
   <w:style w:type="character" w:customStyle="1" w:styleId="Heading1Char">
     <w:name w:val="Heading 1 Char"/>
-    <w:basedOn w:val="a2"/>
+    <w:basedOn w:val="DefaultParagraphFont"/>
     <w:uiPriority w:val="9"/>
     <w:rPr>
       <w:rFonts w:ascii="Arial" w:eastAsia="Arial" w:hAnsi="Arial" w:cs="Arial"/>
@@ -2506,7 +4133,7 @@
   </w:style>
   <w:style w:type="character" w:customStyle="1" w:styleId="Heading2Char">
     <w:name w:val="Heading 2 Char"/>
-    <w:basedOn w:val="a2"/>
+    <w:basedOn w:val="DefaultParagraphFont"/>
     <w:uiPriority w:val="9"/>
     <w:rPr>
       <w:rFonts w:ascii="Arial" w:eastAsia="Arial" w:hAnsi="Arial" w:cs="Arial"/>
@@ -2515,7 +4142,7 @@
   </w:style>
   <w:style w:type="character" w:customStyle="1" w:styleId="Heading3Char">
     <w:name w:val="Heading 3 Char"/>
-    <w:basedOn w:val="a2"/>
+    <w:basedOn w:val="DefaultParagraphFont"/>
     <w:uiPriority w:val="9"/>
     <w:rPr>
       <w:rFonts w:ascii="Arial" w:eastAsia="Arial" w:hAnsi="Arial" w:cs="Arial"/>
@@ -2525,7 +4152,7 @@
   </w:style>
   <w:style w:type="character" w:customStyle="1" w:styleId="Heading4Char">
     <w:name w:val="Heading 4 Char"/>
-    <w:basedOn w:val="a2"/>
+    <w:basedOn w:val="DefaultParagraphFont"/>
     <w:uiPriority w:val="9"/>
     <w:rPr>
       <w:rFonts w:ascii="Arial" w:eastAsia="Arial" w:hAnsi="Arial" w:cs="Arial"/>
@@ -2535,10 +4162,10 @@
       <w:szCs w:val="26"/>
     </w:rPr>
   </w:style>
-  <w:style w:type="character" w:customStyle="1" w:styleId="50">
-    <w:name w:val="Заголовок 5 Знак"/>
-    <w:basedOn w:val="a2"/>
-    <w:link w:val="5"/>
+  <w:style w:type="character" w:customStyle="1" w:styleId="Heading5Char">
+    <w:name w:val="Heading 5 Char"/>
+    <w:basedOn w:val="DefaultParagraphFont"/>
+    <w:link w:val="Heading5"/>
     <w:uiPriority w:val="9"/>
     <w:rPr>
       <w:rFonts w:ascii="Arial" w:eastAsia="Arial" w:hAnsi="Arial" w:cs="Arial"/>
@@ -2548,10 +4175,10 @@
       <w:szCs w:val="24"/>
     </w:rPr>
   </w:style>
-  <w:style w:type="character" w:customStyle="1" w:styleId="60">
-    <w:name w:val="Заголовок 6 Знак"/>
-    <w:basedOn w:val="a2"/>
-    <w:link w:val="6"/>
+  <w:style w:type="character" w:customStyle="1" w:styleId="Heading6Char">
+    <w:name w:val="Heading 6 Char"/>
+    <w:basedOn w:val="DefaultParagraphFont"/>
+    <w:link w:val="Heading6"/>
     <w:uiPriority w:val="9"/>
     <w:rPr>
       <w:rFonts w:ascii="Arial" w:eastAsia="Arial" w:hAnsi="Arial" w:cs="Arial"/>
@@ -2561,10 +4188,10 @@
       <w:szCs w:val="22"/>
     </w:rPr>
   </w:style>
-  <w:style w:type="character" w:customStyle="1" w:styleId="70">
-    <w:name w:val="Заголовок 7 Знак"/>
-    <w:basedOn w:val="a2"/>
-    <w:link w:val="7"/>
+  <w:style w:type="character" w:customStyle="1" w:styleId="Heading7Char">
+    <w:name w:val="Heading 7 Char"/>
+    <w:basedOn w:val="DefaultParagraphFont"/>
+    <w:link w:val="Heading7"/>
     <w:uiPriority w:val="9"/>
     <w:rPr>
       <w:rFonts w:ascii="Arial" w:eastAsia="Arial" w:hAnsi="Arial" w:cs="Arial"/>
@@ -2576,10 +4203,10 @@
       <w:szCs w:val="22"/>
     </w:rPr>
   </w:style>
-  <w:style w:type="character" w:customStyle="1" w:styleId="80">
-    <w:name w:val="Заголовок 8 Знак"/>
-    <w:basedOn w:val="a2"/>
-    <w:link w:val="8"/>
+  <w:style w:type="character" w:customStyle="1" w:styleId="Heading8Char">
+    <w:name w:val="Heading 8 Char"/>
+    <w:basedOn w:val="DefaultParagraphFont"/>
+    <w:link w:val="Heading8"/>
     <w:uiPriority w:val="9"/>
     <w:rPr>
       <w:rFonts w:ascii="Arial" w:eastAsia="Arial" w:hAnsi="Arial" w:cs="Arial"/>
@@ -2589,10 +4216,10 @@
       <w:szCs w:val="22"/>
     </w:rPr>
   </w:style>
-  <w:style w:type="character" w:customStyle="1" w:styleId="90">
-    <w:name w:val="Заголовок 9 Знак"/>
-    <w:basedOn w:val="a2"/>
-    <w:link w:val="9"/>
+  <w:style w:type="character" w:customStyle="1" w:styleId="Heading9Char">
+    <w:name w:val="Heading 9 Char"/>
+    <w:basedOn w:val="DefaultParagraphFont"/>
+    <w:link w:val="Heading9"/>
     <w:uiPriority w:val="9"/>
     <w:rPr>
       <w:rFonts w:ascii="Arial" w:eastAsia="Arial" w:hAnsi="Arial" w:cs="Arial"/>
@@ -2602,7 +4229,7 @@
       <w:szCs w:val="21"/>
     </w:rPr>
   </w:style>
-  <w:style w:type="paragraph" w:styleId="a5">
+  <w:style w:type="paragraph" w:styleId="NoSpacing">
     <w:name w:val="No Spacing"/>
     <w:uiPriority w:val="1"/>
     <w:qFormat/>
@@ -2610,11 +4237,11 @@
       <w:spacing w:after="0" w:line="240" w:lineRule="auto"/>
     </w:pPr>
   </w:style>
-  <w:style w:type="paragraph" w:styleId="a6">
+  <w:style w:type="paragraph" w:styleId="Title">
     <w:name w:val="Title"/>
-    <w:basedOn w:val="a1"/>
-    <w:next w:val="a1"/>
-    <w:link w:val="a7"/>
+    <w:basedOn w:val="Normal"/>
+    <w:next w:val="Normal"/>
+    <w:link w:val="TitleChar"/>
     <w:uiPriority w:val="10"/>
     <w:qFormat/>
     <w:pPr>
@@ -2626,21 +4253,21 @@
       <w:szCs w:val="48"/>
     </w:rPr>
   </w:style>
-  <w:style w:type="character" w:customStyle="1" w:styleId="a7">
-    <w:name w:val="Заголовок Знак"/>
-    <w:basedOn w:val="a2"/>
-    <w:link w:val="a6"/>
+  <w:style w:type="character" w:customStyle="1" w:styleId="TitleChar">
+    <w:name w:val="Title Char"/>
+    <w:basedOn w:val="DefaultParagraphFont"/>
+    <w:link w:val="Title"/>
     <w:uiPriority w:val="10"/>
     <w:rPr>
       <w:sz w:val="48"/>
       <w:szCs w:val="48"/>
     </w:rPr>
   </w:style>
-  <w:style w:type="paragraph" w:styleId="a8">
+  <w:style w:type="paragraph" w:styleId="Subtitle">
     <w:name w:val="Subtitle"/>
-    <w:basedOn w:val="a1"/>
-    <w:next w:val="a1"/>
-    <w:link w:val="a9"/>
+    <w:basedOn w:val="Normal"/>
+    <w:next w:val="Normal"/>
+    <w:link w:val="SubtitleChar"/>
     <w:uiPriority w:val="11"/>
     <w:qFormat/>
     <w:pPr>
@@ -2651,10 +4278,10 @@
       <w:szCs w:val="24"/>
     </w:rPr>
   </w:style>
-  <w:style w:type="character" w:customStyle="1" w:styleId="a9">
-    <w:name w:val="Подзаголовок Знак"/>
-    <w:basedOn w:val="a2"/>
-    <w:link w:val="a8"/>
+  <w:style w:type="character" w:customStyle="1" w:styleId="SubtitleChar">
+    <w:name w:val="Subtitle Char"/>
+    <w:basedOn w:val="DefaultParagraphFont"/>
+    <w:link w:val="Subtitle"/>
     <w:uiPriority w:val="11"/>
     <w:rPr>
       <w:sz w:val="24"/>
@@ -2677,18 +4304,18 @@
   </w:style>
   <w:style w:type="character" w:customStyle="1" w:styleId="HeaderChar">
     <w:name w:val="Header Char"/>
-    <w:basedOn w:val="a2"/>
+    <w:basedOn w:val="DefaultParagraphFont"/>
     <w:uiPriority w:val="99"/>
   </w:style>
   <w:style w:type="character" w:customStyle="1" w:styleId="FooterChar">
     <w:name w:val="Footer Char"/>
-    <w:basedOn w:val="a2"/>
+    <w:basedOn w:val="DefaultParagraphFont"/>
     <w:uiPriority w:val="99"/>
   </w:style>
-  <w:style w:type="paragraph" w:styleId="aa">
+  <w:style w:type="paragraph" w:styleId="Caption">
     <w:name w:val="caption"/>
-    <w:basedOn w:val="a1"/>
-    <w:next w:val="a1"/>
+    <w:basedOn w:val="Normal"/>
+    <w:next w:val="Normal"/>
     <w:uiPriority w:val="35"/>
     <w:semiHidden/>
     <w:unhideWhenUsed/>
@@ -2708,9 +4335,9 @@
     <w:name w:val="Caption Char"/>
     <w:uiPriority w:val="99"/>
   </w:style>
-  <w:style w:type="table" w:styleId="ab">
+  <w:style w:type="table" w:styleId="TableGridLight">
     <w:name w:val="Grid Table Light"/>
-    <w:basedOn w:val="a3"/>
+    <w:basedOn w:val="TableNormal"/>
     <w:uiPriority w:val="59"/>
     <w:pPr>
       <w:spacing w:after="0" w:line="240" w:lineRule="auto"/>
@@ -2726,9 +4353,9 @@
       </w:tblBorders>
     </w:tblPr>
   </w:style>
-  <w:style w:type="table" w:styleId="11">
+  <w:style w:type="table" w:styleId="PlainTable1">
     <w:name w:val="Plain Table 1"/>
-    <w:basedOn w:val="a3"/>
+    <w:basedOn w:val="TableNormal"/>
     <w:uiPriority w:val="59"/>
     <w:pPr>
       <w:spacing w:after="0" w:line="240" w:lineRule="auto"/>
@@ -2788,9 +4415,9 @@
       </w:tcPr>
     </w:tblStylePr>
   </w:style>
-  <w:style w:type="table" w:styleId="21">
+  <w:style w:type="table" w:styleId="PlainTable2">
     <w:name w:val="Plain Table 2"/>
-    <w:basedOn w:val="a3"/>
+    <w:basedOn w:val="TableNormal"/>
     <w:uiPriority w:val="59"/>
     <w:pPr>
       <w:spacing w:after="0" w:line="240" w:lineRule="auto"/>
@@ -2870,9 +4497,9 @@
       </w:tcPr>
     </w:tblStylePr>
   </w:style>
-  <w:style w:type="table" w:styleId="31">
+  <w:style w:type="table" w:styleId="PlainTable3">
     <w:name w:val="Plain Table 3"/>
-    <w:basedOn w:val="a3"/>
+    <w:basedOn w:val="TableNormal"/>
     <w:uiPriority w:val="99"/>
     <w:pPr>
       <w:spacing w:after="0" w:line="240" w:lineRule="auto"/>
@@ -2950,9 +4577,9 @@
       </w:tcPr>
     </w:tblStylePr>
   </w:style>
-  <w:style w:type="table" w:styleId="41">
+  <w:style w:type="table" w:styleId="PlainTable4">
     <w:name w:val="Plain Table 4"/>
-    <w:basedOn w:val="a3"/>
+    <w:basedOn w:val="TableNormal"/>
     <w:uiPriority w:val="99"/>
     <w:pPr>
       <w:spacing w:after="0" w:line="240" w:lineRule="auto"/>
@@ -3008,9 +4635,9 @@
       </w:tcPr>
     </w:tblStylePr>
   </w:style>
-  <w:style w:type="table" w:styleId="51">
+  <w:style w:type="table" w:styleId="PlainTable5">
     <w:name w:val="Plain Table 5"/>
-    <w:basedOn w:val="a3"/>
+    <w:basedOn w:val="TableNormal"/>
     <w:uiPriority w:val="99"/>
     <w:pPr>
       <w:spacing w:after="0" w:line="240" w:lineRule="auto"/>
@@ -3101,9 +4728,9 @@
       </w:tcPr>
     </w:tblStylePr>
   </w:style>
-  <w:style w:type="table" w:styleId="-1">
+  <w:style w:type="table" w:styleId="GridTable1Light">
     <w:name w:val="Grid Table 1 Light"/>
-    <w:basedOn w:val="a3"/>
+    <w:basedOn w:val="TableNormal"/>
     <w:uiPriority w:val="99"/>
     <w:pPr>
       <w:spacing w:after="0" w:line="240" w:lineRule="auto"/>
@@ -3167,9 +4794,9 @@
       </w:tcPr>
     </w:tblStylePr>
   </w:style>
-  <w:style w:type="table" w:styleId="-11">
+  <w:style w:type="table" w:styleId="GridTable1Light-Accent1">
     <w:name w:val="Grid Table 1 Light Accent 1"/>
-    <w:basedOn w:val="a3"/>
+    <w:basedOn w:val="TableNormal"/>
     <w:uiPriority w:val="99"/>
     <w:pPr>
       <w:spacing w:after="0" w:line="240" w:lineRule="auto"/>
@@ -3233,9 +4860,9 @@
       </w:tcPr>
     </w:tblStylePr>
   </w:style>
-  <w:style w:type="table" w:styleId="-12">
+  <w:style w:type="table" w:styleId="GridTable1Light-Accent2">
     <w:name w:val="Grid Table 1 Light Accent 2"/>
-    <w:basedOn w:val="a3"/>
+    <w:basedOn w:val="TableNormal"/>
     <w:uiPriority w:val="99"/>
     <w:pPr>
       <w:spacing w:after="0" w:line="240" w:lineRule="auto"/>
@@ -3299,9 +4926,9 @@
       </w:tcPr>
     </w:tblStylePr>
   </w:style>
-  <w:style w:type="table" w:styleId="-13">
+  <w:style w:type="table" w:styleId="GridTable1Light-Accent3">
     <w:name w:val="Grid Table 1 Light Accent 3"/>
-    <w:basedOn w:val="a3"/>
+    <w:basedOn w:val="TableNormal"/>
     <w:uiPriority w:val="99"/>
     <w:pPr>
       <w:spacing w:after="0" w:line="240" w:lineRule="auto"/>
@@ -3365,9 +4992,9 @@
       </w:tcPr>
     </w:tblStylePr>
   </w:style>
-  <w:style w:type="table" w:styleId="-14">
+  <w:style w:type="table" w:styleId="GridTable1Light-Accent4">
     <w:name w:val="Grid Table 1 Light Accent 4"/>
-    <w:basedOn w:val="a3"/>
+    <w:basedOn w:val="TableNormal"/>
     <w:uiPriority w:val="99"/>
     <w:pPr>
       <w:spacing w:after="0" w:line="240" w:lineRule="auto"/>
@@ -3431,9 +5058,9 @@
       </w:tcPr>
     </w:tblStylePr>
   </w:style>
-  <w:style w:type="table" w:styleId="-15">
+  <w:style w:type="table" w:styleId="GridTable1Light-Accent5">
     <w:name w:val="Grid Table 1 Light Accent 5"/>
-    <w:basedOn w:val="a3"/>
+    <w:basedOn w:val="TableNormal"/>
     <w:uiPriority w:val="99"/>
     <w:pPr>
       <w:spacing w:after="0" w:line="240" w:lineRule="auto"/>
@@ -3497,9 +5124,9 @@
       </w:tcPr>
     </w:tblStylePr>
   </w:style>
-  <w:style w:type="table" w:styleId="-16">
+  <w:style w:type="table" w:styleId="GridTable1Light-Accent6">
     <w:name w:val="Grid Table 1 Light Accent 6"/>
-    <w:basedOn w:val="a3"/>
+    <w:basedOn w:val="TableNormal"/>
     <w:uiPriority w:val="99"/>
     <w:pPr>
       <w:spacing w:after="0" w:line="240" w:lineRule="auto"/>
@@ -3563,9 +5190,9 @@
       </w:tcPr>
     </w:tblStylePr>
   </w:style>
-  <w:style w:type="table" w:styleId="-2">
+  <w:style w:type="table" w:styleId="GridTable2">
     <w:name w:val="Grid Table 2"/>
-    <w:basedOn w:val="a3"/>
+    <w:basedOn w:val="TableNormal"/>
     <w:uiPriority w:val="99"/>
     <w:pPr>
       <w:spacing w:after="0" w:line="240" w:lineRule="auto"/>
@@ -3646,9 +5273,9 @@
       </w:tcPr>
     </w:tblStylePr>
   </w:style>
-  <w:style w:type="table" w:styleId="-21">
+  <w:style w:type="table" w:styleId="GridTable2-Accent1">
     <w:name w:val="Grid Table 2 Accent 1"/>
-    <w:basedOn w:val="a3"/>
+    <w:basedOn w:val="TableNormal"/>
     <w:uiPriority w:val="99"/>
     <w:pPr>
       <w:spacing w:after="0" w:line="240" w:lineRule="auto"/>
@@ -3729,9 +5356,9 @@
       </w:tcPr>
     </w:tblStylePr>
   </w:style>
-  <w:style w:type="table" w:styleId="-22">
+  <w:style w:type="table" w:styleId="GridTable2-Accent2">
     <w:name w:val="Grid Table 2 Accent 2"/>
-    <w:basedOn w:val="a3"/>
+    <w:basedOn w:val="TableNormal"/>
     <w:uiPriority w:val="99"/>
     <w:pPr>
       <w:spacing w:after="0" w:line="240" w:lineRule="auto"/>
@@ -3812,9 +5439,9 @@
       </w:tcPr>
     </w:tblStylePr>
   </w:style>
-  <w:style w:type="table" w:styleId="-23">
+  <w:style w:type="table" w:styleId="GridTable2-Accent3">
     <w:name w:val="Grid Table 2 Accent 3"/>
-    <w:basedOn w:val="a3"/>
+    <w:basedOn w:val="TableNormal"/>
     <w:uiPriority w:val="99"/>
     <w:pPr>
       <w:spacing w:after="0" w:line="240" w:lineRule="auto"/>
@@ -3895,9 +5522,9 @@
       </w:tcPr>
     </w:tblStylePr>
   </w:style>
-  <w:style w:type="table" w:styleId="-24">
+  <w:style w:type="table" w:styleId="GridTable2-Accent4">
     <w:name w:val="Grid Table 2 Accent 4"/>
-    <w:basedOn w:val="a3"/>
+    <w:basedOn w:val="TableNormal"/>
     <w:uiPriority w:val="99"/>
     <w:pPr>
       <w:spacing w:after="0" w:line="240" w:lineRule="auto"/>
@@ -3978,9 +5605,9 @@
       </w:tcPr>
     </w:tblStylePr>
   </w:style>
-  <w:style w:type="table" w:styleId="-25">
+  <w:style w:type="table" w:styleId="GridTable2-Accent5">
     <w:name w:val="Grid Table 2 Accent 5"/>
-    <w:basedOn w:val="a3"/>
+    <w:basedOn w:val="TableNormal"/>
     <w:uiPriority w:val="99"/>
     <w:pPr>
       <w:spacing w:after="0" w:line="240" w:lineRule="auto"/>
@@ -4061,9 +5688,9 @@
       </w:tcPr>
     </w:tblStylePr>
   </w:style>
-  <w:style w:type="table" w:styleId="-26">
+  <w:style w:type="table" w:styleId="GridTable2-Accent6">
     <w:name w:val="Grid Table 2 Accent 6"/>
-    <w:basedOn w:val="a3"/>
+    <w:basedOn w:val="TableNormal"/>
     <w:uiPriority w:val="99"/>
     <w:pPr>
       <w:spacing w:after="0" w:line="240" w:lineRule="auto"/>
@@ -4144,9 +5771,9 @@
       </w:tcPr>
     </w:tblStylePr>
   </w:style>
-  <w:style w:type="table" w:styleId="-3">
+  <w:style w:type="table" w:styleId="GridTable3">
     <w:name w:val="Grid Table 3"/>
-    <w:basedOn w:val="a3"/>
+    <w:basedOn w:val="TableNormal"/>
     <w:uiPriority w:val="99"/>
     <w:pPr>
       <w:spacing w:after="0" w:line="240" w:lineRule="auto"/>
@@ -4250,9 +5877,9 @@
       </w:tcPr>
     </w:tblStylePr>
   </w:style>
-  <w:style w:type="table" w:styleId="-31">
+  <w:style w:type="table" w:styleId="GridTable3-Accent1">
     <w:name w:val="Grid Table 3 Accent 1"/>
-    <w:basedOn w:val="a3"/>
+    <w:basedOn w:val="TableNormal"/>
     <w:uiPriority w:val="99"/>
     <w:pPr>
       <w:spacing w:after="0" w:line="240" w:lineRule="auto"/>
@@ -4356,9 +5983,9 @@
       </w:tcPr>
     </w:tblStylePr>
   </w:style>
-  <w:style w:type="table" w:styleId="-32">
+  <w:style w:type="table" w:styleId="GridTable3-Accent2">
     <w:name w:val="Grid Table 3 Accent 2"/>
-    <w:basedOn w:val="a3"/>
+    <w:basedOn w:val="TableNormal"/>
     <w:uiPriority w:val="99"/>
     <w:pPr>
       <w:spacing w:after="0" w:line="240" w:lineRule="auto"/>
@@ -4462,9 +6089,9 @@
       </w:tcPr>
     </w:tblStylePr>
   </w:style>
-  <w:style w:type="table" w:styleId="-33">
+  <w:style w:type="table" w:styleId="GridTable3-Accent3">
     <w:name w:val="Grid Table 3 Accent 3"/>
-    <w:basedOn w:val="a3"/>
+    <w:basedOn w:val="TableNormal"/>
     <w:uiPriority w:val="99"/>
     <w:pPr>
       <w:spacing w:after="0" w:line="240" w:lineRule="auto"/>
@@ -4568,9 +6195,9 @@
       </w:tcPr>
     </w:tblStylePr>
   </w:style>
-  <w:style w:type="table" w:styleId="-34">
+  <w:style w:type="table" w:styleId="GridTable3-Accent4">
     <w:name w:val="Grid Table 3 Accent 4"/>
-    <w:basedOn w:val="a3"/>
+    <w:basedOn w:val="TableNormal"/>
     <w:uiPriority w:val="99"/>
     <w:pPr>
       <w:spacing w:after="0" w:line="240" w:lineRule="auto"/>
@@ -4674,9 +6301,9 @@
       </w:tcPr>
     </w:tblStylePr>
   </w:style>
-  <w:style w:type="table" w:styleId="-35">
+  <w:style w:type="table" w:styleId="GridTable3-Accent5">
     <w:name w:val="Grid Table 3 Accent 5"/>
-    <w:basedOn w:val="a3"/>
+    <w:basedOn w:val="TableNormal"/>
     <w:uiPriority w:val="99"/>
     <w:pPr>
       <w:spacing w:after="0" w:line="240" w:lineRule="auto"/>
@@ -4780,9 +6407,9 @@
       </w:tcPr>
     </w:tblStylePr>
   </w:style>
-  <w:style w:type="table" w:styleId="-36">
+  <w:style w:type="table" w:styleId="GridTable3-Accent6">
     <w:name w:val="Grid Table 3 Accent 6"/>
-    <w:basedOn w:val="a3"/>
+    <w:basedOn w:val="TableNormal"/>
     <w:uiPriority w:val="99"/>
     <w:pPr>
       <w:spacing w:after="0" w:line="240" w:lineRule="auto"/>
@@ -4886,9 +6513,9 @@
       </w:tcPr>
     </w:tblStylePr>
   </w:style>
-  <w:style w:type="table" w:styleId="-4">
+  <w:style w:type="table" w:styleId="GridTable4">
     <w:name w:val="Grid Table 4"/>
-    <w:basedOn w:val="a3"/>
+    <w:basedOn w:val="TableNormal"/>
     <w:uiPriority w:val="59"/>
     <w:pPr>
       <w:spacing w:after="0" w:line="240" w:lineRule="auto"/>
@@ -4970,9 +6597,9 @@
       </w:tcPr>
     </w:tblStylePr>
   </w:style>
-  <w:style w:type="table" w:styleId="-41">
+  <w:style w:type="table" w:styleId="GridTable4-Accent1">
     <w:name w:val="Grid Table 4 Accent 1"/>
-    <w:basedOn w:val="a3"/>
+    <w:basedOn w:val="TableNormal"/>
     <w:uiPriority w:val="59"/>
     <w:pPr>
       <w:spacing w:after="0" w:line="240" w:lineRule="auto"/>
@@ -5054,9 +6681,9 @@
       </w:tcPr>
     </w:tblStylePr>
   </w:style>
-  <w:style w:type="table" w:styleId="-42">
+  <w:style w:type="table" w:styleId="GridTable4-Accent2">
     <w:name w:val="Grid Table 4 Accent 2"/>
-    <w:basedOn w:val="a3"/>
+    <w:basedOn w:val="TableNormal"/>
     <w:uiPriority w:val="59"/>
     <w:pPr>
       <w:spacing w:after="0" w:line="240" w:lineRule="auto"/>
@@ -5138,9 +6765,9 @@
       </w:tcPr>
     </w:tblStylePr>
   </w:style>
-  <w:style w:type="table" w:styleId="-43">
+  <w:style w:type="table" w:styleId="GridTable4-Accent3">
     <w:name w:val="Grid Table 4 Accent 3"/>
-    <w:basedOn w:val="a3"/>
+    <w:basedOn w:val="TableNormal"/>
     <w:uiPriority w:val="59"/>
     <w:pPr>
       <w:spacing w:after="0" w:line="240" w:lineRule="auto"/>
@@ -5222,9 +6849,9 @@
       </w:tcPr>
     </w:tblStylePr>
   </w:style>
-  <w:style w:type="table" w:styleId="-44">
+  <w:style w:type="table" w:styleId="GridTable4-Accent4">
     <w:name w:val="Grid Table 4 Accent 4"/>
-    <w:basedOn w:val="a3"/>
+    <w:basedOn w:val="TableNormal"/>
     <w:uiPriority w:val="59"/>
     <w:pPr>
       <w:spacing w:after="0" w:line="240" w:lineRule="auto"/>
@@ -5306,9 +6933,9 @@
       </w:tcPr>
     </w:tblStylePr>
   </w:style>
-  <w:style w:type="table" w:styleId="-45">
+  <w:style w:type="table" w:styleId="GridTable4-Accent5">
     <w:name w:val="Grid Table 4 Accent 5"/>
-    <w:basedOn w:val="a3"/>
+    <w:basedOn w:val="TableNormal"/>
     <w:uiPriority w:val="59"/>
     <w:pPr>
       <w:spacing w:after="0" w:line="240" w:lineRule="auto"/>
@@ -5390,9 +7017,9 @@
       </w:tcPr>
     </w:tblStylePr>
   </w:style>
-  <w:style w:type="table" w:styleId="-46">
+  <w:style w:type="table" w:styleId="GridTable4-Accent6">
     <w:name w:val="Grid Table 4 Accent 6"/>
-    <w:basedOn w:val="a3"/>
+    <w:basedOn w:val="TableNormal"/>
     <w:uiPriority w:val="59"/>
     <w:pPr>
       <w:spacing w:after="0" w:line="240" w:lineRule="auto"/>
@@ -5474,9 +7101,9 @@
       </w:tcPr>
     </w:tblStylePr>
   </w:style>
-  <w:style w:type="table" w:styleId="-5">
+  <w:style w:type="table" w:styleId="GridTable5Dark">
     <w:name w:val="Grid Table 5 Dark"/>
-    <w:basedOn w:val="a3"/>
+    <w:basedOn w:val="TableNormal"/>
     <w:uiPriority w:val="99"/>
     <w:pPr>
       <w:spacing w:after="0" w:line="240" w:lineRule="auto"/>
@@ -5560,7 +7187,7 @@
   </w:style>
   <w:style w:type="table" w:customStyle="1" w:styleId="GridTable5Dark-Accent1">
     <w:name w:val="Grid Table 5 Dark- Accent 1"/>
-    <w:basedOn w:val="a3"/>
+    <w:basedOn w:val="TableNormal"/>
     <w:uiPriority w:val="99"/>
     <w:pPr>
       <w:spacing w:after="0" w:line="240" w:lineRule="auto"/>
@@ -5642,9 +7269,9 @@
       </w:tcPr>
     </w:tblStylePr>
   </w:style>
-  <w:style w:type="table" w:styleId="-52">
+  <w:style w:type="table" w:styleId="GridTable5Dark-Accent2">
     <w:name w:val="Grid Table 5 Dark Accent 2"/>
-    <w:basedOn w:val="a3"/>
+    <w:basedOn w:val="TableNormal"/>
     <w:uiPriority w:val="99"/>
     <w:pPr>
       <w:spacing w:after="0" w:line="240" w:lineRule="auto"/>
@@ -5726,9 +7353,9 @@
       </w:tcPr>
     </w:tblStylePr>
   </w:style>
-  <w:style w:type="table" w:styleId="-53">
+  <w:style w:type="table" w:styleId="GridTable5Dark-Accent3">
     <w:name w:val="Grid Table 5 Dark Accent 3"/>
-    <w:basedOn w:val="a3"/>
+    <w:basedOn w:val="TableNormal"/>
     <w:uiPriority w:val="99"/>
     <w:pPr>
       <w:spacing w:after="0" w:line="240" w:lineRule="auto"/>
@@ -5812,7 +7439,7 @@
   </w:style>
   <w:style w:type="table" w:customStyle="1" w:styleId="GridTable5Dark-Accent4">
     <w:name w:val="Grid Table 5 Dark- Accent 4"/>
-    <w:basedOn w:val="a3"/>
+    <w:basedOn w:val="TableNormal"/>
     <w:uiPriority w:val="99"/>
     <w:pPr>
       <w:spacing w:after="0" w:line="240" w:lineRule="auto"/>
@@ -5894,9 +7521,9 @@
       </w:tcPr>
     </w:tblStylePr>
   </w:style>
-  <w:style w:type="table" w:styleId="-55">
+  <w:style w:type="table" w:styleId="GridTable5Dark-Accent5">
     <w:name w:val="Grid Table 5 Dark Accent 5"/>
-    <w:basedOn w:val="a3"/>
+    <w:basedOn w:val="TableNormal"/>
     <w:uiPriority w:val="99"/>
     <w:pPr>
       <w:spacing w:after="0" w:line="240" w:lineRule="auto"/>
@@ -5978,9 +7605,9 @@
       </w:tcPr>
     </w:tblStylePr>
   </w:style>
-  <w:style w:type="table" w:styleId="-56">
+  <w:style w:type="table" w:styleId="GridTable5Dark-Accent6">
     <w:name w:val="Grid Table 5 Dark Accent 6"/>
-    <w:basedOn w:val="a3"/>
+    <w:basedOn w:val="TableNormal"/>
     <w:uiPriority w:val="99"/>
     <w:pPr>
       <w:spacing w:after="0" w:line="240" w:lineRule="auto"/>
@@ -6062,9 +7689,9 @@
       </w:tcPr>
     </w:tblStylePr>
   </w:style>
-  <w:style w:type="table" w:styleId="-6">
+  <w:style w:type="table" w:styleId="GridTable6Colorful">
     <w:name w:val="Grid Table 6 Colorful"/>
-    <w:basedOn w:val="a3"/>
+    <w:basedOn w:val="TableNormal"/>
     <w:uiPriority w:val="99"/>
     <w:pPr>
       <w:spacing w:after="0" w:line="240" w:lineRule="auto"/>
@@ -6136,9 +7763,9 @@
       </w:rPr>
     </w:tblStylePr>
   </w:style>
-  <w:style w:type="table" w:styleId="-61">
+  <w:style w:type="table" w:styleId="GridTable6Colorful-Accent1">
     <w:name w:val="Grid Table 6 Colorful Accent 1"/>
-    <w:basedOn w:val="a3"/>
+    <w:basedOn w:val="TableNormal"/>
     <w:uiPriority w:val="99"/>
     <w:pPr>
       <w:spacing w:after="0" w:line="240" w:lineRule="auto"/>
@@ -6210,9 +7837,9 @@
       </w:rPr>
     </w:tblStylePr>
   </w:style>
-  <w:style w:type="table" w:styleId="-62">
+  <w:style w:type="table" w:styleId="GridTable6Colorful-Accent2">
     <w:name w:val="Grid Table 6 Colorful Accent 2"/>
-    <w:basedOn w:val="a3"/>
+    <w:basedOn w:val="TableNormal"/>
     <w:uiPriority w:val="99"/>
     <w:pPr>
       <w:spacing w:after="0" w:line="240" w:lineRule="auto"/>
@@ -6284,9 +7911,9 @@
       </w:rPr>
     </w:tblStylePr>
   </w:style>
-  <w:style w:type="table" w:styleId="-63">
+  <w:style w:type="table" w:styleId="GridTable6Colorful-Accent3">
     <w:name w:val="Grid Table 6 Colorful Accent 3"/>
-    <w:basedOn w:val="a3"/>
+    <w:basedOn w:val="TableNormal"/>
     <w:uiPriority w:val="99"/>
     <w:pPr>
       <w:spacing w:after="0" w:line="240" w:lineRule="auto"/>
@@ -6358,9 +7985,9 @@
       </w:rPr>
     </w:tblStylePr>
   </w:style>
-  <w:style w:type="table" w:styleId="-64">
+  <w:style w:type="table" w:styleId="GridTable6Colorful-Accent4">
     <w:name w:val="Grid Table 6 Colorful Accent 4"/>
-    <w:basedOn w:val="a3"/>
+    <w:basedOn w:val="TableNormal"/>
     <w:uiPriority w:val="99"/>
     <w:pPr>
       <w:spacing w:after="0" w:line="240" w:lineRule="auto"/>
@@ -6432,9 +8059,9 @@
       </w:rPr>
     </w:tblStylePr>
   </w:style>
-  <w:style w:type="table" w:styleId="-65">
+  <w:style w:type="table" w:styleId="GridTable6Colorful-Accent5">
     <w:name w:val="Grid Table 6 Colorful Accent 5"/>
-    <w:basedOn w:val="a3"/>
+    <w:basedOn w:val="TableNormal"/>
     <w:uiPriority w:val="99"/>
     <w:pPr>
       <w:spacing w:after="0" w:line="240" w:lineRule="auto"/>
@@ -6506,9 +8133,9 @@
       </w:rPr>
     </w:tblStylePr>
   </w:style>
-  <w:style w:type="table" w:styleId="-66">
+  <w:style w:type="table" w:styleId="GridTable6Colorful-Accent6">
     <w:name w:val="Grid Table 6 Colorful Accent 6"/>
-    <w:basedOn w:val="a3"/>
+    <w:basedOn w:val="TableNormal"/>
     <w:uiPriority w:val="99"/>
     <w:pPr>
       <w:spacing w:after="0" w:line="240" w:lineRule="auto"/>
@@ -6580,9 +8207,9 @@
       </w:rPr>
     </w:tblStylePr>
   </w:style>
-  <w:style w:type="table" w:styleId="-7">
+  <w:style w:type="table" w:styleId="GridTable7Colorful">
     <w:name w:val="Grid Table 7 Colorful"/>
-    <w:basedOn w:val="a3"/>
+    <w:basedOn w:val="TableNormal"/>
     <w:uiPriority w:val="99"/>
     <w:pPr>
       <w:spacing w:after="0" w:line="240" w:lineRule="auto"/>
@@ -6697,9 +8324,9 @@
       </w:rPr>
     </w:tblStylePr>
   </w:style>
-  <w:style w:type="table" w:styleId="-71">
+  <w:style w:type="table" w:styleId="GridTable7Colorful-Accent1">
     <w:name w:val="Grid Table 7 Colorful Accent 1"/>
-    <w:basedOn w:val="a3"/>
+    <w:basedOn w:val="TableNormal"/>
     <w:uiPriority w:val="99"/>
     <w:pPr>
       <w:spacing w:after="0" w:line="240" w:lineRule="auto"/>
@@ -6814,9 +8441,9 @@
       </w:rPr>
     </w:tblStylePr>
   </w:style>
-  <w:style w:type="table" w:styleId="-72">
+  <w:style w:type="table" w:styleId="GridTable7Colorful-Accent2">
     <w:name w:val="Grid Table 7 Colorful Accent 2"/>
-    <w:basedOn w:val="a3"/>
+    <w:basedOn w:val="TableNormal"/>
     <w:uiPriority w:val="99"/>
     <w:pPr>
       <w:spacing w:after="0" w:line="240" w:lineRule="auto"/>
@@ -6931,9 +8558,9 @@
       </w:rPr>
     </w:tblStylePr>
   </w:style>
-  <w:style w:type="table" w:styleId="-73">
+  <w:style w:type="table" w:styleId="GridTable7Colorful-Accent3">
     <w:name w:val="Grid Table 7 Colorful Accent 3"/>
-    <w:basedOn w:val="a3"/>
+    <w:basedOn w:val="TableNormal"/>
     <w:uiPriority w:val="99"/>
     <w:pPr>
       <w:spacing w:after="0" w:line="240" w:lineRule="auto"/>
@@ -7048,9 +8675,9 @@
       </w:rPr>
     </w:tblStylePr>
   </w:style>
-  <w:style w:type="table" w:styleId="-74">
+  <w:style w:type="table" w:styleId="GridTable7Colorful-Accent4">
     <w:name w:val="Grid Table 7 Colorful Accent 4"/>
-    <w:basedOn w:val="a3"/>
+    <w:basedOn w:val="TableNormal"/>
     <w:uiPriority w:val="99"/>
     <w:pPr>
       <w:spacing w:after="0" w:line="240" w:lineRule="auto"/>
@@ -7165,9 +8792,9 @@
       </w:rPr>
     </w:tblStylePr>
   </w:style>
-  <w:style w:type="table" w:styleId="-75">
+  <w:style w:type="table" w:styleId="GridTable7Colorful-Accent5">
     <w:name w:val="Grid Table 7 Colorful Accent 5"/>
-    <w:basedOn w:val="a3"/>
+    <w:basedOn w:val="TableNormal"/>
     <w:uiPriority w:val="99"/>
     <w:pPr>
       <w:spacing w:after="0" w:line="240" w:lineRule="auto"/>
@@ -7282,9 +8909,9 @@
       </w:rPr>
     </w:tblStylePr>
   </w:style>
-  <w:style w:type="table" w:styleId="-76">
+  <w:style w:type="table" w:styleId="GridTable7Colorful-Accent6">
     <w:name w:val="Grid Table 7 Colorful Accent 6"/>
-    <w:basedOn w:val="a3"/>
+    <w:basedOn w:val="TableNormal"/>
     <w:uiPriority w:val="99"/>
     <w:pPr>
       <w:spacing w:after="0" w:line="240" w:lineRule="auto"/>
@@ -7399,9 +9026,9 @@
       </w:rPr>
     </w:tblStylePr>
   </w:style>
-  <w:style w:type="table" w:styleId="-10">
+  <w:style w:type="table" w:styleId="ListTable1Light">
     <w:name w:val="List Table 1 Light"/>
-    <w:basedOn w:val="a3"/>
+    <w:basedOn w:val="TableNormal"/>
     <w:uiPriority w:val="99"/>
     <w:pPr>
       <w:spacing w:after="0" w:line="240" w:lineRule="auto"/>
@@ -7465,9 +9092,9 @@
       </w:tcPr>
     </w:tblStylePr>
   </w:style>
-  <w:style w:type="table" w:styleId="-110">
+  <w:style w:type="table" w:styleId="ListTable1Light-Accent1">
     <w:name w:val="List Table 1 Light Accent 1"/>
-    <w:basedOn w:val="a3"/>
+    <w:basedOn w:val="TableNormal"/>
     <w:uiPriority w:val="99"/>
     <w:pPr>
       <w:spacing w:after="0" w:line="240" w:lineRule="auto"/>
@@ -7531,9 +9158,9 @@
       </w:tcPr>
     </w:tblStylePr>
   </w:style>
-  <w:style w:type="table" w:styleId="-120">
+  <w:style w:type="table" w:styleId="ListTable1Light-Accent2">
     <w:name w:val="List Table 1 Light Accent 2"/>
-    <w:basedOn w:val="a3"/>
+    <w:basedOn w:val="TableNormal"/>
     <w:uiPriority w:val="99"/>
     <w:pPr>
       <w:spacing w:after="0" w:line="240" w:lineRule="auto"/>
@@ -7597,9 +9224,9 @@
       </w:tcPr>
     </w:tblStylePr>
   </w:style>
-  <w:style w:type="table" w:styleId="-130">
+  <w:style w:type="table" w:styleId="ListTable1Light-Accent3">
     <w:name w:val="List Table 1 Light Accent 3"/>
-    <w:basedOn w:val="a3"/>
+    <w:basedOn w:val="TableNormal"/>
     <w:uiPriority w:val="99"/>
     <w:pPr>
       <w:spacing w:after="0" w:line="240" w:lineRule="auto"/>
@@ -7663,9 +9290,9 @@
       </w:tcPr>
     </w:tblStylePr>
   </w:style>
-  <w:style w:type="table" w:styleId="-140">
+  <w:style w:type="table" w:styleId="ListTable1Light-Accent4">
     <w:name w:val="List Table 1 Light Accent 4"/>
-    <w:basedOn w:val="a3"/>
+    <w:basedOn w:val="TableNormal"/>
     <w:uiPriority w:val="99"/>
     <w:pPr>
       <w:spacing w:after="0" w:line="240" w:lineRule="auto"/>
@@ -7729,9 +9356,9 @@
       </w:tcPr>
     </w:tblStylePr>
   </w:style>
-  <w:style w:type="table" w:styleId="-150">
+  <w:style w:type="table" w:styleId="ListTable1Light-Accent5">
     <w:name w:val="List Table 1 Light Accent 5"/>
-    <w:basedOn w:val="a3"/>
+    <w:basedOn w:val="TableNormal"/>
     <w:uiPriority w:val="99"/>
     <w:pPr>
       <w:spacing w:after="0" w:line="240" w:lineRule="auto"/>
@@ -7795,9 +9422,9 @@
       </w:tcPr>
     </w:tblStylePr>
   </w:style>
-  <w:style w:type="table" w:styleId="-160">
+  <w:style w:type="table" w:styleId="ListTable1Light-Accent6">
     <w:name w:val="List Table 1 Light Accent 6"/>
-    <w:basedOn w:val="a3"/>
+    <w:basedOn w:val="TableNormal"/>
     <w:uiPriority w:val="99"/>
     <w:pPr>
       <w:spacing w:after="0" w:line="240" w:lineRule="auto"/>
@@ -7861,9 +9488,9 @@
       </w:tcPr>
     </w:tblStylePr>
   </w:style>
-  <w:style w:type="table" w:styleId="-20">
+  <w:style w:type="table" w:styleId="ListTable2">
     <w:name w:val="List Table 2"/>
-    <w:basedOn w:val="a3"/>
+    <w:basedOn w:val="TableNormal"/>
     <w:uiPriority w:val="99"/>
     <w:pPr>
       <w:spacing w:after="0" w:line="240" w:lineRule="auto"/>
@@ -7950,9 +9577,9 @@
       </w:tcPr>
     </w:tblStylePr>
   </w:style>
-  <w:style w:type="table" w:styleId="-210">
+  <w:style w:type="table" w:styleId="ListTable2-Accent1">
     <w:name w:val="List Table 2 Accent 1"/>
-    <w:basedOn w:val="a3"/>
+    <w:basedOn w:val="TableNormal"/>
     <w:uiPriority w:val="99"/>
     <w:pPr>
       <w:spacing w:after="0" w:line="240" w:lineRule="auto"/>
@@ -8039,9 +9666,9 @@
       </w:tcPr>
     </w:tblStylePr>
   </w:style>
-  <w:style w:type="table" w:styleId="-220">
+  <w:style w:type="table" w:styleId="ListTable2-Accent2">
     <w:name w:val="List Table 2 Accent 2"/>
-    <w:basedOn w:val="a3"/>
+    <w:basedOn w:val="TableNormal"/>
     <w:uiPriority w:val="99"/>
     <w:pPr>
       <w:spacing w:after="0" w:line="240" w:lineRule="auto"/>
@@ -8128,9 +9755,9 @@
       </w:tcPr>
     </w:tblStylePr>
   </w:style>
-  <w:style w:type="table" w:styleId="-230">
+  <w:style w:type="table" w:styleId="ListTable2-Accent3">
     <w:name w:val="List Table 2 Accent 3"/>
-    <w:basedOn w:val="a3"/>
+    <w:basedOn w:val="TableNormal"/>
     <w:uiPriority w:val="99"/>
     <w:pPr>
       <w:spacing w:after="0" w:line="240" w:lineRule="auto"/>
@@ -8217,9 +9844,9 @@
       </w:tcPr>
     </w:tblStylePr>
   </w:style>
-  <w:style w:type="table" w:styleId="-240">
+  <w:style w:type="table" w:styleId="ListTable2-Accent4">
     <w:name w:val="List Table 2 Accent 4"/>
-    <w:basedOn w:val="a3"/>
+    <w:basedOn w:val="TableNormal"/>
     <w:uiPriority w:val="99"/>
     <w:pPr>
       <w:spacing w:after="0" w:line="240" w:lineRule="auto"/>
@@ -8306,9 +9933,9 @@
       </w:tcPr>
     </w:tblStylePr>
   </w:style>
-  <w:style w:type="table" w:styleId="-250">
+  <w:style w:type="table" w:styleId="ListTable2-Accent5">
     <w:name w:val="List Table 2 Accent 5"/>
-    <w:basedOn w:val="a3"/>
+    <w:basedOn w:val="TableNormal"/>
     <w:uiPriority w:val="99"/>
     <w:pPr>
       <w:spacing w:after="0" w:line="240" w:lineRule="auto"/>
@@ -8395,9 +10022,9 @@
       </w:tcPr>
     </w:tblStylePr>
   </w:style>
-  <w:style w:type="table" w:styleId="-260">
+  <w:style w:type="table" w:styleId="ListTable2-Accent6">
     <w:name w:val="List Table 2 Accent 6"/>
-    <w:basedOn w:val="a3"/>
+    <w:basedOn w:val="TableNormal"/>
     <w:uiPriority w:val="99"/>
     <w:pPr>
       <w:spacing w:after="0" w:line="240" w:lineRule="auto"/>
@@ -8484,9 +10111,9 @@
       </w:tcPr>
     </w:tblStylePr>
   </w:style>
-  <w:style w:type="table" w:styleId="-30">
+  <w:style w:type="table" w:styleId="ListTable3">
     <w:name w:val="List Table 3"/>
-    <w:basedOn w:val="a3"/>
+    <w:basedOn w:val="TableNormal"/>
     <w:uiPriority w:val="99"/>
     <w:pPr>
       <w:spacing w:after="0" w:line="240" w:lineRule="auto"/>
@@ -8560,9 +10187,9 @@
       </w:tcPr>
     </w:tblStylePr>
   </w:style>
-  <w:style w:type="table" w:styleId="-310">
+  <w:style w:type="table" w:styleId="ListTable3-Accent1">
     <w:name w:val="List Table 3 Accent 1"/>
-    <w:basedOn w:val="a3"/>
+    <w:basedOn w:val="TableNormal"/>
     <w:uiPriority w:val="99"/>
     <w:pPr>
       <w:spacing w:after="0" w:line="240" w:lineRule="auto"/>
@@ -8636,9 +10263,9 @@
       </w:tcPr>
     </w:tblStylePr>
   </w:style>
-  <w:style w:type="table" w:styleId="-320">
+  <w:style w:type="table" w:styleId="ListTable3-Accent2">
     <w:name w:val="List Table 3 Accent 2"/>
-    <w:basedOn w:val="a3"/>
+    <w:basedOn w:val="TableNormal"/>
     <w:uiPriority w:val="99"/>
     <w:pPr>
       <w:spacing w:after="0" w:line="240" w:lineRule="auto"/>
@@ -8712,9 +10339,9 @@
       </w:tcPr>
     </w:tblStylePr>
   </w:style>
-  <w:style w:type="table" w:styleId="-330">
+  <w:style w:type="table" w:styleId="ListTable3-Accent3">
     <w:name w:val="List Table 3 Accent 3"/>
-    <w:basedOn w:val="a3"/>
+    <w:basedOn w:val="TableNormal"/>
     <w:uiPriority w:val="99"/>
     <w:pPr>
       <w:spacing w:after="0" w:line="240" w:lineRule="auto"/>
@@ -8788,9 +10415,9 @@
       </w:tcPr>
     </w:tblStylePr>
   </w:style>
-  <w:style w:type="table" w:styleId="-340">
+  <w:style w:type="table" w:styleId="ListTable3-Accent4">
     <w:name w:val="List Table 3 Accent 4"/>
-    <w:basedOn w:val="a3"/>
+    <w:basedOn w:val="TableNormal"/>
     <w:uiPriority w:val="99"/>
     <w:pPr>
       <w:spacing w:after="0" w:line="240" w:lineRule="auto"/>
@@ -8864,9 +10491,9 @@
       </w:tcPr>
     </w:tblStylePr>
   </w:style>
-  <w:style w:type="table" w:styleId="-350">
+  <w:style w:type="table" w:styleId="ListTable3-Accent5">
     <w:name w:val="List Table 3 Accent 5"/>
-    <w:basedOn w:val="a3"/>
+    <w:basedOn w:val="TableNormal"/>
     <w:uiPriority w:val="99"/>
     <w:pPr>
       <w:spacing w:after="0" w:line="240" w:lineRule="auto"/>
@@ -8940,9 +10567,9 @@
       </w:tcPr>
     </w:tblStylePr>
   </w:style>
-  <w:style w:type="table" w:styleId="-360">
+  <w:style w:type="table" w:styleId="ListTable3-Accent6">
     <w:name w:val="List Table 3 Accent 6"/>
-    <w:basedOn w:val="a3"/>
+    <w:basedOn w:val="TableNormal"/>
     <w:uiPriority w:val="99"/>
     <w:pPr>
       <w:spacing w:after="0" w:line="240" w:lineRule="auto"/>
@@ -9016,9 +10643,9 @@
       </w:tcPr>
     </w:tblStylePr>
   </w:style>
-  <w:style w:type="table" w:styleId="-40">
+  <w:style w:type="table" w:styleId="ListTable4">
     <w:name w:val="List Table 4"/>
-    <w:basedOn w:val="a3"/>
+    <w:basedOn w:val="TableNormal"/>
     <w:uiPriority w:val="99"/>
     <w:pPr>
       <w:spacing w:after="0" w:line="240" w:lineRule="auto"/>
@@ -9087,9 +10714,9 @@
       </w:tcPr>
     </w:tblStylePr>
   </w:style>
-  <w:style w:type="table" w:styleId="-410">
+  <w:style w:type="table" w:styleId="ListTable4-Accent1">
     <w:name w:val="List Table 4 Accent 1"/>
-    <w:basedOn w:val="a3"/>
+    <w:basedOn w:val="TableNormal"/>
     <w:uiPriority w:val="99"/>
     <w:pPr>
       <w:spacing w:after="0" w:line="240" w:lineRule="auto"/>
@@ -9158,9 +10785,9 @@
       </w:tcPr>
     </w:tblStylePr>
   </w:style>
-  <w:style w:type="table" w:styleId="-420">
+  <w:style w:type="table" w:styleId="ListTable4-Accent2">
     <w:name w:val="List Table 4 Accent 2"/>
-    <w:basedOn w:val="a3"/>
+    <w:basedOn w:val="TableNormal"/>
     <w:uiPriority w:val="99"/>
     <w:pPr>
       <w:spacing w:after="0" w:line="240" w:lineRule="auto"/>
@@ -9229,9 +10856,9 @@
       </w:tcPr>
     </w:tblStylePr>
   </w:style>
-  <w:style w:type="table" w:styleId="-430">
+  <w:style w:type="table" w:styleId="ListTable4-Accent3">
     <w:name w:val="List Table 4 Accent 3"/>
-    <w:basedOn w:val="a3"/>
+    <w:basedOn w:val="TableNormal"/>
     <w:uiPriority w:val="99"/>
     <w:pPr>
       <w:spacing w:after="0" w:line="240" w:lineRule="auto"/>
@@ -9300,9 +10927,9 @@
       </w:tcPr>
     </w:tblStylePr>
   </w:style>
-  <w:style w:type="table" w:styleId="-440">
+  <w:style w:type="table" w:styleId="ListTable4-Accent4">
     <w:name w:val="List Table 4 Accent 4"/>
-    <w:basedOn w:val="a3"/>
+    <w:basedOn w:val="TableNormal"/>
     <w:uiPriority w:val="99"/>
     <w:pPr>
       <w:spacing w:after="0" w:line="240" w:lineRule="auto"/>
@@ -9371,9 +10998,9 @@
       </w:tcPr>
     </w:tblStylePr>
   </w:style>
-  <w:style w:type="table" w:styleId="-450">
+  <w:style w:type="table" w:styleId="ListTable4-Accent5">
     <w:name w:val="List Table 4 Accent 5"/>
-    <w:basedOn w:val="a3"/>
+    <w:basedOn w:val="TableNormal"/>
     <w:uiPriority w:val="99"/>
     <w:pPr>
       <w:spacing w:after="0" w:line="240" w:lineRule="auto"/>
@@ -9442,9 +11069,9 @@
       </w:tcPr>
     </w:tblStylePr>
   </w:style>
-  <w:style w:type="table" w:styleId="-460">
+  <w:style w:type="table" w:styleId="ListTable4-Accent6">
     <w:name w:val="List Table 4 Accent 6"/>
-    <w:basedOn w:val="a3"/>
+    <w:basedOn w:val="TableNormal"/>
     <w:uiPriority w:val="99"/>
     <w:pPr>
       <w:spacing w:after="0" w:line="240" w:lineRule="auto"/>
@@ -9513,9 +11140,9 @@
       </w:tcPr>
     </w:tblStylePr>
   </w:style>
-  <w:style w:type="table" w:styleId="-50">
+  <w:style w:type="table" w:styleId="ListTable5Dark">
     <w:name w:val="List Table 5 Dark"/>
-    <w:basedOn w:val="a3"/>
+    <w:basedOn w:val="TableNormal"/>
     <w:uiPriority w:val="99"/>
     <w:pPr>
       <w:spacing w:after="0" w:line="240" w:lineRule="auto"/>
@@ -9619,9 +11246,9 @@
       </w:tcPr>
     </w:tblStylePr>
   </w:style>
-  <w:style w:type="table" w:styleId="-51">
+  <w:style w:type="table" w:styleId="ListTable5Dark-Accent1">
     <w:name w:val="List Table 5 Dark Accent 1"/>
-    <w:basedOn w:val="a3"/>
+    <w:basedOn w:val="TableNormal"/>
     <w:uiPriority w:val="99"/>
     <w:pPr>
       <w:spacing w:after="0" w:line="240" w:lineRule="auto"/>
@@ -9725,9 +11352,9 @@
       </w:tcPr>
     </w:tblStylePr>
   </w:style>
-  <w:style w:type="table" w:styleId="-520">
+  <w:style w:type="table" w:styleId="ListTable5Dark-Accent2">
     <w:name w:val="List Table 5 Dark Accent 2"/>
-    <w:basedOn w:val="a3"/>
+    <w:basedOn w:val="TableNormal"/>
     <w:uiPriority w:val="99"/>
     <w:pPr>
       <w:spacing w:after="0" w:line="240" w:lineRule="auto"/>
@@ -9831,9 +11458,9 @@
       </w:tcPr>
     </w:tblStylePr>
   </w:style>
-  <w:style w:type="table" w:styleId="-530">
+  <w:style w:type="table" w:styleId="ListTable5Dark-Accent3">
     <w:name w:val="List Table 5 Dark Accent 3"/>
-    <w:basedOn w:val="a3"/>
+    <w:basedOn w:val="TableNormal"/>
     <w:uiPriority w:val="99"/>
     <w:pPr>
       <w:spacing w:after="0" w:line="240" w:lineRule="auto"/>
@@ -9937,9 +11564,9 @@
       </w:tcPr>
     </w:tblStylePr>
   </w:style>
-  <w:style w:type="table" w:styleId="-54">
+  <w:style w:type="table" w:styleId="ListTable5Dark-Accent4">
     <w:name w:val="List Table 5 Dark Accent 4"/>
-    <w:basedOn w:val="a3"/>
+    <w:basedOn w:val="TableNormal"/>
     <w:uiPriority w:val="99"/>
     <w:pPr>
       <w:spacing w:after="0" w:line="240" w:lineRule="auto"/>
@@ -10043,9 +11670,9 @@
       </w:tcPr>
     </w:tblStylePr>
   </w:style>
-  <w:style w:type="table" w:styleId="-550">
+  <w:style w:type="table" w:styleId="ListTable5Dark-Accent5">
     <w:name w:val="List Table 5 Dark Accent 5"/>
-    <w:basedOn w:val="a3"/>
+    <w:basedOn w:val="TableNormal"/>
     <w:uiPriority w:val="99"/>
     <w:pPr>
       <w:spacing w:after="0" w:line="240" w:lineRule="auto"/>
@@ -10149,9 +11776,9 @@
       </w:tcPr>
     </w:tblStylePr>
   </w:style>
-  <w:style w:type="table" w:styleId="-560">
+  <w:style w:type="table" w:styleId="ListTable5Dark-Accent6">
     <w:name w:val="List Table 5 Dark Accent 6"/>
-    <w:basedOn w:val="a3"/>
+    <w:basedOn w:val="TableNormal"/>
     <w:uiPriority w:val="99"/>
     <w:pPr>
       <w:spacing w:after="0" w:line="240" w:lineRule="auto"/>
@@ -10255,9 +11882,9 @@
       </w:tcPr>
     </w:tblStylePr>
   </w:style>
-  <w:style w:type="table" w:styleId="-60">
+  <w:style w:type="table" w:styleId="ListTable6Colorful">
     <w:name w:val="List Table 6 Colorful"/>
-    <w:basedOn w:val="a3"/>
+    <w:basedOn w:val="TableNormal"/>
     <w:uiPriority w:val="99"/>
     <w:pPr>
       <w:spacing w:after="0" w:line="240" w:lineRule="auto"/>
@@ -10331,9 +11958,9 @@
       </w:rPr>
     </w:tblStylePr>
   </w:style>
-  <w:style w:type="table" w:styleId="-610">
+  <w:style w:type="table" w:styleId="ListTable6Colorful-Accent1">
     <w:name w:val="List Table 6 Colorful Accent 1"/>
-    <w:basedOn w:val="a3"/>
+    <w:basedOn w:val="TableNormal"/>
     <w:uiPriority w:val="99"/>
     <w:pPr>
       <w:spacing w:after="0" w:line="240" w:lineRule="auto"/>
@@ -10407,9 +12034,9 @@
       </w:rPr>
     </w:tblStylePr>
   </w:style>
-  <w:style w:type="table" w:styleId="-620">
+  <w:style w:type="table" w:styleId="ListTable6Colorful-Accent2">
     <w:name w:val="List Table 6 Colorful Accent 2"/>
-    <w:basedOn w:val="a3"/>
+    <w:basedOn w:val="TableNormal"/>
     <w:uiPriority w:val="99"/>
     <w:pPr>
       <w:spacing w:after="0" w:line="240" w:lineRule="auto"/>
@@ -10483,9 +12110,9 @@
       </w:rPr>
     </w:tblStylePr>
   </w:style>
-  <w:style w:type="table" w:styleId="-630">
+  <w:style w:type="table" w:styleId="ListTable6Colorful-Accent3">
     <w:name w:val="List Table 6 Colorful Accent 3"/>
-    <w:basedOn w:val="a3"/>
+    <w:basedOn w:val="TableNormal"/>
     <w:uiPriority w:val="99"/>
     <w:pPr>
       <w:spacing w:after="0" w:line="240" w:lineRule="auto"/>
@@ -10559,9 +12186,9 @@
       </w:rPr>
     </w:tblStylePr>
   </w:style>
-  <w:style w:type="table" w:styleId="-640">
+  <w:style w:type="table" w:styleId="ListTable6Colorful-Accent4">
     <w:name w:val="List Table 6 Colorful Accent 4"/>
-    <w:basedOn w:val="a3"/>
+    <w:basedOn w:val="TableNormal"/>
     <w:uiPriority w:val="99"/>
     <w:pPr>
       <w:spacing w:after="0" w:line="240" w:lineRule="auto"/>
@@ -10635,9 +12262,9 @@
       </w:rPr>
     </w:tblStylePr>
   </w:style>
-  <w:style w:type="table" w:styleId="-650">
+  <w:style w:type="table" w:styleId="ListTable6Colorful-Accent5">
     <w:name w:val="List Table 6 Colorful Accent 5"/>
-    <w:basedOn w:val="a3"/>
+    <w:basedOn w:val="TableNormal"/>
     <w:uiPriority w:val="99"/>
     <w:pPr>
       <w:spacing w:after="0" w:line="240" w:lineRule="auto"/>
@@ -10711,9 +12338,9 @@
       </w:rPr>
     </w:tblStylePr>
   </w:style>
-  <w:style w:type="table" w:styleId="-660">
+  <w:style w:type="table" w:styleId="ListTable6Colorful-Accent6">
     <w:name w:val="List Table 6 Colorful Accent 6"/>
-    <w:basedOn w:val="a3"/>
+    <w:basedOn w:val="TableNormal"/>
     <w:uiPriority w:val="99"/>
     <w:pPr>
       <w:spacing w:after="0" w:line="240" w:lineRule="auto"/>
@@ -10787,9 +12414,9 @@
       </w:rPr>
     </w:tblStylePr>
   </w:style>
-  <w:style w:type="table" w:styleId="-70">
+  <w:style w:type="table" w:styleId="ListTable7Colorful">
     <w:name w:val="List Table 7 Colorful"/>
-    <w:basedOn w:val="a3"/>
+    <w:basedOn w:val="TableNormal"/>
     <w:uiPriority w:val="99"/>
     <w:pPr>
       <w:spacing w:after="0" w:line="240" w:lineRule="auto"/>
@@ -10901,9 +12528,9 @@
       </w:rPr>
     </w:tblStylePr>
   </w:style>
-  <w:style w:type="table" w:styleId="-710">
+  <w:style w:type="table" w:styleId="ListTable7Colorful-Accent1">
     <w:name w:val="List Table 7 Colorful Accent 1"/>
-    <w:basedOn w:val="a3"/>
+    <w:basedOn w:val="TableNormal"/>
     <w:uiPriority w:val="99"/>
     <w:pPr>
       <w:spacing w:after="0" w:line="240" w:lineRule="auto"/>
@@ -11015,9 +12642,9 @@
       </w:rPr>
     </w:tblStylePr>
   </w:style>
-  <w:style w:type="table" w:styleId="-720">
+  <w:style w:type="table" w:styleId="ListTable7Colorful-Accent2">
     <w:name w:val="List Table 7 Colorful Accent 2"/>
-    <w:basedOn w:val="a3"/>
+    <w:basedOn w:val="TableNormal"/>
     <w:uiPriority w:val="99"/>
     <w:pPr>
       <w:spacing w:after="0" w:line="240" w:lineRule="auto"/>
@@ -11129,9 +12756,9 @@
       </w:rPr>
     </w:tblStylePr>
   </w:style>
-  <w:style w:type="table" w:styleId="-730">
+  <w:style w:type="table" w:styleId="ListTable7Colorful-Accent3">
     <w:name w:val="List Table 7 Colorful Accent 3"/>
-    <w:basedOn w:val="a3"/>
+    <w:basedOn w:val="TableNormal"/>
     <w:uiPriority w:val="99"/>
     <w:pPr>
       <w:spacing w:after="0" w:line="240" w:lineRule="auto"/>
@@ -11243,9 +12870,9 @@
       </w:rPr>
     </w:tblStylePr>
   </w:style>
-  <w:style w:type="table" w:styleId="-740">
+  <w:style w:type="table" w:styleId="ListTable7Colorful-Accent4">
     <w:name w:val="List Table 7 Colorful Accent 4"/>
-    <w:basedOn w:val="a3"/>
+    <w:basedOn w:val="TableNormal"/>
     <w:uiPriority w:val="99"/>
     <w:pPr>
       <w:spacing w:after="0" w:line="240" w:lineRule="auto"/>
@@ -11357,9 +12984,9 @@
       </w:rPr>
     </w:tblStylePr>
   </w:style>
-  <w:style w:type="table" w:styleId="-750">
+  <w:style w:type="table" w:styleId="ListTable7Colorful-Accent5">
     <w:name w:val="List Table 7 Colorful Accent 5"/>
-    <w:basedOn w:val="a3"/>
+    <w:basedOn w:val="TableNormal"/>
     <w:uiPriority w:val="99"/>
     <w:pPr>
       <w:spacing w:after="0" w:line="240" w:lineRule="auto"/>
@@ -11471,9 +13098,9 @@
       </w:rPr>
     </w:tblStylePr>
   </w:style>
-  <w:style w:type="table" w:styleId="-760">
+  <w:style w:type="table" w:styleId="ListTable7Colorful-Accent6">
     <w:name w:val="List Table 7 Colorful Accent 6"/>
-    <w:basedOn w:val="a3"/>
+    <w:basedOn w:val="TableNormal"/>
     <w:uiPriority w:val="99"/>
     <w:pPr>
       <w:spacing w:after="0" w:line="240" w:lineRule="auto"/>
@@ -11587,7 +13214,7 @@
   </w:style>
   <w:style w:type="table" w:customStyle="1" w:styleId="Lined-Accent">
     <w:name w:val="Lined - Accent"/>
-    <w:basedOn w:val="a3"/>
+    <w:basedOn w:val="TableNormal"/>
     <w:uiPriority w:val="99"/>
     <w:pPr>
       <w:spacing w:after="0" w:line="240" w:lineRule="auto"/>
@@ -11685,7 +13312,7 @@
   </w:style>
   <w:style w:type="table" w:customStyle="1" w:styleId="Lined-Accent1">
     <w:name w:val="Lined - Accent 1"/>
-    <w:basedOn w:val="a3"/>
+    <w:basedOn w:val="TableNormal"/>
     <w:uiPriority w:val="99"/>
     <w:pPr>
       <w:spacing w:after="0" w:line="240" w:lineRule="auto"/>
@@ -11783,7 +13410,7 @@
   </w:style>
   <w:style w:type="table" w:customStyle="1" w:styleId="Lined-Accent2">
     <w:name w:val="Lined - Accent 2"/>
-    <w:basedOn w:val="a3"/>
+    <w:basedOn w:val="TableNormal"/>
     <w:uiPriority w:val="99"/>
     <w:pPr>
       <w:spacing w:after="0" w:line="240" w:lineRule="auto"/>
@@ -11881,7 +13508,7 @@
   </w:style>
   <w:style w:type="table" w:customStyle="1" w:styleId="Lined-Accent3">
     <w:name w:val="Lined - Accent 3"/>
-    <w:basedOn w:val="a3"/>
+    <w:basedOn w:val="TableNormal"/>
     <w:uiPriority w:val="99"/>
     <w:pPr>
       <w:spacing w:after="0" w:line="240" w:lineRule="auto"/>
@@ -11979,7 +13606,7 @@
   </w:style>
   <w:style w:type="table" w:customStyle="1" w:styleId="Lined-Accent4">
     <w:name w:val="Lined - Accent 4"/>
-    <w:basedOn w:val="a3"/>
+    <w:basedOn w:val="TableNormal"/>
     <w:uiPriority w:val="99"/>
     <w:pPr>
       <w:spacing w:after="0" w:line="240" w:lineRule="auto"/>
@@ -12077,7 +13704,7 @@
   </w:style>
   <w:style w:type="table" w:customStyle="1" w:styleId="Lined-Accent5">
     <w:name w:val="Lined - Accent 5"/>
-    <w:basedOn w:val="a3"/>
+    <w:basedOn w:val="TableNormal"/>
     <w:uiPriority w:val="99"/>
     <w:pPr>
       <w:spacing w:after="0" w:line="240" w:lineRule="auto"/>
@@ -12175,7 +13802,7 @@
   </w:style>
   <w:style w:type="table" w:customStyle="1" w:styleId="Lined-Accent6">
     <w:name w:val="Lined - Accent 6"/>
-    <w:basedOn w:val="a3"/>
+    <w:basedOn w:val="TableNormal"/>
     <w:uiPriority w:val="99"/>
     <w:pPr>
       <w:spacing w:after="0" w:line="240" w:lineRule="auto"/>
@@ -12273,7 +13900,7 @@
   </w:style>
   <w:style w:type="table" w:customStyle="1" w:styleId="BorderedLined-Accent">
     <w:name w:val="Bordered &amp; Lined - Accent"/>
-    <w:basedOn w:val="a3"/>
+    <w:basedOn w:val="TableNormal"/>
     <w:uiPriority w:val="99"/>
     <w:pPr>
       <w:spacing w:after="0" w:line="240" w:lineRule="auto"/>
@@ -12379,7 +14006,7 @@
   </w:style>
   <w:style w:type="table" w:customStyle="1" w:styleId="BorderedLined-Accent1">
     <w:name w:val="Bordered &amp; Lined - Accent 1"/>
-    <w:basedOn w:val="a3"/>
+    <w:basedOn w:val="TableNormal"/>
     <w:uiPriority w:val="99"/>
     <w:pPr>
       <w:spacing w:after="0" w:line="240" w:lineRule="auto"/>
@@ -12485,7 +14112,7 @@
   </w:style>
   <w:style w:type="table" w:customStyle="1" w:styleId="BorderedLined-Accent2">
     <w:name w:val="Bordered &amp; Lined - Accent 2"/>
-    <w:basedOn w:val="a3"/>
+    <w:basedOn w:val="TableNormal"/>
     <w:uiPriority w:val="99"/>
     <w:pPr>
       <w:spacing w:after="0" w:line="240" w:lineRule="auto"/>
@@ -12591,7 +14218,7 @@
   </w:style>
   <w:style w:type="table" w:customStyle="1" w:styleId="BorderedLined-Accent3">
     <w:name w:val="Bordered &amp; Lined - Accent 3"/>
-    <w:basedOn w:val="a3"/>
+    <w:basedOn w:val="TableNormal"/>
     <w:uiPriority w:val="99"/>
     <w:pPr>
       <w:spacing w:after="0" w:line="240" w:lineRule="auto"/>
@@ -12697,7 +14324,7 @@
   </w:style>
   <w:style w:type="table" w:customStyle="1" w:styleId="BorderedLined-Accent4">
     <w:name w:val="Bordered &amp; Lined - Accent 4"/>
-    <w:basedOn w:val="a3"/>
+    <w:basedOn w:val="TableNormal"/>
     <w:uiPriority w:val="99"/>
     <w:pPr>
       <w:spacing w:after="0" w:line="240" w:lineRule="auto"/>
@@ -12803,7 +14430,7 @@
   </w:style>
   <w:style w:type="table" w:customStyle="1" w:styleId="BorderedLined-Accent5">
     <w:name w:val="Bordered &amp; Lined - Accent 5"/>
-    <w:basedOn w:val="a3"/>
+    <w:basedOn w:val="TableNormal"/>
     <w:uiPriority w:val="99"/>
     <w:pPr>
       <w:spacing w:after="0" w:line="240" w:lineRule="auto"/>
@@ -12909,7 +14536,7 @@
   </w:style>
   <w:style w:type="table" w:customStyle="1" w:styleId="BorderedLined-Accent6">
     <w:name w:val="Bordered &amp; Lined - Accent 6"/>
-    <w:basedOn w:val="a3"/>
+    <w:basedOn w:val="TableNormal"/>
     <w:uiPriority w:val="99"/>
     <w:pPr>
       <w:spacing w:after="0" w:line="240" w:lineRule="auto"/>
@@ -13015,7 +14642,7 @@
   </w:style>
   <w:style w:type="table" w:customStyle="1" w:styleId="Bordered">
     <w:name w:val="Bordered"/>
-    <w:basedOn w:val="a3"/>
+    <w:basedOn w:val="TableNormal"/>
     <w:uiPriority w:val="99"/>
     <w:pPr>
       <w:spacing w:after="0" w:line="240" w:lineRule="auto"/>
@@ -13097,7 +14724,7 @@
   </w:style>
   <w:style w:type="table" w:customStyle="1" w:styleId="Bordered-Accent1">
     <w:name w:val="Bordered - Accent 1"/>
-    <w:basedOn w:val="a3"/>
+    <w:basedOn w:val="TableNormal"/>
     <w:uiPriority w:val="99"/>
     <w:pPr>
       <w:spacing w:after="0" w:line="240" w:lineRule="auto"/>
@@ -13179,7 +14806,7 @@
   </w:style>
   <w:style w:type="table" w:customStyle="1" w:styleId="Bordered-Accent2">
     <w:name w:val="Bordered - Accent 2"/>
-    <w:basedOn w:val="a3"/>
+    <w:basedOn w:val="TableNormal"/>
     <w:uiPriority w:val="99"/>
     <w:pPr>
       <w:spacing w:after="0" w:line="240" w:lineRule="auto"/>
@@ -13261,7 +14888,7 @@
   </w:style>
   <w:style w:type="table" w:customStyle="1" w:styleId="Bordered-Accent3">
     <w:name w:val="Bordered - Accent 3"/>
-    <w:basedOn w:val="a3"/>
+    <w:basedOn w:val="TableNormal"/>
     <w:uiPriority w:val="99"/>
     <w:pPr>
       <w:spacing w:after="0" w:line="240" w:lineRule="auto"/>
@@ -13343,7 +14970,7 @@
   </w:style>
   <w:style w:type="table" w:customStyle="1" w:styleId="Bordered-Accent4">
     <w:name w:val="Bordered - Accent 4"/>
-    <w:basedOn w:val="a3"/>
+    <w:basedOn w:val="TableNormal"/>
     <w:uiPriority w:val="99"/>
     <w:pPr>
       <w:spacing w:after="0" w:line="240" w:lineRule="auto"/>
@@ -13425,7 +15052,7 @@
   </w:style>
   <w:style w:type="table" w:customStyle="1" w:styleId="Bordered-Accent5">
     <w:name w:val="Bordered - Accent 5"/>
-    <w:basedOn w:val="a3"/>
+    <w:basedOn w:val="TableNormal"/>
     <w:uiPriority w:val="99"/>
     <w:pPr>
       <w:spacing w:after="0" w:line="240" w:lineRule="auto"/>
@@ -13507,7 +15134,7 @@
   </w:style>
   <w:style w:type="table" w:customStyle="1" w:styleId="Bordered-Accent6">
     <w:name w:val="Bordered - Accent 6"/>
-    <w:basedOn w:val="a3"/>
+    <w:basedOn w:val="TableNormal"/>
     <w:uiPriority w:val="99"/>
     <w:pPr>
       <w:spacing w:after="0" w:line="240" w:lineRule="auto"/>
@@ -13587,10 +15214,10 @@
       </w:tcPr>
     </w:tblStylePr>
   </w:style>
-  <w:style w:type="paragraph" w:styleId="ac">
+  <w:style w:type="paragraph" w:styleId="FootnoteText">
     <w:name w:val="footnote text"/>
-    <w:basedOn w:val="a1"/>
-    <w:link w:val="ad"/>
+    <w:basedOn w:val="Normal"/>
+    <w:link w:val="FootnoteTextChar"/>
     <w:uiPriority w:val="99"/>
     <w:semiHidden/>
     <w:unhideWhenUsed/>
@@ -13601,27 +15228,27 @@
       <w:sz w:val="18"/>
     </w:rPr>
   </w:style>
-  <w:style w:type="character" w:customStyle="1" w:styleId="ad">
-    <w:name w:val="Текст сноски Знак"/>
-    <w:link w:val="ac"/>
+  <w:style w:type="character" w:customStyle="1" w:styleId="FootnoteTextChar">
+    <w:name w:val="Footnote Text Char"/>
+    <w:link w:val="FootnoteText"/>
     <w:uiPriority w:val="99"/>
     <w:rPr>
       <w:sz w:val="18"/>
     </w:rPr>
   </w:style>
-  <w:style w:type="character" w:styleId="ae">
+  <w:style w:type="character" w:styleId="FootnoteReference">
     <w:name w:val="footnote reference"/>
-    <w:basedOn w:val="a2"/>
+    <w:basedOn w:val="DefaultParagraphFont"/>
     <w:uiPriority w:val="99"/>
     <w:unhideWhenUsed/>
     <w:rPr>
       <w:vertAlign w:val="superscript"/>
     </w:rPr>
   </w:style>
-  <w:style w:type="paragraph" w:styleId="af">
+  <w:style w:type="paragraph" w:styleId="EndnoteText">
     <w:name w:val="endnote text"/>
-    <w:basedOn w:val="a1"/>
-    <w:link w:val="af0"/>
+    <w:basedOn w:val="Normal"/>
+    <w:link w:val="EndnoteTextChar"/>
     <w:uiPriority w:val="99"/>
     <w:semiHidden/>
     <w:unhideWhenUsed/>
@@ -13632,17 +15259,17 @@
       <w:sz w:val="20"/>
     </w:rPr>
   </w:style>
-  <w:style w:type="character" w:customStyle="1" w:styleId="af0">
-    <w:name w:val="Текст концевой сноски Знак"/>
-    <w:link w:val="af"/>
+  <w:style w:type="character" w:customStyle="1" w:styleId="EndnoteTextChar">
+    <w:name w:val="Endnote Text Char"/>
+    <w:link w:val="EndnoteText"/>
     <w:uiPriority w:val="99"/>
     <w:rPr>
       <w:sz w:val="20"/>
     </w:rPr>
   </w:style>
-  <w:style w:type="character" w:styleId="af1">
+  <w:style w:type="character" w:styleId="EndnoteReference">
     <w:name w:val="endnote reference"/>
-    <w:basedOn w:val="a2"/>
+    <w:basedOn w:val="DefaultParagraphFont"/>
     <w:uiPriority w:val="99"/>
     <w:semiHidden/>
     <w:unhideWhenUsed/>
@@ -13650,10 +15277,10 @@
       <w:vertAlign w:val="superscript"/>
     </w:rPr>
   </w:style>
-  <w:style w:type="paragraph" w:styleId="42">
+  <w:style w:type="paragraph" w:styleId="TOC4">
     <w:name w:val="toc 4"/>
-    <w:basedOn w:val="a1"/>
-    <w:next w:val="a1"/>
+    <w:basedOn w:val="Normal"/>
+    <w:next w:val="Normal"/>
     <w:uiPriority w:val="39"/>
     <w:unhideWhenUsed/>
     <w:pPr>
@@ -13661,10 +15288,10 @@
       <w:ind w:left="850" w:firstLine="0"/>
     </w:pPr>
   </w:style>
-  <w:style w:type="paragraph" w:styleId="52">
+  <w:style w:type="paragraph" w:styleId="TOC5">
     <w:name w:val="toc 5"/>
-    <w:basedOn w:val="a1"/>
-    <w:next w:val="a1"/>
+    <w:basedOn w:val="Normal"/>
+    <w:next w:val="Normal"/>
     <w:uiPriority w:val="39"/>
     <w:unhideWhenUsed/>
     <w:pPr>
@@ -13672,10 +15299,10 @@
       <w:ind w:left="1134" w:firstLine="0"/>
     </w:pPr>
   </w:style>
-  <w:style w:type="paragraph" w:styleId="61">
+  <w:style w:type="paragraph" w:styleId="TOC6">
     <w:name w:val="toc 6"/>
-    <w:basedOn w:val="a1"/>
-    <w:next w:val="a1"/>
+    <w:basedOn w:val="Normal"/>
+    <w:next w:val="Normal"/>
     <w:uiPriority w:val="39"/>
     <w:unhideWhenUsed/>
     <w:pPr>
@@ -13683,10 +15310,10 @@
       <w:ind w:left="1417" w:firstLine="0"/>
     </w:pPr>
   </w:style>
-  <w:style w:type="paragraph" w:styleId="71">
+  <w:style w:type="paragraph" w:styleId="TOC7">
     <w:name w:val="toc 7"/>
-    <w:basedOn w:val="a1"/>
-    <w:next w:val="a1"/>
+    <w:basedOn w:val="Normal"/>
+    <w:next w:val="Normal"/>
     <w:uiPriority w:val="39"/>
     <w:unhideWhenUsed/>
     <w:pPr>
@@ -13694,10 +15321,10 @@
       <w:ind w:left="1701" w:firstLine="0"/>
     </w:pPr>
   </w:style>
-  <w:style w:type="paragraph" w:styleId="81">
+  <w:style w:type="paragraph" w:styleId="TOC8">
     <w:name w:val="toc 8"/>
-    <w:basedOn w:val="a1"/>
-    <w:next w:val="a1"/>
+    <w:basedOn w:val="Normal"/>
+    <w:next w:val="Normal"/>
     <w:uiPriority w:val="39"/>
     <w:unhideWhenUsed/>
     <w:pPr>
@@ -13705,10 +15332,10 @@
       <w:ind w:left="1984" w:firstLine="0"/>
     </w:pPr>
   </w:style>
-  <w:style w:type="paragraph" w:styleId="91">
+  <w:style w:type="paragraph" w:styleId="TOC9">
     <w:name w:val="toc 9"/>
-    <w:basedOn w:val="a1"/>
-    <w:next w:val="a1"/>
+    <w:basedOn w:val="Normal"/>
+    <w:next w:val="Normal"/>
     <w:uiPriority w:val="39"/>
     <w:unhideWhenUsed/>
     <w:pPr>
@@ -13716,17 +15343,17 @@
       <w:ind w:left="2268" w:firstLine="0"/>
     </w:pPr>
   </w:style>
-  <w:style w:type="paragraph" w:styleId="af2">
+  <w:style w:type="paragraph" w:styleId="TableofFigures">
     <w:name w:val="table of figures"/>
-    <w:basedOn w:val="a1"/>
-    <w:next w:val="a1"/>
+    <w:basedOn w:val="Normal"/>
+    <w:next w:val="Normal"/>
     <w:uiPriority w:val="99"/>
     <w:unhideWhenUsed/>
   </w:style>
-  <w:style w:type="character" w:customStyle="1" w:styleId="10">
-    <w:name w:val="Заголовок 1 Знак"/>
-    <w:basedOn w:val="a2"/>
-    <w:link w:val="1"/>
+  <w:style w:type="character" w:customStyle="1" w:styleId="Heading1Char1">
+    <w:name w:val="Heading 1 Char1"/>
+    <w:basedOn w:val="DefaultParagraphFont"/>
+    <w:link w:val="Heading1"/>
     <w:uiPriority w:val="9"/>
     <w:rPr>
       <w:rFonts w:ascii="Times New Roman" w:eastAsiaTheme="majorEastAsia" w:hAnsi="Times New Roman" w:cstheme="majorBidi"/>
@@ -13736,10 +15363,10 @@
       <w:szCs w:val="32"/>
     </w:rPr>
   </w:style>
-  <w:style w:type="character" w:customStyle="1" w:styleId="20">
-    <w:name w:val="Заголовок 2 Знак"/>
-    <w:basedOn w:val="a2"/>
-    <w:link w:val="2"/>
+  <w:style w:type="character" w:customStyle="1" w:styleId="Heading2Char1">
+    <w:name w:val="Heading 2 Char1"/>
+    <w:basedOn w:val="DefaultParagraphFont"/>
+    <w:link w:val="Heading2"/>
     <w:uiPriority w:val="9"/>
     <w:rPr>
       <w:rFonts w:ascii="Times New Roman" w:eastAsiaTheme="majorEastAsia" w:hAnsi="Times New Roman" w:cstheme="majorBidi"/>
@@ -13748,10 +15375,10 @@
       <w:szCs w:val="26"/>
     </w:rPr>
   </w:style>
-  <w:style w:type="character" w:customStyle="1" w:styleId="30">
-    <w:name w:val="Заголовок 3 Знак"/>
-    <w:basedOn w:val="a2"/>
-    <w:link w:val="3"/>
+  <w:style w:type="character" w:customStyle="1" w:styleId="Heading3Char1">
+    <w:name w:val="Heading 3 Char1"/>
+    <w:basedOn w:val="DefaultParagraphFont"/>
+    <w:link w:val="Heading3"/>
     <w:uiPriority w:val="9"/>
     <w:rPr>
       <w:rFonts w:ascii="Times New Roman" w:eastAsiaTheme="majorEastAsia" w:hAnsi="Times New Roman" w:cs="Times New Roman"/>
@@ -13761,10 +15388,10 @@
       <w:szCs w:val="28"/>
     </w:rPr>
   </w:style>
-  <w:style w:type="paragraph" w:customStyle="1" w:styleId="af3">
+  <w:style w:type="paragraph" w:customStyle="1" w:styleId="a1">
     <w:name w:val="Содержание"/>
-    <w:basedOn w:val="12"/>
-    <w:link w:val="af4"/>
+    <w:basedOn w:val="TOC1"/>
+    <w:link w:val="a2"/>
     <w:qFormat/>
     <w:pPr>
       <w:tabs>
@@ -13774,28 +15401,28 @@
       <w:ind w:firstLine="0"/>
     </w:pPr>
   </w:style>
-  <w:style w:type="character" w:customStyle="1" w:styleId="af4">
+  <w:style w:type="character" w:customStyle="1" w:styleId="a2">
     <w:name w:val="Содержание Знак"/>
-    <w:basedOn w:val="a2"/>
-    <w:link w:val="af3"/>
+    <w:basedOn w:val="DefaultParagraphFont"/>
+    <w:link w:val="a1"/>
     <w:rPr>
       <w:rFonts w:ascii="Times New Roman" w:hAnsi="Times New Roman"/>
       <w:sz w:val="28"/>
     </w:rPr>
   </w:style>
-  <w:style w:type="paragraph" w:styleId="12">
+  <w:style w:type="paragraph" w:styleId="TOC1">
     <w:name w:val="toc 1"/>
-    <w:basedOn w:val="a1"/>
-    <w:next w:val="a1"/>
+    <w:basedOn w:val="Normal"/>
+    <w:next w:val="Normal"/>
     <w:uiPriority w:val="39"/>
     <w:unhideWhenUsed/>
     <w:pPr>
       <w:spacing w:after="100"/>
     </w:pPr>
   </w:style>
-  <w:style w:type="character" w:styleId="af5">
+  <w:style w:type="character" w:styleId="SubtleEmphasis">
     <w:name w:val="Subtle Emphasis"/>
-    <w:basedOn w:val="a2"/>
+    <w:basedOn w:val="DefaultParagraphFont"/>
     <w:uiPriority w:val="19"/>
     <w:rPr>
       <w:rFonts w:ascii="Times New Roman" w:hAnsi="Times New Roman"/>
@@ -13805,16 +15432,16 @@
       <w:sz w:val="26"/>
     </w:rPr>
   </w:style>
-  <w:style w:type="paragraph" w:customStyle="1" w:styleId="32">
+  <w:style w:type="paragraph" w:customStyle="1" w:styleId="3">
     <w:name w:val="Заголовок 3+"/>
-    <w:basedOn w:val="3"/>
+    <w:basedOn w:val="Heading3"/>
     <w:rPr>
       <w:i/>
     </w:rPr>
   </w:style>
-  <w:style w:type="paragraph" w:customStyle="1" w:styleId="af6">
+  <w:style w:type="paragraph" w:customStyle="1" w:styleId="a3">
     <w:name w:val="Надпись таблицы"/>
-    <w:basedOn w:val="a1"/>
+    <w:basedOn w:val="Normal"/>
     <w:qFormat/>
     <w:pPr>
       <w:keepNext/>
@@ -13828,9 +15455,9 @@
       <w:szCs w:val="28"/>
     </w:rPr>
   </w:style>
-  <w:style w:type="paragraph" w:customStyle="1" w:styleId="af7">
+  <w:style w:type="paragraph" w:customStyle="1" w:styleId="a4">
     <w:name w:val="Содержимое таблицы"/>
-    <w:basedOn w:val="a1"/>
+    <w:basedOn w:val="Normal"/>
     <w:qFormat/>
     <w:pPr>
       <w:spacing w:line="240" w:lineRule="auto"/>
@@ -13840,10 +15467,11 @@
       <w:sz w:val="24"/>
     </w:rPr>
   </w:style>
-  <w:style w:type="paragraph" w:styleId="af8">
+  <w:style w:type="paragraph" w:styleId="ListParagraph">
     <w:name w:val="List Paragraph"/>
-    <w:basedOn w:val="a1"/>
+    <w:basedOn w:val="Normal"/>
     <w:uiPriority w:val="34"/>
+    <w:qFormat/>
     <w:pPr>
       <w:ind w:left="720"/>
       <w:contextualSpacing/>
@@ -13851,7 +15479,7 @@
   </w:style>
   <w:style w:type="paragraph" w:customStyle="1" w:styleId="a0">
     <w:name w:val="Маркированный список КУРС"/>
-    <w:basedOn w:val="af8"/>
+    <w:basedOn w:val="ListParagraph"/>
     <w:qFormat/>
     <w:pPr>
       <w:numPr>
@@ -13862,7 +15490,7 @@
   </w:style>
   <w:style w:type="paragraph" w:customStyle="1" w:styleId="a">
     <w:name w:val="Нумер список КУРС"/>
-    <w:basedOn w:val="af8"/>
+    <w:basedOn w:val="ListParagraph"/>
     <w:qFormat/>
     <w:pPr>
       <w:numPr>
@@ -13871,11 +15499,11 @@
       <w:ind w:left="1276" w:hanging="567"/>
     </w:pPr>
   </w:style>
-  <w:style w:type="paragraph" w:styleId="af9">
+  <w:style w:type="paragraph" w:styleId="IntenseQuote">
     <w:name w:val="Intense Quote"/>
-    <w:basedOn w:val="a1"/>
-    <w:next w:val="a1"/>
-    <w:link w:val="afa"/>
+    <w:basedOn w:val="Normal"/>
+    <w:next w:val="Normal"/>
+    <w:link w:val="IntenseQuoteChar1"/>
     <w:uiPriority w:val="30"/>
     <w:pPr>
       <w:pBdr>
@@ -13892,10 +15520,10 @@
       <w:color w:val="4472C4" w:themeColor="accent1"/>
     </w:rPr>
   </w:style>
-  <w:style w:type="character" w:customStyle="1" w:styleId="afa">
-    <w:name w:val="Выделенная цитата Знак"/>
-    <w:basedOn w:val="a2"/>
-    <w:link w:val="af9"/>
+  <w:style w:type="character" w:customStyle="1" w:styleId="IntenseQuoteChar1">
+    <w:name w:val="Intense Quote Char1"/>
+    <w:basedOn w:val="DefaultParagraphFont"/>
+    <w:link w:val="IntenseQuote"/>
     <w:uiPriority w:val="30"/>
     <w:rPr>
       <w:rFonts w:ascii="Times New Roman" w:hAnsi="Times New Roman"/>
@@ -13905,11 +15533,11 @@
       <w:sz w:val="28"/>
     </w:rPr>
   </w:style>
-  <w:style w:type="paragraph" w:styleId="22">
+  <w:style w:type="paragraph" w:styleId="Quote">
     <w:name w:val="Quote"/>
-    <w:basedOn w:val="a1"/>
-    <w:next w:val="a1"/>
-    <w:link w:val="23"/>
+    <w:basedOn w:val="Normal"/>
+    <w:next w:val="Normal"/>
+    <w:link w:val="QuoteChar1"/>
     <w:uiPriority w:val="29"/>
     <w:pPr>
       <w:spacing w:before="200" w:after="160"/>
@@ -13922,10 +15550,10 @@
       <w:color w:val="404040" w:themeColor="text1" w:themeTint="BF"/>
     </w:rPr>
   </w:style>
-  <w:style w:type="character" w:customStyle="1" w:styleId="23">
-    <w:name w:val="Цитата 2 Знак"/>
-    <w:basedOn w:val="a2"/>
-    <w:link w:val="22"/>
+  <w:style w:type="character" w:customStyle="1" w:styleId="QuoteChar1">
+    <w:name w:val="Quote Char1"/>
+    <w:basedOn w:val="DefaultParagraphFont"/>
+    <w:link w:val="Quote"/>
     <w:uiPriority w:val="29"/>
     <w:rPr>
       <w:rFonts w:ascii="Times New Roman" w:hAnsi="Times New Roman"/>
@@ -13935,9 +15563,9 @@
       <w:sz w:val="28"/>
     </w:rPr>
   </w:style>
-  <w:style w:type="character" w:styleId="afb">
+  <w:style w:type="character" w:styleId="Strong">
     <w:name w:val="Strong"/>
-    <w:basedOn w:val="a2"/>
+    <w:basedOn w:val="DefaultParagraphFont"/>
     <w:uiPriority w:val="22"/>
     <w:qFormat/>
     <w:rPr>
@@ -13945,9 +15573,9 @@
       <w:bCs/>
     </w:rPr>
   </w:style>
-  <w:style w:type="character" w:styleId="afc">
+  <w:style w:type="character" w:styleId="IntenseEmphasis">
     <w:name w:val="Intense Emphasis"/>
-    <w:basedOn w:val="a2"/>
+    <w:basedOn w:val="DefaultParagraphFont"/>
     <w:uiPriority w:val="21"/>
     <w:rPr>
       <w:i/>
@@ -13955,19 +15583,19 @@
       <w:color w:val="4472C4" w:themeColor="accent1"/>
     </w:rPr>
   </w:style>
-  <w:style w:type="character" w:styleId="afd">
+  <w:style w:type="character" w:styleId="Emphasis">
     <w:name w:val="Emphasis"/>
-    <w:basedOn w:val="a2"/>
+    <w:basedOn w:val="DefaultParagraphFont"/>
     <w:uiPriority w:val="20"/>
     <w:rPr>
       <w:i/>
       <w:iCs/>
     </w:rPr>
   </w:style>
-  <w:style w:type="character" w:customStyle="1" w:styleId="40">
-    <w:name w:val="Заголовок 4 Знак"/>
-    <w:basedOn w:val="a2"/>
-    <w:link w:val="4"/>
+  <w:style w:type="character" w:customStyle="1" w:styleId="Heading4Char1">
+    <w:name w:val="Heading 4 Char1"/>
+    <w:basedOn w:val="DefaultParagraphFont"/>
+    <w:link w:val="Heading4"/>
     <w:uiPriority w:val="9"/>
     <w:rPr>
       <w:rFonts w:asciiTheme="majorHAnsi" w:eastAsiaTheme="majorEastAsia" w:hAnsiTheme="majorHAnsi" w:cstheme="majorBidi"/>
@@ -13977,9 +15605,9 @@
       <w:sz w:val="28"/>
     </w:rPr>
   </w:style>
-  <w:style w:type="paragraph" w:customStyle="1" w:styleId="afe">
+  <w:style w:type="paragraph" w:customStyle="1" w:styleId="a5">
     <w:name w:val="Рисунок"/>
-    <w:basedOn w:val="a1"/>
+    <w:basedOn w:val="Normal"/>
     <w:qFormat/>
     <w:pPr>
       <w:spacing w:after="120" w:line="240" w:lineRule="auto"/>
@@ -13991,9 +15619,9 @@
       <w:sz w:val="24"/>
     </w:rPr>
   </w:style>
-  <w:style w:type="paragraph" w:customStyle="1" w:styleId="aff">
+  <w:style w:type="paragraph" w:customStyle="1" w:styleId="a6">
     <w:name w:val="Надпись_Листинг"/>
-    <w:basedOn w:val="afe"/>
+    <w:basedOn w:val="a5"/>
     <w:qFormat/>
     <w:pPr>
       <w:keepNext/>
@@ -14006,9 +15634,9 @@
       <w:i/>
     </w:rPr>
   </w:style>
-  <w:style w:type="paragraph" w:customStyle="1" w:styleId="aff0">
+  <w:style w:type="paragraph" w:customStyle="1" w:styleId="a7">
     <w:name w:val="Содержимое_Листинг"/>
-    <w:basedOn w:val="a1"/>
+    <w:basedOn w:val="Normal"/>
     <w:qFormat/>
     <w:pPr>
       <w:spacing w:line="240" w:lineRule="auto"/>
@@ -14020,7 +15648,7 @@
       <w:sz w:val="20"/>
     </w:rPr>
   </w:style>
-  <w:style w:type="paragraph" w:customStyle="1" w:styleId="aff1">
+  <w:style w:type="paragraph" w:customStyle="1" w:styleId="a8">
     <w:name w:val="Разделы в литературе"/>
     <w:qFormat/>
     <w:pPr>
@@ -14036,9 +15664,9 @@
       <w:sz w:val="28"/>
     </w:rPr>
   </w:style>
-  <w:style w:type="table" w:styleId="aff2">
+  <w:style w:type="table" w:styleId="TableGrid">
     <w:name w:val="Table Grid"/>
-    <w:basedOn w:val="a3"/>
+    <w:basedOn w:val="TableNormal"/>
     <w:uiPriority w:val="39"/>
     <w:pPr>
       <w:spacing w:after="0" w:line="240" w:lineRule="auto"/>
@@ -14054,9 +15682,9 @@
       </w:tblBorders>
     </w:tblPr>
   </w:style>
-  <w:style w:type="character" w:styleId="aff3">
+  <w:style w:type="character" w:styleId="CommentReference">
     <w:name w:val="annotation reference"/>
-    <w:basedOn w:val="a2"/>
+    <w:basedOn w:val="DefaultParagraphFont"/>
     <w:uiPriority w:val="99"/>
     <w:semiHidden/>
     <w:unhideWhenUsed/>
@@ -14065,10 +15693,10 @@
       <w:szCs w:val="16"/>
     </w:rPr>
   </w:style>
-  <w:style w:type="paragraph" w:styleId="aff4">
+  <w:style w:type="paragraph" w:styleId="CommentText">
     <w:name w:val="annotation text"/>
-    <w:basedOn w:val="a1"/>
-    <w:link w:val="aff5"/>
+    <w:basedOn w:val="Normal"/>
+    <w:link w:val="CommentTextChar"/>
     <w:uiPriority w:val="99"/>
     <w:semiHidden/>
     <w:unhideWhenUsed/>
@@ -14080,10 +15708,10 @@
       <w:szCs w:val="20"/>
     </w:rPr>
   </w:style>
-  <w:style w:type="character" w:customStyle="1" w:styleId="aff5">
-    <w:name w:val="Текст примечания Знак"/>
-    <w:basedOn w:val="a2"/>
-    <w:link w:val="aff4"/>
+  <w:style w:type="character" w:customStyle="1" w:styleId="CommentTextChar">
+    <w:name w:val="Comment Text Char"/>
+    <w:basedOn w:val="DefaultParagraphFont"/>
+    <w:link w:val="CommentText"/>
     <w:uiPriority w:val="99"/>
     <w:semiHidden/>
     <w:rPr>
@@ -14092,11 +15720,11 @@
       <w:szCs w:val="20"/>
     </w:rPr>
   </w:style>
-  <w:style w:type="paragraph" w:styleId="aff6">
+  <w:style w:type="paragraph" w:styleId="CommentSubject">
     <w:name w:val="annotation subject"/>
-    <w:basedOn w:val="aff4"/>
-    <w:next w:val="aff4"/>
-    <w:link w:val="aff7"/>
+    <w:basedOn w:val="CommentText"/>
+    <w:next w:val="CommentText"/>
+    <w:link w:val="CommentSubjectChar"/>
     <w:uiPriority w:val="99"/>
     <w:semiHidden/>
     <w:unhideWhenUsed/>
@@ -14105,10 +15733,10 @@
       <w:bCs/>
     </w:rPr>
   </w:style>
-  <w:style w:type="character" w:customStyle="1" w:styleId="aff7">
-    <w:name w:val="Тема примечания Знак"/>
-    <w:basedOn w:val="aff5"/>
-    <w:link w:val="aff6"/>
+  <w:style w:type="character" w:customStyle="1" w:styleId="CommentSubjectChar">
+    <w:name w:val="Comment Subject Char"/>
+    <w:basedOn w:val="CommentTextChar"/>
+    <w:link w:val="CommentSubject"/>
     <w:uiPriority w:val="99"/>
     <w:semiHidden/>
     <w:rPr>
@@ -14119,17 +15747,17 @@
       <w:szCs w:val="20"/>
     </w:rPr>
   </w:style>
-  <w:style w:type="paragraph" w:styleId="aff8">
+  <w:style w:type="paragraph" w:styleId="TOCHeading">
     <w:name w:val="TOC Heading"/>
-    <w:basedOn w:val="aff9"/>
-    <w:next w:val="a1"/>
+    <w:basedOn w:val="a9"/>
+    <w:next w:val="Normal"/>
     <w:uiPriority w:val="39"/>
     <w:unhideWhenUsed/>
   </w:style>
-  <w:style w:type="paragraph" w:styleId="24">
+  <w:style w:type="paragraph" w:styleId="TOC2">
     <w:name w:val="toc 2"/>
-    <w:basedOn w:val="a1"/>
-    <w:next w:val="a1"/>
+    <w:basedOn w:val="Normal"/>
+    <w:next w:val="Normal"/>
     <w:uiPriority w:val="39"/>
     <w:unhideWhenUsed/>
     <w:pPr>
@@ -14137,10 +15765,10 @@
       <w:ind w:left="280"/>
     </w:pPr>
   </w:style>
-  <w:style w:type="paragraph" w:styleId="33">
+  <w:style w:type="paragraph" w:styleId="TOC3">
     <w:name w:val="toc 3"/>
-    <w:basedOn w:val="a1"/>
-    <w:next w:val="a1"/>
+    <w:basedOn w:val="Normal"/>
+    <w:next w:val="Normal"/>
     <w:uiPriority w:val="39"/>
     <w:unhideWhenUsed/>
     <w:pPr>
@@ -14148,9 +15776,9 @@
       <w:ind w:left="560"/>
     </w:pPr>
   </w:style>
-  <w:style w:type="character" w:styleId="affa">
+  <w:style w:type="character" w:styleId="Hyperlink">
     <w:name w:val="Hyperlink"/>
-    <w:basedOn w:val="a2"/>
+    <w:basedOn w:val="DefaultParagraphFont"/>
     <w:uiPriority w:val="99"/>
     <w:unhideWhenUsed/>
     <w:rPr>
@@ -14158,20 +15786,20 @@
       <w:u w:val="single"/>
     </w:rPr>
   </w:style>
-  <w:style w:type="paragraph" w:customStyle="1" w:styleId="aff9">
+  <w:style w:type="paragraph" w:customStyle="1" w:styleId="a9">
     <w:name w:val="Структурный заголовок"/>
-    <w:basedOn w:val="1"/>
-    <w:link w:val="affb"/>
+    <w:basedOn w:val="Heading1"/>
+    <w:link w:val="aa"/>
     <w:qFormat/>
     <w:pPr>
       <w:ind w:firstLine="0"/>
       <w:jc w:val="center"/>
     </w:pPr>
   </w:style>
-  <w:style w:type="paragraph" w:styleId="affc">
+  <w:style w:type="paragraph" w:styleId="Header">
     <w:name w:val="header"/>
-    <w:basedOn w:val="a1"/>
-    <w:link w:val="affd"/>
+    <w:basedOn w:val="Normal"/>
+    <w:link w:val="HeaderChar1"/>
     <w:uiPriority w:val="99"/>
     <w:unhideWhenUsed/>
     <w:pPr>
@@ -14182,10 +15810,10 @@
       <w:spacing w:line="240" w:lineRule="auto"/>
     </w:pPr>
   </w:style>
-  <w:style w:type="character" w:customStyle="1" w:styleId="affb">
+  <w:style w:type="character" w:customStyle="1" w:styleId="aa">
     <w:name w:val="Структурный заголовок Знак"/>
-    <w:basedOn w:val="10"/>
-    <w:link w:val="aff9"/>
+    <w:basedOn w:val="Heading1Char1"/>
+    <w:link w:val="a9"/>
     <w:rPr>
       <w:rFonts w:ascii="Times New Roman" w:eastAsiaTheme="majorEastAsia" w:hAnsi="Times New Roman" w:cstheme="majorBidi"/>
       <w:b/>
@@ -14194,20 +15822,20 @@
       <w:szCs w:val="32"/>
     </w:rPr>
   </w:style>
-  <w:style w:type="character" w:customStyle="1" w:styleId="affd">
-    <w:name w:val="Верхний колонтитул Знак"/>
-    <w:basedOn w:val="a2"/>
-    <w:link w:val="affc"/>
+  <w:style w:type="character" w:customStyle="1" w:styleId="HeaderChar1">
+    <w:name w:val="Header Char1"/>
+    <w:basedOn w:val="DefaultParagraphFont"/>
+    <w:link w:val="Header"/>
     <w:uiPriority w:val="99"/>
     <w:rPr>
       <w:rFonts w:ascii="Times New Roman" w:hAnsi="Times New Roman"/>
       <w:sz w:val="28"/>
     </w:rPr>
   </w:style>
-  <w:style w:type="paragraph" w:styleId="affe">
+  <w:style w:type="paragraph" w:styleId="Footer">
     <w:name w:val="footer"/>
-    <w:basedOn w:val="a1"/>
-    <w:link w:val="afff"/>
+    <w:basedOn w:val="Normal"/>
+    <w:link w:val="FooterChar1"/>
     <w:uiPriority w:val="99"/>
     <w:unhideWhenUsed/>
     <w:pPr>
@@ -14218,20 +15846,20 @@
       <w:spacing w:line="240" w:lineRule="auto"/>
     </w:pPr>
   </w:style>
-  <w:style w:type="character" w:customStyle="1" w:styleId="afff">
-    <w:name w:val="Нижний колонтитул Знак"/>
-    <w:basedOn w:val="a2"/>
-    <w:link w:val="affe"/>
+  <w:style w:type="character" w:customStyle="1" w:styleId="FooterChar1">
+    <w:name w:val="Footer Char1"/>
+    <w:basedOn w:val="DefaultParagraphFont"/>
+    <w:link w:val="Footer"/>
     <w:uiPriority w:val="99"/>
     <w:rPr>
       <w:rFonts w:ascii="Times New Roman" w:hAnsi="Times New Roman"/>
       <w:sz w:val="28"/>
     </w:rPr>
   </w:style>
-  <w:style w:type="paragraph" w:customStyle="1" w:styleId="afff0">
+  <w:style w:type="paragraph" w:customStyle="1" w:styleId="ab">
     <w:name w:val="№ страницы"/>
-    <w:basedOn w:val="affe"/>
-    <w:link w:val="afff1"/>
+    <w:basedOn w:val="Footer"/>
+    <w:link w:val="ac"/>
     <w:qFormat/>
     <w:pPr>
       <w:ind w:firstLine="0"/>
@@ -14241,10 +15869,10 @@
       <w:sz w:val="22"/>
     </w:rPr>
   </w:style>
-  <w:style w:type="table" w:customStyle="1" w:styleId="13">
+  <w:style w:type="table" w:customStyle="1" w:styleId="1">
     <w:name w:val="Сетка таблицы1"/>
-    <w:basedOn w:val="a3"/>
-    <w:next w:val="aff2"/>
+    <w:basedOn w:val="TableNormal"/>
+    <w:next w:val="TableGrid"/>
     <w:pPr>
       <w:widowControl w:val="0"/>
       <w:jc w:val="both"/>
@@ -14265,27 +15893,27 @@
       </w:tblBorders>
     </w:tblPr>
   </w:style>
-  <w:style w:type="character" w:customStyle="1" w:styleId="afff1">
+  <w:style w:type="character" w:customStyle="1" w:styleId="ac">
     <w:name w:val="№ страницы Знак"/>
-    <w:basedOn w:val="afff"/>
-    <w:link w:val="afff0"/>
+    <w:basedOn w:val="FooterChar1"/>
+    <w:link w:val="ab"/>
     <w:rPr>
       <w:rFonts w:ascii="Times New Roman" w:hAnsi="Times New Roman"/>
       <w:sz w:val="28"/>
     </w:rPr>
   </w:style>
-  <w:style w:type="character" w:styleId="afff2">
+  <w:style w:type="character" w:styleId="PlaceholderText">
     <w:name w:val="Placeholder Text"/>
-    <w:basedOn w:val="a2"/>
+    <w:basedOn w:val="DefaultParagraphFont"/>
     <w:uiPriority w:val="99"/>
     <w:semiHidden/>
     <w:rPr>
       <w:color w:val="808080"/>
     </w:rPr>
   </w:style>
-  <w:style w:type="character" w:styleId="afff3">
+  <w:style w:type="character" w:styleId="UnresolvedMention">
     <w:name w:val="Unresolved Mention"/>
-    <w:basedOn w:val="a2"/>
+    <w:basedOn w:val="DefaultParagraphFont"/>
     <w:uiPriority w:val="99"/>
     <w:semiHidden/>
     <w:unhideWhenUsed/>
@@ -14297,7 +15925,7 @@
   </w:style>
   <w:style w:type="paragraph" w:customStyle="1" w:styleId="ds-markdown-paragraph">
     <w:name w:val="ds-markdown-paragraph"/>
-    <w:basedOn w:val="a1"/>
+    <w:basedOn w:val="Normal"/>
     <w:rsid w:val="006728D4"/>
     <w:pPr>
       <w:spacing w:before="100" w:beforeAutospacing="1" w:after="100" w:afterAutospacing="1" w:line="240" w:lineRule="auto"/>
@@ -14309,6 +15937,42 @@
       <w:sz w:val="24"/>
       <w:szCs w:val="24"/>
       <w:lang w:eastAsia="ru-RU"/>
+    </w:rPr>
+  </w:style>
+  <w:style w:type="paragraph" w:styleId="BodyText">
+    <w:name w:val="Body Text"/>
+    <w:basedOn w:val="Normal"/>
+    <w:link w:val="BodyTextChar"/>
+    <w:semiHidden/>
+    <w:unhideWhenUsed/>
+    <w:rsid w:val="003F3C54"/>
+    <w:pPr>
+      <w:widowControl w:val="0"/>
+      <w:suppressAutoHyphens/>
+      <w:spacing w:after="140" w:line="288" w:lineRule="auto"/>
+      <w:ind w:firstLine="0"/>
+      <w:jc w:val="left"/>
+    </w:pPr>
+    <w:rPr>
+      <w:rFonts w:ascii="Liberation Serif" w:eastAsia="Droid Sans Fallback" w:hAnsi="Liberation Serif" w:cs="FreeSans"/>
+      <w:kern w:val="2"/>
+      <w:sz w:val="24"/>
+      <w:szCs w:val="24"/>
+      <w:lang w:eastAsia="zh-CN" w:bidi="hi-IN"/>
+    </w:rPr>
+  </w:style>
+  <w:style w:type="character" w:customStyle="1" w:styleId="BodyTextChar">
+    <w:name w:val="Body Text Char"/>
+    <w:basedOn w:val="DefaultParagraphFont"/>
+    <w:link w:val="BodyText"/>
+    <w:semiHidden/>
+    <w:rsid w:val="003F3C54"/>
+    <w:rPr>
+      <w:rFonts w:ascii="Liberation Serif" w:eastAsia="Droid Sans Fallback" w:hAnsi="Liberation Serif" w:cs="FreeSans"/>
+      <w:kern w:val="2"/>
+      <w:sz w:val="24"/>
+      <w:szCs w:val="24"/>
+      <w:lang w:eastAsia="zh-CN" w:bidi="hi-IN"/>
     </w:rPr>
   </w:style>
 </w:styles>

</xml_diff>